<commit_message>
Gantt, mockup, activity diagram
</commit_message>
<xml_diff>
--- a/3_Documentazione/Documentazione_GeneratoreTrovaParole.docx
+++ b/3_Documentazione/Documentazione_GeneratoreTrovaParole.docx
@@ -3792,8 +3792,6 @@
         </w:rPr>
       </w:pPr>
       <w:bookmarkStart w:id="7" w:name="_Toc124935603"/>
-      <w:bookmarkStart w:id="8" w:name="_GoBack"/>
-      <w:bookmarkEnd w:id="8"/>
       <w:r>
         <w:rPr>
           <w:lang w:val="it-CH"/>
@@ -3847,7 +3845,7 @@
                 <w:bCs/>
               </w:rPr>
             </w:pPr>
-            <w:bookmarkStart w:id="9" w:name="_Hlk145057789"/>
+            <w:bookmarkStart w:id="8" w:name="_Hlk145057789"/>
             <w:r>
               <w:rPr>
                 <w:b/>
@@ -4004,7 +4002,7 @@
           </w:p>
         </w:tc>
       </w:tr>
-      <w:bookmarkEnd w:id="9"/>
+      <w:bookmarkEnd w:id="8"/>
     </w:tbl>
     <w:p>
       <w:pPr>
@@ -4355,10 +4353,7 @@
           </w:tcPr>
           <w:p>
             <w:r>
-              <w:t>Parola finale</w:t>
-            </w:r>
-            <w:r>
-              <w:t xml:space="preserve"> proposta dall’applicativo</w:t>
+              <w:t>Parola finale proposta dall’applicativo</w:t>
             </w:r>
           </w:p>
         </w:tc>
@@ -6133,14 +6128,7 @@
                 <w:b/>
                 <w:bCs/>
               </w:rPr>
-              <w:t>1</w:t>
-            </w:r>
-            <w:r>
-              <w:rPr>
-                <w:b/>
-                <w:bCs/>
-              </w:rPr>
-              <w:t>1</w:t>
+              <w:t>11</w:t>
             </w:r>
           </w:p>
         </w:tc>
@@ -6370,14 +6358,7 @@
                 <w:b/>
                 <w:bCs/>
               </w:rPr>
-              <w:t>1</w:t>
-            </w:r>
-            <w:r>
-              <w:rPr>
-                <w:b/>
-                <w:bCs/>
-              </w:rPr>
-              <w:t>2</w:t>
+              <w:t>12</w:t>
             </w:r>
           </w:p>
         </w:tc>
@@ -6844,14 +6825,7 @@
                 <w:b/>
                 <w:bCs/>
               </w:rPr>
-              <w:t>1</w:t>
-            </w:r>
-            <w:r>
-              <w:rPr>
-                <w:b/>
-                <w:bCs/>
-              </w:rPr>
-              <w:t>4</w:t>
+              <w:t>14</w:t>
             </w:r>
           </w:p>
         </w:tc>
@@ -7117,8 +7091,11 @@
       <w:r>
         <w:br w:type="page"/>
       </w:r>
-      <w:bookmarkStart w:id="10" w:name="_Toc124935604"/>
-      <w:r>
+      <w:bookmarkStart w:id="9" w:name="_Toc124935604"/>
+      <w:r>
+        <w:rPr>
+          <w:noProof/>
+        </w:rPr>
         <w:lastRenderedPageBreak/>
         <w:drawing>
           <wp:anchor distT="0" distB="0" distL="114300" distR="114300" simplePos="0" relativeHeight="251660288" behindDoc="0" locked="0" layoutInCell="1" allowOverlap="1" wp14:anchorId="494E03BF" wp14:editId="0A4ABD05">
@@ -7186,66 +7163,54 @@
         </w:rPr>
         <w:t>Use case</w:t>
       </w:r>
+      <w:bookmarkEnd w:id="9"/>
+    </w:p>
+    <w:p>
+      <w:r>
+        <w:br w:type="page"/>
+      </w:r>
+    </w:p>
+    <w:p>
+      <w:pPr>
+        <w:pStyle w:val="Titolo2"/>
+        <w:rPr>
+          <w:lang w:val="it-CH"/>
+        </w:rPr>
+      </w:pPr>
+      <w:bookmarkStart w:id="10" w:name="_Toc124935605"/>
+      <w:r>
+        <w:rPr>
+          <w:lang w:val="it-CH"/>
+        </w:rPr>
+        <w:lastRenderedPageBreak/>
+        <w:t>Pianificazione</w:t>
+      </w:r>
       <w:bookmarkEnd w:id="10"/>
     </w:p>
     <w:p>
+      <w:r>
+        <w:t xml:space="preserve">Per la pianificazione del progetto ho scelto di utilizzare la metodologia a cascata, tutte le fasi del progetto vengono rappresentate nel diagramma di </w:t>
+      </w:r>
+      <w:proofErr w:type="spellStart"/>
+      <w:r>
+        <w:t>Gantt</w:t>
+      </w:r>
+      <w:proofErr w:type="spellEnd"/>
+      <w:r>
+        <w:t xml:space="preserve"> sottostante:</w:t>
+      </w:r>
+    </w:p>
+    <w:p/>
+    <w:p>
       <w:pPr>
         <w:jc w:val="center"/>
       </w:pPr>
-    </w:p>
-    <w:p>
-      <w:pPr>
-        <w:pStyle w:val="Titolo2"/>
-        <w:rPr>
-          <w:lang w:val="it-CH"/>
-        </w:rPr>
-      </w:pPr>
-      <w:bookmarkStart w:id="11" w:name="_Toc124935605"/>
-      <w:r>
-        <w:rPr>
-          <w:lang w:val="it-CH"/>
-        </w:rPr>
-        <w:t>Pianificazione</w:t>
-      </w:r>
-      <w:bookmarkEnd w:id="11"/>
-    </w:p>
-    <w:p>
-      <w:r>
-        <w:t xml:space="preserve">Prima di stabilire una pianificazione bisogna avere almeno una vaga idea del modello di sviluppo che si intende adottare. In questa sezione bisognerà inserire il modello concettuale di sviluppo che si seguirà durante il progetto. </w:t>
-      </w:r>
-      <w:r>
-        <w:t>Gli elementi di riferimento per una buona pianificazione derivano da una scomposizione top-down della problematica del progetto.</w:t>
-      </w:r>
-    </w:p>
-    <w:p/>
-    <w:p>
-      <w:r>
-        <w:t xml:space="preserve">La pianificazione può essere rappresentata mediante un diagramma di </w:t>
-      </w:r>
-      <w:proofErr w:type="spellStart"/>
-      <w:r>
-        <w:t>Gantt</w:t>
-      </w:r>
-      <w:proofErr w:type="spellEnd"/>
-      <w:r>
-        <w:t>:</w:t>
-      </w:r>
-    </w:p>
-    <w:p/>
-    <w:p>
-      <w:pPr>
-        <w:keepNext/>
-      </w:pPr>
-      <w:r>
-        <w:rPr>
-          <w:noProof/>
-        </w:rPr>
-        <w:lastRenderedPageBreak/>
+      <w:r>
         <w:drawing>
-          <wp:inline distT="0" distB="0" distL="0" distR="0" wp14:anchorId="280632B8" wp14:editId="61600608">
-            <wp:extent cx="5972175" cy="2876550"/>
-            <wp:effectExtent l="152400" t="152400" r="371475" b="361950"/>
-            <wp:docPr id="1" name="Immagine 1"/>
+          <wp:inline distT="0" distB="0" distL="0" distR="0" wp14:anchorId="1FBD65FA" wp14:editId="2344227C">
+            <wp:extent cx="6120130" cy="4629785"/>
+            <wp:effectExtent l="0" t="0" r="0" b="0"/>
+            <wp:docPr id="5" name="Immagine 5"/>
             <wp:cNvGraphicFramePr>
               <a:graphicFrameLocks xmlns:a="http://schemas.openxmlformats.org/drawingml/2006/main" noChangeAspect="1"/>
             </wp:cNvGraphicFramePr>
@@ -7253,42 +7218,23 @@
               <a:graphicData uri="http://schemas.openxmlformats.org/drawingml/2006/picture">
                 <pic:pic xmlns:pic="http://schemas.openxmlformats.org/drawingml/2006/picture">
                   <pic:nvPicPr>
-                    <pic:cNvPr id="0" name="Picture 1"/>
-                    <pic:cNvPicPr>
-                      <a:picLocks noChangeAspect="1" noChangeArrowheads="1"/>
-                    </pic:cNvPicPr>
+                    <pic:cNvPr id="1" name=""/>
+                    <pic:cNvPicPr/>
                   </pic:nvPicPr>
                   <pic:blipFill>
-                    <a:blip r:embed="rId10" cstate="print">
-                      <a:extLst>
-                        <a:ext uri="{28A0092B-C50C-407E-A947-70E740481C1C}">
-                          <a14:useLocalDpi xmlns:a14="http://schemas.microsoft.com/office/drawing/2010/main" val="0"/>
-                        </a:ext>
-                      </a:extLst>
-                    </a:blip>
-                    <a:srcRect r="6310"/>
+                    <a:blip r:embed="rId10"/>
                     <a:stretch>
                       <a:fillRect/>
                     </a:stretch>
                   </pic:blipFill>
-                  <pic:spPr bwMode="auto">
+                  <pic:spPr>
                     <a:xfrm>
                       <a:off x="0" y="0"/>
-                      <a:ext cx="5972175" cy="2876550"/>
+                      <a:ext cx="6120130" cy="4629785"/>
                     </a:xfrm>
                     <a:prstGeom prst="rect">
                       <a:avLst/>
                     </a:prstGeom>
-                    <a:ln>
-                      <a:noFill/>
-                    </a:ln>
-                    <a:effectLst>
-                      <a:outerShdw blurRad="292100" dist="139700" dir="2700000" algn="tl" rotWithShape="0">
-                        <a:srgbClr val="333333">
-                          <a:alpha val="65000"/>
-                        </a:srgbClr>
-                      </a:outerShdw>
-                    </a:effectLst>
                   </pic:spPr>
                 </pic:pic>
               </a:graphicData>
@@ -7297,62 +7243,36 @@
         </w:drawing>
       </w:r>
     </w:p>
-    <w:p>
-      <w:pPr>
-        <w:pStyle w:val="Didascalia"/>
-      </w:pPr>
-      <w:bookmarkStart w:id="12" w:name="_Toc124775984"/>
-      <w:r>
-        <w:t xml:space="preserve">Figura </w:t>
-      </w:r>
-      <w:fldSimple w:instr=" SEQ Figura \* ARABIC ">
-        <w:r>
-          <w:rPr>
-            <w:noProof/>
-          </w:rPr>
-          <w:t>1</w:t>
-        </w:r>
-      </w:fldSimple>
-      <w:r>
-        <w:t xml:space="preserve"> </w:t>
-      </w:r>
-      <w:r>
-        <w:t xml:space="preserve">Esempio di diagramma di </w:t>
+    <w:p/>
+    <w:p>
+      <w:r>
+        <w:t xml:space="preserve">Nella prima fase del progetto abbiamo l’analisi che comprende l’intervista con il cliente </w:t>
+      </w:r>
+      <w:r>
+        <w:t>per stabilire i requisiti del progetto e una prima parte di documentazione per la stesura di quest’ultimi.</w:t>
+      </w:r>
+    </w:p>
+    <w:p>
+      <w:r>
+        <w:t xml:space="preserve">Dopo l’analisi vi è una fase di progettazione che comprende la creazione del </w:t>
       </w:r>
       <w:proofErr w:type="spellStart"/>
       <w:r>
         <w:t>Gantt</w:t>
       </w:r>
-      <w:bookmarkEnd w:id="12"/>
       <w:proofErr w:type="spellEnd"/>
-    </w:p>
-    <w:p>
-      <w:r>
-        <w:t>Se si usano altri metodi di pianificazione (</w:t>
-      </w:r>
-      <w:r>
-        <w:t>p.</w:t>
-      </w:r>
-      <w:r>
-        <w:t>es</w:t>
-      </w:r>
-      <w:r>
-        <w:t>.</w:t>
-      </w:r>
-      <w:r>
-        <w:t xml:space="preserve"> </w:t>
-      </w:r>
-      <w:proofErr w:type="spellStart"/>
-      <w:r>
-        <w:t>scrum</w:t>
-      </w:r>
-      <w:proofErr w:type="spellEnd"/>
-      <w:r>
-        <w:t>), dovranno apparire in questo capitolo.</w:t>
-      </w:r>
-    </w:p>
-    <w:p/>
-    <w:p/>
+      <w:r>
+        <w:t xml:space="preserve"> e i vari diagrammi.</w:t>
+      </w:r>
+    </w:p>
+    <w:p>
+      <w:r>
+        <w:t>Successivamente nella fase di implementazione verrà realizzato l’applicativo</w:t>
+      </w:r>
+      <w:r>
+        <w:t>, inizialmente creando le GUI e poi sviluppando i diversi algoritmi.</w:t>
+      </w:r>
+    </w:p>
     <w:p>
       <w:pPr>
         <w:sectPr>
@@ -7367,121 +7287,18 @@
           <w:titlePg/>
         </w:sectPr>
       </w:pPr>
-    </w:p>
-    <w:p>
-      <w:r>
-        <w:lastRenderedPageBreak/>
-        <w:t>Stile orizzontale</w:t>
-      </w:r>
-    </w:p>
-    <w:p>
-      <w:pPr>
-        <w:keepNext/>
-        <w:jc w:val="center"/>
-      </w:pPr>
-      <w:r>
-        <w:rPr>
-          <w:noProof/>
-        </w:rPr>
-        <w:drawing>
-          <wp:inline distT="0" distB="0" distL="0" distR="0" wp14:anchorId="49EF31E6" wp14:editId="64779ABE">
-            <wp:extent cx="9000000" cy="4334929"/>
-            <wp:effectExtent l="152400" t="152400" r="353695" b="370840"/>
-            <wp:docPr id="8" name="Immagine 8"/>
-            <wp:cNvGraphicFramePr>
-              <a:graphicFrameLocks xmlns:a="http://schemas.openxmlformats.org/drawingml/2006/main" noChangeAspect="1"/>
-            </wp:cNvGraphicFramePr>
-            <a:graphic xmlns:a="http://schemas.openxmlformats.org/drawingml/2006/main">
-              <a:graphicData uri="http://schemas.openxmlformats.org/drawingml/2006/picture">
-                <pic:pic xmlns:pic="http://schemas.openxmlformats.org/drawingml/2006/picture">
-                  <pic:nvPicPr>
-                    <pic:cNvPr id="0" name="Picture 1"/>
-                    <pic:cNvPicPr>
-                      <a:picLocks noChangeAspect="1" noChangeArrowheads="1"/>
-                    </pic:cNvPicPr>
-                  </pic:nvPicPr>
-                  <pic:blipFill>
-                    <a:blip r:embed="rId10" cstate="print">
-                      <a:extLst>
-                        <a:ext uri="{28A0092B-C50C-407E-A947-70E740481C1C}">
-                          <a14:useLocalDpi xmlns:a14="http://schemas.microsoft.com/office/drawing/2010/main" val="0"/>
-                        </a:ext>
-                      </a:extLst>
-                    </a:blip>
-                    <a:srcRect r="6310"/>
-                    <a:stretch>
-                      <a:fillRect/>
-                    </a:stretch>
-                  </pic:blipFill>
-                  <pic:spPr bwMode="auto">
-                    <a:xfrm>
-                      <a:off x="0" y="0"/>
-                      <a:ext cx="9000000" cy="4334929"/>
-                    </a:xfrm>
-                    <a:prstGeom prst="rect">
-                      <a:avLst/>
-                    </a:prstGeom>
-                    <a:ln>
-                      <a:noFill/>
-                    </a:ln>
-                    <a:effectLst>
-                      <a:outerShdw blurRad="292100" dist="139700" dir="2700000" algn="tl" rotWithShape="0">
-                        <a:srgbClr val="333333">
-                          <a:alpha val="65000"/>
-                        </a:srgbClr>
-                      </a:outerShdw>
-                    </a:effectLst>
-                  </pic:spPr>
-                </pic:pic>
-              </a:graphicData>
-            </a:graphic>
-          </wp:inline>
-        </w:drawing>
-      </w:r>
-    </w:p>
-    <w:p>
-      <w:pPr>
-        <w:pStyle w:val="Didascalia"/>
-      </w:pPr>
-      <w:bookmarkStart w:id="13" w:name="_Toc124775985"/>
-      <w:r>
-        <w:t xml:space="preserve">Figura </w:t>
-      </w:r>
-      <w:fldSimple w:instr=" SEQ Figura \* ARABIC ">
-        <w:r>
-          <w:rPr>
-            <w:noProof/>
-          </w:rPr>
-          <w:t>2</w:t>
-        </w:r>
-      </w:fldSimple>
-      <w:r>
-        <w:t xml:space="preserve"> </w:t>
-      </w:r>
-      <w:r>
-        <w:t xml:space="preserve">Esempio di diagramma di </w:t>
-      </w:r>
-      <w:proofErr w:type="spellStart"/>
-      <w:r>
-        <w:t>Gantt</w:t>
-      </w:r>
-      <w:bookmarkEnd w:id="13"/>
-      <w:proofErr w:type="spellEnd"/>
-    </w:p>
-    <w:p/>
-    <w:p>
-      <w:pPr>
-        <w:sectPr>
-          <w:footerReference w:type="default" r:id="rId15"/>
-          <w:headerReference w:type="first" r:id="rId16"/>
-          <w:footerReference w:type="first" r:id="rId17"/>
-          <w:pgSz w:w="16838" w:h="11906" w:orient="landscape"/>
-          <w:pgMar w:top="720" w:right="720" w:bottom="720" w:left="720" w:header="567" w:footer="567" w:gutter="0"/>
-          <w:cols w:space="720"/>
-          <w:titlePg/>
-          <w:docGrid w:linePitch="354"/>
-        </w:sectPr>
-      </w:pPr>
+      <w:r>
+        <w:t xml:space="preserve">Nella fase finale </w:t>
+      </w:r>
+      <w:r>
+        <w:t xml:space="preserve">abbiamo i test di accettazione </w:t>
+      </w:r>
+      <w:r>
+        <w:t>che permettono di verificare il buon funzionamento dell’applicativo, il bug fixing per correggere eventuali bug e degli ultimi test del prodotto</w:t>
+      </w:r>
+      <w:r>
+        <w:t>.</w:t>
+      </w:r>
     </w:p>
     <w:p>
       <w:pPr>
@@ -7490,7 +7307,7 @@
           <w:lang w:val="it-CH"/>
         </w:rPr>
       </w:pPr>
-      <w:bookmarkStart w:id="14" w:name="_Toc124935606"/>
+      <w:bookmarkStart w:id="11" w:name="_Toc124935606"/>
       <w:r>
         <w:rPr>
           <w:lang w:val="it-CH"/>
@@ -7498,123 +7315,123 @@
         <w:lastRenderedPageBreak/>
         <w:t>Analisi dei mezzi</w:t>
       </w:r>
+      <w:bookmarkEnd w:id="11"/>
+    </w:p>
+    <w:p>
+      <w:r>
+        <w:t xml:space="preserve">Elencare e descrivere i </w:t>
+      </w:r>
+      <w:r>
+        <w:t>mezzi disponibili pe</w:t>
+      </w:r>
+      <w:r>
+        <w:t>r la realizzazione del progetto. Ricordarsi di sempre descrivere nel dettaglio le versioni e il modello di riferimento.</w:t>
+      </w:r>
+    </w:p>
+    <w:p>
+      <w:pPr>
+        <w:pStyle w:val="Titolo3"/>
+        <w:rPr>
+          <w:lang w:val="it-CH"/>
+        </w:rPr>
+      </w:pPr>
+      <w:bookmarkStart w:id="12" w:name="_Toc413411419"/>
+      <w:bookmarkStart w:id="13" w:name="_Toc124935607"/>
+      <w:r>
+        <w:rPr>
+          <w:lang w:val="it-CH"/>
+        </w:rPr>
+        <w:t>Software</w:t>
+      </w:r>
+      <w:bookmarkEnd w:id="12"/>
+      <w:bookmarkEnd w:id="13"/>
+    </w:p>
+    <w:p>
+      <w:r>
+        <w:t xml:space="preserve">SDK, librerie, </w:t>
+      </w:r>
+      <w:proofErr w:type="spellStart"/>
+      <w:r>
+        <w:t>tools</w:t>
+      </w:r>
+      <w:proofErr w:type="spellEnd"/>
+      <w:r>
+        <w:t xml:space="preserve"> utilizzati pe</w:t>
+      </w:r>
+      <w:r>
+        <w:t>r la realizzazione del progetto</w:t>
+      </w:r>
+      <w:r>
+        <w:t xml:space="preserve"> e eventuali dipendenze</w:t>
+      </w:r>
+      <w:r>
+        <w:t>.</w:t>
+      </w:r>
+    </w:p>
+    <w:p>
+      <w:pPr>
+        <w:pStyle w:val="Titolo3"/>
+        <w:rPr>
+          <w:lang w:val="it-CH"/>
+        </w:rPr>
+      </w:pPr>
+      <w:bookmarkStart w:id="14" w:name="_Toc413411420"/>
+      <w:bookmarkStart w:id="15" w:name="_Toc124935608"/>
+      <w:r>
+        <w:rPr>
+          <w:lang w:val="it-CH"/>
+        </w:rPr>
+        <w:t>Hardware</w:t>
+      </w:r>
       <w:bookmarkEnd w:id="14"/>
-    </w:p>
-    <w:p>
-      <w:r>
-        <w:t xml:space="preserve">Elencare e descrivere i </w:t>
-      </w:r>
-      <w:r>
-        <w:t>mezzi disponibili pe</w:t>
-      </w:r>
-      <w:r>
-        <w:t>r la realizzazione del progetto. Ricordarsi di sempre descrivere nel dettaglio le versioni e il modello di riferimento.</w:t>
-      </w:r>
-    </w:p>
-    <w:p>
-      <w:pPr>
-        <w:pStyle w:val="Titolo3"/>
+      <w:bookmarkEnd w:id="15"/>
+    </w:p>
+    <w:p>
+      <w:r>
+        <w:t xml:space="preserve">Su quale piattaforma dovrà essere eseguito il prodotto? Che hardware particolare è coinvolto nel progetto? Che particolarità e limitazioni presenta? Che </w:t>
+      </w:r>
+      <w:r>
+        <w:t>HW</w:t>
+      </w:r>
+      <w:r>
+        <w:t xml:space="preserve"> sarà disponibile durante lo sviluppo?</w:t>
+      </w:r>
+    </w:p>
+    <w:p>
+      <w:pPr>
+        <w:pStyle w:val="Titolo1"/>
+      </w:pPr>
+      <w:bookmarkStart w:id="16" w:name="_Toc429059808"/>
+      <w:bookmarkStart w:id="17" w:name="_Toc124935609"/>
+      <w:r>
+        <w:t>Progettazione</w:t>
+      </w:r>
+      <w:bookmarkEnd w:id="16"/>
+      <w:bookmarkEnd w:id="17"/>
+    </w:p>
+    <w:p>
+      <w:r>
+        <w:t>Questo capitolo descrive esaustivamente come deve essere realizzato il prodotto fin nei suoi dettagli. Una buona progettazione permette all’esecutore di evitare fraintendimenti e imprecisioni nell’implementazione del prodotto.</w:t>
+      </w:r>
+    </w:p>
+    <w:p/>
+    <w:p>
+      <w:pPr>
+        <w:pStyle w:val="Titolo2"/>
         <w:rPr>
           <w:lang w:val="it-CH"/>
         </w:rPr>
       </w:pPr>
-      <w:bookmarkStart w:id="15" w:name="_Toc413411419"/>
-      <w:bookmarkStart w:id="16" w:name="_Toc124935607"/>
+      <w:bookmarkStart w:id="18" w:name="_Toc429059809"/>
+      <w:bookmarkStart w:id="19" w:name="_Toc124935610"/>
       <w:r>
         <w:rPr>
           <w:lang w:val="it-CH"/>
         </w:rPr>
-        <w:t>Software</w:t>
-      </w:r>
-      <w:bookmarkEnd w:id="15"/>
-      <w:bookmarkEnd w:id="16"/>
-    </w:p>
-    <w:p>
-      <w:r>
-        <w:t xml:space="preserve">SDK, librerie, </w:t>
-      </w:r>
-      <w:proofErr w:type="spellStart"/>
-      <w:r>
-        <w:t>tools</w:t>
-      </w:r>
-      <w:proofErr w:type="spellEnd"/>
-      <w:r>
-        <w:t xml:space="preserve"> utilizzati pe</w:t>
-      </w:r>
-      <w:r>
-        <w:t>r la realizzazione del progetto</w:t>
-      </w:r>
-      <w:r>
-        <w:t xml:space="preserve"> e eventuali dipendenze</w:t>
-      </w:r>
-      <w:r>
-        <w:t>.</w:t>
-      </w:r>
-    </w:p>
-    <w:p>
-      <w:pPr>
-        <w:pStyle w:val="Titolo3"/>
-        <w:rPr>
-          <w:lang w:val="it-CH"/>
-        </w:rPr>
-      </w:pPr>
-      <w:bookmarkStart w:id="17" w:name="_Toc413411420"/>
-      <w:bookmarkStart w:id="18" w:name="_Toc124935608"/>
-      <w:r>
-        <w:rPr>
-          <w:lang w:val="it-CH"/>
-        </w:rPr>
-        <w:t>Hardware</w:t>
-      </w:r>
-      <w:bookmarkEnd w:id="17"/>
+        <w:t>Design dell’architettura del sistema</w:t>
+      </w:r>
       <w:bookmarkEnd w:id="18"/>
-    </w:p>
-    <w:p>
-      <w:r>
-        <w:t xml:space="preserve">Su quale piattaforma dovrà essere eseguito il prodotto? Che hardware particolare è coinvolto nel progetto? Che particolarità e limitazioni presenta? Che </w:t>
-      </w:r>
-      <w:r>
-        <w:t>HW</w:t>
-      </w:r>
-      <w:r>
-        <w:t xml:space="preserve"> sarà disponibile durante lo sviluppo?</w:t>
-      </w:r>
-    </w:p>
-    <w:p>
-      <w:pPr>
-        <w:pStyle w:val="Titolo1"/>
-      </w:pPr>
-      <w:bookmarkStart w:id="19" w:name="_Toc429059808"/>
-      <w:bookmarkStart w:id="20" w:name="_Toc124935609"/>
-      <w:r>
-        <w:t>Progettazione</w:t>
-      </w:r>
       <w:bookmarkEnd w:id="19"/>
-      <w:bookmarkEnd w:id="20"/>
-    </w:p>
-    <w:p>
-      <w:r>
-        <w:t>Questo capitolo descrive esaustivamente come deve essere realizzato il prodotto fin nei suoi dettagli. Una buona progettazione permette all’esecutore di evitare fraintendimenti e imprecisioni nell’implementazione del prodotto.</w:t>
-      </w:r>
-    </w:p>
-    <w:p/>
-    <w:p>
-      <w:pPr>
-        <w:pStyle w:val="Titolo2"/>
-        <w:rPr>
-          <w:lang w:val="it-CH"/>
-        </w:rPr>
-      </w:pPr>
-      <w:bookmarkStart w:id="21" w:name="_Toc429059809"/>
-      <w:bookmarkStart w:id="22" w:name="_Toc124935610"/>
-      <w:r>
-        <w:rPr>
-          <w:lang w:val="it-CH"/>
-        </w:rPr>
-        <w:t>Design dell’architettura del sistema</w:t>
-      </w:r>
-      <w:bookmarkEnd w:id="21"/>
-      <w:bookmarkEnd w:id="22"/>
     </w:p>
     <w:p>
       <w:r>
@@ -7686,16 +7503,16 @@
           <w:lang w:val="it-CH"/>
         </w:rPr>
       </w:pPr>
-      <w:bookmarkStart w:id="23" w:name="_Toc429059810"/>
-      <w:bookmarkStart w:id="24" w:name="_Toc124935611"/>
+      <w:bookmarkStart w:id="20" w:name="_Toc429059810"/>
+      <w:bookmarkStart w:id="21" w:name="_Toc124935611"/>
       <w:r>
         <w:rPr>
           <w:lang w:val="it-CH"/>
         </w:rPr>
         <w:t>Design dei dati e database</w:t>
       </w:r>
-      <w:bookmarkEnd w:id="23"/>
-      <w:bookmarkEnd w:id="24"/>
+      <w:bookmarkEnd w:id="20"/>
+      <w:bookmarkEnd w:id="21"/>
     </w:p>
     <w:p>
       <w:r>
@@ -7743,7 +7560,7 @@
                     </pic:cNvPicPr>
                   </pic:nvPicPr>
                   <pic:blipFill>
-                    <a:blip r:embed="rId18">
+                    <a:blip r:embed="rId15">
                       <a:extLst>
                         <a:ext uri="{28A0092B-C50C-407E-A947-70E740481C1C}">
                           <a14:useLocalDpi xmlns:a14="http://schemas.microsoft.com/office/drawing/2010/main" val="0"/>
@@ -7785,7 +7602,7 @@
       <w:pPr>
         <w:pStyle w:val="Didascalia"/>
       </w:pPr>
-      <w:bookmarkStart w:id="25" w:name="_Toc124775986"/>
+      <w:bookmarkStart w:id="22" w:name="_Toc124775986"/>
       <w:r>
         <w:t xml:space="preserve">Figura </w:t>
       </w:r>
@@ -7800,7 +7617,7 @@
       <w:r>
         <w:t xml:space="preserve"> Diagramma ER Chen</w:t>
       </w:r>
-      <w:bookmarkEnd w:id="25"/>
+      <w:bookmarkEnd w:id="22"/>
     </w:p>
     <w:p/>
     <w:p>
@@ -7840,7 +7657,7 @@
                     </pic:cNvPicPr>
                   </pic:nvPicPr>
                   <pic:blipFill>
-                    <a:blip r:embed="rId19">
+                    <a:blip r:embed="rId16">
                       <a:extLst>
                         <a:ext uri="{28A0092B-C50C-407E-A947-70E740481C1C}">
                           <a14:useLocalDpi xmlns:a14="http://schemas.microsoft.com/office/drawing/2010/main" val="0"/>
@@ -7882,7 +7699,7 @@
       <w:pPr>
         <w:pStyle w:val="Didascalia"/>
       </w:pPr>
-      <w:bookmarkStart w:id="26" w:name="_Toc124775987"/>
+      <w:bookmarkStart w:id="23" w:name="_Toc124775987"/>
       <w:r>
         <w:t xml:space="preserve">Figura </w:t>
       </w:r>
@@ -7900,7 +7717,7 @@
       <w:r>
         <w:t>Diagramma ER Barker</w:t>
       </w:r>
-      <w:bookmarkEnd w:id="26"/>
+      <w:bookmarkEnd w:id="23"/>
     </w:p>
     <w:p/>
     <w:p>
@@ -7915,8 +7732,8 @@
           <w:lang w:val="it-CH"/>
         </w:rPr>
       </w:pPr>
-      <w:bookmarkStart w:id="27" w:name="_Toc429059811"/>
-      <w:bookmarkStart w:id="28" w:name="_Toc124935612"/>
+      <w:bookmarkStart w:id="24" w:name="_Toc429059811"/>
+      <w:bookmarkStart w:id="25" w:name="_Toc124935612"/>
       <w:r>
         <w:rPr>
           <w:lang w:val="it-CH"/>
@@ -7924,39 +7741,187 @@
         <w:lastRenderedPageBreak/>
         <w:t>Design delle interfacce</w:t>
       </w:r>
+      <w:bookmarkEnd w:id="24"/>
+      <w:bookmarkEnd w:id="25"/>
+    </w:p>
+    <w:p>
+      <w:r>
+        <w:t>L’applicativo avrà due interfacce pr</w:t>
+      </w:r>
+      <w:r>
+        <w:t>incipali, la prima dove è presente la generazione della griglia, mentre la seconda che permette di modificare il contenuto del dizionario.</w:t>
+      </w:r>
+    </w:p>
+    <w:p/>
+    <w:p>
+      <w:r>
+        <w:rPr>
+          <w:noProof/>
+        </w:rPr>
+        <w:drawing>
+          <wp:inline distT="0" distB="0" distL="0" distR="0" wp14:anchorId="6BF932AD" wp14:editId="66D3995A">
+            <wp:extent cx="6106795" cy="4118610"/>
+            <wp:effectExtent l="19050" t="19050" r="27305" b="15240"/>
+            <wp:docPr id="25" name="Immagine 25"/>
+            <wp:cNvGraphicFramePr>
+              <a:graphicFrameLocks xmlns:a="http://schemas.openxmlformats.org/drawingml/2006/main" noChangeAspect="1"/>
+            </wp:cNvGraphicFramePr>
+            <a:graphic xmlns:a="http://schemas.openxmlformats.org/drawingml/2006/main">
+              <a:graphicData uri="http://schemas.openxmlformats.org/drawingml/2006/picture">
+                <pic:pic xmlns:pic="http://schemas.openxmlformats.org/drawingml/2006/picture">
+                  <pic:nvPicPr>
+                    <pic:cNvPr id="0" name="Picture 1"/>
+                    <pic:cNvPicPr>
+                      <a:picLocks noChangeAspect="1" noChangeArrowheads="1"/>
+                    </pic:cNvPicPr>
+                  </pic:nvPicPr>
+                  <pic:blipFill>
+                    <a:blip r:embed="rId17" cstate="print">
+                      <a:extLst>
+                        <a:ext uri="{28A0092B-C50C-407E-A947-70E740481C1C}">
+                          <a14:useLocalDpi xmlns:a14="http://schemas.microsoft.com/office/drawing/2010/main" val="0"/>
+                        </a:ext>
+                      </a:extLst>
+                    </a:blip>
+                    <a:srcRect/>
+                    <a:stretch>
+                      <a:fillRect/>
+                    </a:stretch>
+                  </pic:blipFill>
+                  <pic:spPr bwMode="auto">
+                    <a:xfrm>
+                      <a:off x="0" y="0"/>
+                      <a:ext cx="6106795" cy="4118610"/>
+                    </a:xfrm>
+                    <a:prstGeom prst="rect">
+                      <a:avLst/>
+                    </a:prstGeom>
+                    <a:noFill/>
+                    <a:ln>
+                      <a:solidFill>
+                        <a:schemeClr val="tx1"/>
+                      </a:solidFill>
+                    </a:ln>
+                  </pic:spPr>
+                </pic:pic>
+              </a:graphicData>
+            </a:graphic>
+          </wp:inline>
+        </w:drawing>
+      </w:r>
+    </w:p>
+    <w:p/>
+    <w:p>
+      <w:r>
+        <w:t xml:space="preserve">In questa interfaccia inizialmente il bottone “Esporta” sarà disattivato e non saranno presenti la lista di parole finali proposte e il campo per inserire la parola finale. Dopo che verrà generata la griglia tramite il bottone “Genera” sarà possibile selezionare la parola finale </w:t>
+      </w:r>
+      <w:r>
+        <w:t xml:space="preserve">o inserirla tramite il campo apposito </w:t>
+      </w:r>
+      <w:r>
+        <w:t>e esportare la pagina.</w:t>
+      </w:r>
+    </w:p>
+    <w:p>
+      <w:r>
+        <w:br w:type="page"/>
+      </w:r>
+    </w:p>
+    <w:p>
+      <w:r>
+        <w:rPr>
+          <w:noProof/>
+        </w:rPr>
+        <w:lastRenderedPageBreak/>
+        <w:drawing>
+          <wp:inline distT="0" distB="0" distL="0" distR="0" wp14:anchorId="410349C3" wp14:editId="451ED484">
+            <wp:extent cx="6114415" cy="3776980"/>
+            <wp:effectExtent l="19050" t="19050" r="19685" b="13970"/>
+            <wp:docPr id="26" name="Immagine 26"/>
+            <wp:cNvGraphicFramePr>
+              <a:graphicFrameLocks xmlns:a="http://schemas.openxmlformats.org/drawingml/2006/main" noChangeAspect="1"/>
+            </wp:cNvGraphicFramePr>
+            <a:graphic xmlns:a="http://schemas.openxmlformats.org/drawingml/2006/main">
+              <a:graphicData uri="http://schemas.openxmlformats.org/drawingml/2006/picture">
+                <pic:pic xmlns:pic="http://schemas.openxmlformats.org/drawingml/2006/picture">
+                  <pic:nvPicPr>
+                    <pic:cNvPr id="0" name="Picture 2"/>
+                    <pic:cNvPicPr>
+                      <a:picLocks noChangeAspect="1" noChangeArrowheads="1"/>
+                    </pic:cNvPicPr>
+                  </pic:nvPicPr>
+                  <pic:blipFill>
+                    <a:blip r:embed="rId18" cstate="print">
+                      <a:extLst>
+                        <a:ext uri="{28A0092B-C50C-407E-A947-70E740481C1C}">
+                          <a14:useLocalDpi xmlns:a14="http://schemas.microsoft.com/office/drawing/2010/main" val="0"/>
+                        </a:ext>
+                      </a:extLst>
+                    </a:blip>
+                    <a:srcRect/>
+                    <a:stretch>
+                      <a:fillRect/>
+                    </a:stretch>
+                  </pic:blipFill>
+                  <pic:spPr bwMode="auto">
+                    <a:xfrm>
+                      <a:off x="0" y="0"/>
+                      <a:ext cx="6114415" cy="3776980"/>
+                    </a:xfrm>
+                    <a:prstGeom prst="rect">
+                      <a:avLst/>
+                    </a:prstGeom>
+                    <a:noFill/>
+                    <a:ln>
+                      <a:solidFill>
+                        <a:schemeClr val="tx1"/>
+                      </a:solidFill>
+                    </a:ln>
+                  </pic:spPr>
+                </pic:pic>
+              </a:graphicData>
+            </a:graphic>
+          </wp:inline>
+        </w:drawing>
+      </w:r>
+    </w:p>
+    <w:p/>
+    <w:p>
+      <w:r>
+        <w:t>Nella seconda interfaccia è possibile modificare il contenuto del dizionario che viene visualizzato in una tabella.</w:t>
+      </w:r>
+    </w:p>
+    <w:p>
+      <w:r>
+        <w:t>Tramite l’icona della penna è possibile modificare la parola, mentre con l’icona “X” è possibile eliminarla.</w:t>
+      </w:r>
+    </w:p>
+    <w:p>
+      <w:r>
+        <w:t>In fondo alla griglia è presente un pulsante che permette di aggiungere nuove parole al dizionario. Per terminare è necessario salvare le modifiche e successivamente si potrà uscire dalla pagina.</w:t>
+      </w:r>
+    </w:p>
+    <w:p>
+      <w:bookmarkStart w:id="26" w:name="_GoBack"/>
+      <w:bookmarkEnd w:id="26"/>
+    </w:p>
+    <w:p>
+      <w:pPr>
+        <w:pStyle w:val="Titolo2"/>
+        <w:rPr>
+          <w:lang w:val="it-CH"/>
+        </w:rPr>
+      </w:pPr>
+      <w:bookmarkStart w:id="27" w:name="_Toc429059812"/>
+      <w:bookmarkStart w:id="28" w:name="_Toc124935613"/>
+      <w:r>
+        <w:rPr>
+          <w:lang w:val="it-CH"/>
+        </w:rPr>
+        <w:t>Design procedurale</w:t>
+      </w:r>
       <w:bookmarkEnd w:id="27"/>
       <w:bookmarkEnd w:id="28"/>
-    </w:p>
-    <w:p>
-      <w:r>
-        <w:t xml:space="preserve">Descrizione delle interfacce interne ed esterne del sistema e dell’interfaccia utente. La progettazione delle interfacce è basata sulle informazioni ricavate durante la fase di analisi e realizzata tramite </w:t>
-      </w:r>
-      <w:proofErr w:type="spellStart"/>
-      <w:r>
-        <w:t>mockups</w:t>
-      </w:r>
-      <w:proofErr w:type="spellEnd"/>
-      <w:r>
-        <w:t>.</w:t>
-      </w:r>
-    </w:p>
-    <w:p>
-      <w:pPr>
-        <w:pStyle w:val="Titolo2"/>
-        <w:rPr>
-          <w:lang w:val="it-CH"/>
-        </w:rPr>
-      </w:pPr>
-      <w:bookmarkStart w:id="29" w:name="_Toc429059812"/>
-      <w:bookmarkStart w:id="30" w:name="_Toc124935613"/>
-      <w:r>
-        <w:rPr>
-          <w:lang w:val="it-CH"/>
-        </w:rPr>
-        <w:t>Design procedurale</w:t>
-      </w:r>
-      <w:bookmarkEnd w:id="29"/>
-      <w:bookmarkEnd w:id="30"/>
     </w:p>
     <w:p>
       <w:r>
@@ -8039,103 +8004,103 @@
       <w:pPr>
         <w:pStyle w:val="Titolo1"/>
       </w:pPr>
-      <w:bookmarkStart w:id="31" w:name="_Toc461179222"/>
-      <w:bookmarkStart w:id="32" w:name="_Toc124935614"/>
+      <w:bookmarkStart w:id="29" w:name="_Toc461179222"/>
+      <w:bookmarkStart w:id="30" w:name="_Toc124935614"/>
       <w:r>
         <w:lastRenderedPageBreak/>
         <w:t>Implementazione</w:t>
       </w:r>
+      <w:bookmarkEnd w:id="29"/>
+      <w:bookmarkEnd w:id="30"/>
+    </w:p>
+    <w:p>
+      <w:r>
+        <w:t>In questo capitolo dovrà essere mostrato come è stato realizzato il lavoro. Questa parte può differenziarsi dalla progettazione in quanto il risultato ottenuto non per forza può essere come era stato progettato.</w:t>
+      </w:r>
+    </w:p>
+    <w:p>
+      <w:r>
+        <w:t xml:space="preserve">Sulla base di queste informazioni il lavoro svolto dovrà essere riproducibile. </w:t>
+      </w:r>
+    </w:p>
+    <w:p>
+      <w:r>
+        <w:t>In questa parte è richiesto l’inserimento di codice sorgente</w:t>
+      </w:r>
+      <w:r>
+        <w:t xml:space="preserve"> - </w:t>
+      </w:r>
+      <w:proofErr w:type="spellStart"/>
+      <w:r>
+        <w:t>P</w:t>
+      </w:r>
+      <w:r>
+        <w:t>rint</w:t>
+      </w:r>
+      <w:proofErr w:type="spellEnd"/>
+      <w:r>
+        <w:t xml:space="preserve"> </w:t>
+      </w:r>
+      <w:r>
+        <w:t>S</w:t>
+      </w:r>
+      <w:r>
+        <w:t xml:space="preserve">creen </w:t>
+      </w:r>
+      <w:r>
+        <w:t xml:space="preserve">- </w:t>
+      </w:r>
+      <w:r>
+        <w:t>di maschere solamente per quei passaggi particolarmente significativi e/o critici.</w:t>
+      </w:r>
+    </w:p>
+    <w:p>
+      <w:r>
+        <w:t>Inoltre,</w:t>
+      </w:r>
+      <w:r>
+        <w:t xml:space="preserve"> dovranno essere descritte eventuali varianti di soluzione o scelte di prodotti con motivazione delle scelte.</w:t>
+      </w:r>
+    </w:p>
+    <w:p>
+      <w:r>
+        <w:t>Non deve apparire nessuna forma di guida d’uso di librerie o di componenti utilizzati. Eventualmente questa va allegata.</w:t>
+      </w:r>
+    </w:p>
+    <w:p>
+      <w:r>
+        <w:t>Per eventuali dettagli si possono inserire riferimenti ai diari.</w:t>
+      </w:r>
+    </w:p>
+    <w:p>
+      <w:pPr>
+        <w:pStyle w:val="Titolo1"/>
+      </w:pPr>
+      <w:bookmarkStart w:id="31" w:name="_Toc461179223"/>
+      <w:bookmarkStart w:id="32" w:name="_Toc124935615"/>
+      <w:r>
+        <w:t>Test</w:t>
+      </w:r>
       <w:bookmarkEnd w:id="31"/>
       <w:bookmarkEnd w:id="32"/>
     </w:p>
     <w:p>
-      <w:r>
-        <w:t>In questo capitolo dovrà essere mostrato come è stato realizzato il lavoro. Questa parte può differenziarsi dalla progettazione in quanto il risultato ottenuto non per forza può essere come era stato progettato.</w:t>
-      </w:r>
-    </w:p>
-    <w:p>
-      <w:r>
-        <w:t xml:space="preserve">Sulla base di queste informazioni il lavoro svolto dovrà essere riproducibile. </w:t>
-      </w:r>
-    </w:p>
-    <w:p>
-      <w:r>
-        <w:t>In questa parte è richiesto l’inserimento di codice sorgente</w:t>
-      </w:r>
-      <w:r>
-        <w:t xml:space="preserve"> - </w:t>
-      </w:r>
-      <w:proofErr w:type="spellStart"/>
-      <w:r>
-        <w:t>P</w:t>
-      </w:r>
-      <w:r>
-        <w:t>rint</w:t>
-      </w:r>
-      <w:proofErr w:type="spellEnd"/>
-      <w:r>
-        <w:t xml:space="preserve"> </w:t>
-      </w:r>
-      <w:r>
-        <w:t>S</w:t>
-      </w:r>
-      <w:r>
-        <w:t xml:space="preserve">creen </w:t>
-      </w:r>
-      <w:r>
-        <w:t xml:space="preserve">- </w:t>
-      </w:r>
-      <w:r>
-        <w:t>di maschere solamente per quei passaggi particolarmente significativi e/o critici.</w:t>
-      </w:r>
-    </w:p>
-    <w:p>
-      <w:r>
-        <w:t>Inoltre,</w:t>
-      </w:r>
-      <w:r>
-        <w:t xml:space="preserve"> dovranno essere descritte eventuali varianti di soluzione o scelte di prodotti con motivazione delle scelte.</w:t>
-      </w:r>
-    </w:p>
-    <w:p>
-      <w:r>
-        <w:t>Non deve apparire nessuna forma di guida d’uso di librerie o di componenti utilizzati. Eventualmente questa va allegata.</w:t>
-      </w:r>
-    </w:p>
-    <w:p>
-      <w:r>
-        <w:t>Per eventuali dettagli si possono inserire riferimenti ai diari.</w:t>
-      </w:r>
-    </w:p>
-    <w:p>
-      <w:pPr>
-        <w:pStyle w:val="Titolo1"/>
-      </w:pPr>
-      <w:bookmarkStart w:id="33" w:name="_Toc461179223"/>
-      <w:bookmarkStart w:id="34" w:name="_Toc124935615"/>
-      <w:r>
-        <w:t>Test</w:t>
+      <w:pPr>
+        <w:pStyle w:val="Titolo2"/>
+        <w:rPr>
+          <w:lang w:val="it-CH"/>
+        </w:rPr>
+      </w:pPr>
+      <w:bookmarkStart w:id="33" w:name="_Toc461179224"/>
+      <w:bookmarkStart w:id="34" w:name="_Toc124935616"/>
+      <w:r>
+        <w:rPr>
+          <w:lang w:val="it-CH"/>
+        </w:rPr>
+        <w:t>Protocollo di test</w:t>
       </w:r>
       <w:bookmarkEnd w:id="33"/>
       <w:bookmarkEnd w:id="34"/>
-    </w:p>
-    <w:p>
-      <w:pPr>
-        <w:pStyle w:val="Titolo2"/>
-        <w:rPr>
-          <w:lang w:val="it-CH"/>
-        </w:rPr>
-      </w:pPr>
-      <w:bookmarkStart w:id="35" w:name="_Toc461179224"/>
-      <w:bookmarkStart w:id="36" w:name="_Toc124935616"/>
-      <w:r>
-        <w:rPr>
-          <w:lang w:val="it-CH"/>
-        </w:rPr>
-        <w:t>Protocollo di test</w:t>
-      </w:r>
-      <w:bookmarkEnd w:id="35"/>
-      <w:bookmarkEnd w:id="36"/>
     </w:p>
     <w:p>
       <w:r>
@@ -9582,7 +9547,7 @@
           <w:b/>
         </w:rPr>
       </w:pPr>
-      <w:bookmarkStart w:id="37" w:name="_Toc461179225"/>
+      <w:bookmarkStart w:id="35" w:name="_Toc461179225"/>
       <w:r>
         <w:br w:type="page"/>
       </w:r>
@@ -9594,7 +9559,7 @@
           <w:lang w:val="it-CH"/>
         </w:rPr>
       </w:pPr>
-      <w:bookmarkStart w:id="38" w:name="_Toc124935617"/>
+      <w:bookmarkStart w:id="36" w:name="_Toc124935617"/>
       <w:r>
         <w:rPr>
           <w:lang w:val="it-CH"/>
@@ -9602,8 +9567,8 @@
         <w:lastRenderedPageBreak/>
         <w:t>Risultati test</w:t>
       </w:r>
-      <w:bookmarkEnd w:id="37"/>
-      <w:bookmarkEnd w:id="38"/>
+      <w:bookmarkEnd w:id="35"/>
+      <w:bookmarkEnd w:id="36"/>
     </w:p>
     <w:p>
       <w:r>
@@ -9836,36 +9801,36 @@
           <w:lang w:val="it-CH"/>
         </w:rPr>
       </w:pPr>
-      <w:bookmarkStart w:id="39" w:name="_Toc461179226"/>
-      <w:bookmarkStart w:id="40" w:name="_Toc124935618"/>
+      <w:bookmarkStart w:id="37" w:name="_Toc461179226"/>
+      <w:bookmarkStart w:id="38" w:name="_Toc124935618"/>
       <w:r>
         <w:rPr>
           <w:lang w:val="it-CH"/>
         </w:rPr>
         <w:t>Mancanze/limitazioni conosciute</w:t>
+      </w:r>
+      <w:bookmarkEnd w:id="37"/>
+      <w:bookmarkEnd w:id="38"/>
+    </w:p>
+    <w:p>
+      <w:r>
+        <w:t>Descrizione con motivazione di eventuali elementi mancanti o non completamente implementati, al di fuori dei test case. Non devono essere riportati gli errori e i problemi riscontrati e poi risolti durante il progetto.</w:t>
+      </w:r>
+    </w:p>
+    <w:p>
+      <w:pPr>
+        <w:pStyle w:val="Titolo1"/>
+      </w:pPr>
+      <w:bookmarkStart w:id="39" w:name="_Toc461179227"/>
+      <w:bookmarkStart w:id="40" w:name="_Toc124935619"/>
+      <w:r>
+        <w:t>Consuntivo</w:t>
       </w:r>
       <w:bookmarkEnd w:id="39"/>
       <w:bookmarkEnd w:id="40"/>
     </w:p>
     <w:p>
       <w:r>
-        <w:t>Descrizione con motivazione di eventuali elementi mancanti o non completamente implementati, al di fuori dei test case. Non devono essere riportati gli errori e i problemi riscontrati e poi risolti durante il progetto.</w:t>
-      </w:r>
-    </w:p>
-    <w:p>
-      <w:pPr>
-        <w:pStyle w:val="Titolo1"/>
-      </w:pPr>
-      <w:bookmarkStart w:id="41" w:name="_Toc461179227"/>
-      <w:bookmarkStart w:id="42" w:name="_Toc124935619"/>
-      <w:r>
-        <w:t>Consuntivo</w:t>
-      </w:r>
-      <w:bookmarkEnd w:id="41"/>
-      <w:bookmarkEnd w:id="42"/>
-    </w:p>
-    <w:p>
-      <w:r>
         <w:t>Consuntivo del tempo di lavoro effettivo e considerazioni riguardo le differenze rispetto alla pianificazione (cap</w:t>
       </w:r>
       <w:r>
@@ -9894,10 +9859,10 @@
     <w:p>
       <w:pPr>
         <w:sectPr>
-          <w:headerReference w:type="default" r:id="rId20"/>
-          <w:footerReference w:type="default" r:id="rId21"/>
-          <w:headerReference w:type="first" r:id="rId22"/>
-          <w:footerReference w:type="first" r:id="rId23"/>
+          <w:headerReference w:type="default" r:id="rId19"/>
+          <w:footerReference w:type="default" r:id="rId20"/>
+          <w:headerReference w:type="first" r:id="rId21"/>
+          <w:footerReference w:type="first" r:id="rId22"/>
           <w:pgSz w:w="11906" w:h="16838"/>
           <w:pgMar w:top="1985" w:right="1134" w:bottom="1418" w:left="1134" w:header="567" w:footer="567" w:gutter="0"/>
           <w:cols w:space="720"/>
@@ -10049,7 +10014,7 @@
                     </pic:cNvPicPr>
                   </pic:nvPicPr>
                   <pic:blipFill>
-                    <a:blip r:embed="rId10" cstate="print">
+                    <a:blip r:embed="rId23" cstate="print">
                       <a:extLst>
                         <a:ext uri="{28A0092B-C50C-407E-A947-70E740481C1C}">
                           <a14:useLocalDpi xmlns:a14="http://schemas.microsoft.com/office/drawing/2010/main" val="0"/>
@@ -10091,7 +10056,7 @@
       <w:pPr>
         <w:pStyle w:val="Didascalia"/>
       </w:pPr>
-      <w:bookmarkStart w:id="43" w:name="_Toc124775988"/>
+      <w:bookmarkStart w:id="41" w:name="_Toc124775988"/>
       <w:r>
         <w:t xml:space="preserve">Figura </w:t>
       </w:r>
@@ -10117,7 +10082,7 @@
       <w:r>
         <w:t xml:space="preserve"> consuntivo</w:t>
       </w:r>
-      <w:bookmarkEnd w:id="43"/>
+      <w:bookmarkEnd w:id="41"/>
     </w:p>
     <w:p/>
     <w:p>
@@ -10137,21 +10102,44 @@
       <w:pPr>
         <w:pStyle w:val="Titolo1"/>
       </w:pPr>
-      <w:bookmarkStart w:id="44" w:name="_Toc461179228"/>
-      <w:bookmarkStart w:id="45" w:name="_Toc124935620"/>
+      <w:bookmarkStart w:id="42" w:name="_Toc461179228"/>
+      <w:bookmarkStart w:id="43" w:name="_Toc124935620"/>
       <w:r>
         <w:lastRenderedPageBreak/>
         <w:t>Conclusioni</w:t>
       </w:r>
+      <w:bookmarkEnd w:id="42"/>
+      <w:bookmarkEnd w:id="43"/>
+    </w:p>
+    <w:p>
+      <w:r>
+        <w:t>Quali sono le implicazioni della mia soluzione? Che impatto avrà? Cambierà il mondo? È un successo importante? È solo un’aggiunta marginale o è semplicemente servita per scoprire che questo percorso è stato una perdita di tempo? I risultati ottenuti sono generali, facilmente generalizzabili o sono specifici di un caso particolare? ecc</w:t>
+      </w:r>
+      <w:r>
+        <w:t>.</w:t>
+      </w:r>
+    </w:p>
+    <w:p>
+      <w:pPr>
+        <w:pStyle w:val="Titolo2"/>
+        <w:rPr>
+          <w:lang w:val="it-CH"/>
+        </w:rPr>
+      </w:pPr>
+      <w:bookmarkStart w:id="44" w:name="_Toc461179229"/>
+      <w:bookmarkStart w:id="45" w:name="_Toc124935621"/>
+      <w:r>
+        <w:rPr>
+          <w:lang w:val="it-CH"/>
+        </w:rPr>
+        <w:t>Sviluppi futuri</w:t>
+      </w:r>
       <w:bookmarkEnd w:id="44"/>
       <w:bookmarkEnd w:id="45"/>
     </w:p>
     <w:p>
       <w:r>
-        <w:t>Quali sono le implicazioni della mia soluzione? Che impatto avrà? Cambierà il mondo? È un successo importante? È solo un’aggiunta marginale o è semplicemente servita per scoprire che questo percorso è stato una perdita di tempo? I risultati ottenuti sono generali, facilmente generalizzabili o sono specifici di un caso particolare? ecc</w:t>
-      </w:r>
-      <w:r>
-        <w:t>.</w:t>
+        <w:t>Migliorie o estensioni che possono essere sviluppate sul prodotto.</w:t>
       </w:r>
     </w:p>
     <w:p>
@@ -10161,89 +10149,66 @@
           <w:lang w:val="it-CH"/>
         </w:rPr>
       </w:pPr>
-      <w:bookmarkStart w:id="46" w:name="_Toc461179229"/>
-      <w:bookmarkStart w:id="47" w:name="_Toc124935621"/>
+      <w:bookmarkStart w:id="46" w:name="_Toc461179230"/>
+      <w:bookmarkStart w:id="47" w:name="_Toc124935622"/>
       <w:r>
         <w:rPr>
           <w:lang w:val="it-CH"/>
         </w:rPr>
-        <w:t>Sviluppi futuri</w:t>
+        <w:t>Considerazioni personali</w:t>
       </w:r>
       <w:bookmarkEnd w:id="46"/>
       <w:bookmarkEnd w:id="47"/>
     </w:p>
     <w:p>
       <w:r>
-        <w:t>Migliorie o estensioni che possono essere sviluppate sul prodotto.</w:t>
-      </w:r>
-    </w:p>
-    <w:p>
-      <w:pPr>
-        <w:pStyle w:val="Titolo2"/>
-        <w:rPr>
-          <w:lang w:val="it-CH"/>
-        </w:rPr>
-      </w:pPr>
-      <w:bookmarkStart w:id="48" w:name="_Toc461179230"/>
-      <w:bookmarkStart w:id="49" w:name="_Toc124935622"/>
-      <w:r>
-        <w:rPr>
-          <w:lang w:val="it-CH"/>
-        </w:rPr>
-        <w:t>Considerazioni personali</w:t>
+        <w:t>Cosa ho imparato in questo progetto? ecc</w:t>
+      </w:r>
+      <w:r>
+        <w:t>.</w:t>
+      </w:r>
+    </w:p>
+    <w:p/>
+    <w:p>
+      <w:pPr>
+        <w:rPr>
+          <w:b/>
+        </w:rPr>
+      </w:pPr>
+      <w:bookmarkStart w:id="48" w:name="_Toc461179231"/>
+      <w:r>
+        <w:br w:type="page"/>
+      </w:r>
+    </w:p>
+    <w:p>
+      <w:pPr>
+        <w:pStyle w:val="Titolo1"/>
+      </w:pPr>
+      <w:bookmarkStart w:id="49" w:name="_Toc124935623"/>
+      <w:r>
+        <w:lastRenderedPageBreak/>
+        <w:t>Bibliografia</w:t>
       </w:r>
       <w:bookmarkEnd w:id="48"/>
       <w:bookmarkEnd w:id="49"/>
     </w:p>
     <w:p>
-      <w:r>
-        <w:t>Cosa ho imparato in questo progetto? ecc</w:t>
-      </w:r>
-      <w:r>
-        <w:t>.</w:t>
-      </w:r>
-    </w:p>
-    <w:p/>
-    <w:p>
-      <w:pPr>
-        <w:rPr>
-          <w:b/>
-        </w:rPr>
-      </w:pPr>
-      <w:bookmarkStart w:id="50" w:name="_Toc461179231"/>
-      <w:r>
-        <w:br w:type="page"/>
-      </w:r>
-    </w:p>
-    <w:p>
-      <w:pPr>
-        <w:pStyle w:val="Titolo1"/>
-      </w:pPr>
-      <w:bookmarkStart w:id="51" w:name="_Toc124935623"/>
-      <w:r>
-        <w:lastRenderedPageBreak/>
-        <w:t>Bibliografia</w:t>
+      <w:pPr>
+        <w:pStyle w:val="Titolo2"/>
+        <w:rPr>
+          <w:lang w:val="it-CH"/>
+        </w:rPr>
+      </w:pPr>
+      <w:bookmarkStart w:id="50" w:name="_Toc461179232"/>
+      <w:bookmarkStart w:id="51" w:name="_Toc124935624"/>
+      <w:r>
+        <w:rPr>
+          <w:lang w:val="it-CH"/>
+        </w:rPr>
+        <w:t>Bibliografia per articoli di riviste:</w:t>
       </w:r>
       <w:bookmarkEnd w:id="50"/>
       <w:bookmarkEnd w:id="51"/>
-    </w:p>
-    <w:p>
-      <w:pPr>
-        <w:pStyle w:val="Titolo2"/>
-        <w:rPr>
-          <w:lang w:val="it-CH"/>
-        </w:rPr>
-      </w:pPr>
-      <w:bookmarkStart w:id="52" w:name="_Toc461179232"/>
-      <w:bookmarkStart w:id="53" w:name="_Toc124935624"/>
-      <w:r>
-        <w:rPr>
-          <w:lang w:val="it-CH"/>
-        </w:rPr>
-        <w:t>Bibliografia per articoli di riviste:</w:t>
-      </w:r>
-      <w:bookmarkEnd w:id="52"/>
-      <w:bookmarkEnd w:id="53"/>
     </w:p>
     <w:p>
       <w:pPr>
@@ -10310,16 +10275,16 @@
           <w:lang w:val="it-CH"/>
         </w:rPr>
       </w:pPr>
-      <w:bookmarkStart w:id="54" w:name="_Toc461179233"/>
-      <w:bookmarkStart w:id="55" w:name="_Toc124935625"/>
+      <w:bookmarkStart w:id="52" w:name="_Toc461179233"/>
+      <w:bookmarkStart w:id="53" w:name="_Toc124935625"/>
       <w:r>
         <w:rPr>
           <w:lang w:val="it-CH"/>
         </w:rPr>
         <w:t>Bibliografia per libri</w:t>
       </w:r>
-      <w:bookmarkEnd w:id="54"/>
-      <w:bookmarkEnd w:id="55"/>
+      <w:bookmarkEnd w:id="52"/>
+      <w:bookmarkEnd w:id="53"/>
     </w:p>
     <w:p>
       <w:pPr>
@@ -10399,16 +10364,16 @@
           <w:lang w:val="it-CH"/>
         </w:rPr>
       </w:pPr>
-      <w:bookmarkStart w:id="56" w:name="_Toc461179234"/>
-      <w:bookmarkStart w:id="57" w:name="_Toc124935626"/>
+      <w:bookmarkStart w:id="54" w:name="_Toc461179234"/>
+      <w:bookmarkStart w:id="55" w:name="_Toc124935626"/>
       <w:r>
         <w:rPr>
           <w:lang w:val="it-CH"/>
         </w:rPr>
         <w:t>Sitografia</w:t>
       </w:r>
-      <w:bookmarkEnd w:id="56"/>
-      <w:bookmarkEnd w:id="57"/>
+      <w:bookmarkEnd w:id="54"/>
+      <w:bookmarkEnd w:id="55"/>
     </w:p>
     <w:p>
       <w:pPr>
@@ -10506,7 +10471,7 @@
       </w:r>
     </w:p>
     <w:p>
-      <w:bookmarkStart w:id="58" w:name="_Toc461179235"/>
+      <w:bookmarkStart w:id="56" w:name="_Toc461179235"/>
     </w:p>
     <w:p>
       <w:pPr>
@@ -10526,12 +10491,12 @@
       <w:pPr>
         <w:pStyle w:val="Titolo1"/>
       </w:pPr>
-      <w:bookmarkStart w:id="59" w:name="_Toc124935627"/>
+      <w:bookmarkStart w:id="57" w:name="_Toc124935627"/>
       <w:r>
         <w:lastRenderedPageBreak/>
         <w:t>Glossario</w:t>
       </w:r>
-      <w:bookmarkEnd w:id="59"/>
+      <w:bookmarkEnd w:id="57"/>
     </w:p>
     <w:tbl>
       <w:tblPr>
@@ -10704,11 +10669,11 @@
       <w:pPr>
         <w:pStyle w:val="Titolo1"/>
       </w:pPr>
-      <w:bookmarkStart w:id="60" w:name="_Toc124935628"/>
+      <w:bookmarkStart w:id="58" w:name="_Toc124935628"/>
       <w:r>
         <w:t>Indice delle figure</w:t>
       </w:r>
-      <w:bookmarkEnd w:id="60"/>
+      <w:bookmarkEnd w:id="58"/>
     </w:p>
     <w:p>
       <w:pPr>
@@ -11088,12 +11053,12 @@
       <w:pPr>
         <w:pStyle w:val="Titolo1"/>
       </w:pPr>
-      <w:bookmarkStart w:id="61" w:name="_Toc124935629"/>
+      <w:bookmarkStart w:id="59" w:name="_Toc124935629"/>
       <w:r>
         <w:t>Allegati</w:t>
       </w:r>
-      <w:bookmarkEnd w:id="58"/>
-      <w:bookmarkEnd w:id="61"/>
+      <w:bookmarkEnd w:id="56"/>
+      <w:bookmarkEnd w:id="59"/>
     </w:p>
     <w:p>
       <w:r>
@@ -11577,13 +11542,92 @@
         <w:sz w:val="20"/>
       </w:rPr>
       <w:tab/>
-      <w:t xml:space="preserve">11.01.2021 </w:t>
+    </w:r>
+    <w:r>
+      <w:rPr>
+        <w:sz w:val="20"/>
+      </w:rPr>
+      <w:fldChar w:fldCharType="begin"/>
+    </w:r>
+    <w:r>
+      <w:rPr>
+        <w:sz w:val="20"/>
+      </w:rPr>
+      <w:instrText xml:space="preserve"> SAVEDATE  \@ "dd.MM.yyyy"  \* MERGEFORMAT </w:instrText>
+    </w:r>
+    <w:r>
+      <w:rPr>
+        <w:sz w:val="20"/>
+      </w:rPr>
+      <w:fldChar w:fldCharType="separate"/>
+    </w:r>
+    <w:r>
+      <w:rPr>
+        <w:noProof/>
+        <w:sz w:val="20"/>
+      </w:rPr>
+      <w:t>08.09.2023</w:t>
+    </w:r>
+    <w:r>
+      <w:rPr>
+        <w:sz w:val="20"/>
+      </w:rPr>
+      <w:fldChar w:fldCharType="end"/>
     </w:r>
   </w:p>
 </w:ftr>
 </file>
 
 <file path=word/footer4.xml><?xml version="1.0" encoding="utf-8"?>
+<w:ftr xmlns:wpc="http://schemas.microsoft.com/office/word/2010/wordprocessingCanvas" xmlns:cx="http://schemas.microsoft.com/office/drawing/2014/chartex" xmlns:cx1="http://schemas.microsoft.com/office/drawing/2015/9/8/chartex" xmlns:cx2="http://schemas.microsoft.com/office/drawing/2015/10/21/chartex" xmlns:cx3="http://schemas.microsoft.com/office/drawing/2016/5/9/chartex" xmlns:cx4="http://schemas.microsoft.com/office/drawing/2016/5/10/chartex" xmlns:cx5="http://schemas.microsoft.com/office/drawing/2016/5/11/chartex" xmlns:cx6="http://schemas.microsoft.com/office/drawing/2016/5/12/chartex" xmlns:cx7="http://schemas.microsoft.com/office/drawing/2016/5/13/chartex" xmlns:cx8="http://schemas.microsoft.com/office/drawing/2016/5/14/chartex" xmlns:mc="http://schemas.openxmlformats.org/markup-compatibility/2006" xmlns:aink="http://schemas.microsoft.com/office/drawing/2016/ink" xmlns:am3d="http://schemas.microsoft.com/office/drawing/2017/model3d" xmlns:o="urn:schemas-microsoft-com:office:office" xmlns:r="http://schemas.openxmlformats.org/officeDocument/2006/relationships" xmlns:m="http://schemas.openxmlformats.org/officeDocument/2006/math" xmlns:v="urn:schemas-microsoft-com:vml" xmlns:wp14="http://schemas.microsoft.com/office/word/2010/wordprocessingDrawing" xmlns:wp="http://schemas.openxmlformats.org/drawingml/2006/wordprocessingDrawing" xmlns:w10="urn:schemas-microsoft-com:office:word" xmlns:w="http://schemas.openxmlformats.org/wordprocessingml/2006/main" xmlns:w14="http://schemas.microsoft.com/office/word/2010/wordml" xmlns:w15="http://schemas.microsoft.com/office/word/2012/wordml" xmlns:w16cid="http://schemas.microsoft.com/office/word/2016/wordml/cid" xmlns:w16se="http://schemas.microsoft.com/office/word/2015/wordml/symex" xmlns:wpg="http://schemas.microsoft.com/office/word/2010/wordprocessingGroup" xmlns:wpi="http://schemas.microsoft.com/office/word/2010/wordprocessingInk" xmlns:wne="http://schemas.microsoft.com/office/word/2006/wordml" xmlns:wps="http://schemas.microsoft.com/office/word/2010/wordprocessingShape" mc:Ignorable="w14 w15 w16se w16cid wp14">
+  <w:p>
+    <w:pPr>
+      <w:pStyle w:val="Pidipagina"/>
+      <w:rPr>
+        <w:sz w:val="20"/>
+      </w:rPr>
+    </w:pPr>
+    <w:r>
+      <w:rPr>
+        <w:sz w:val="20"/>
+      </w:rPr>
+      <w:t>Davide Branchi</w:t>
+    </w:r>
+    <w:r>
+      <w:rPr>
+        <w:sz w:val="20"/>
+      </w:rPr>
+      <w:tab/>
+    </w:r>
+    <w:r>
+      <w:rPr>
+        <w:sz w:val="20"/>
+      </w:rPr>
+      <w:t>Generatore trova parole</w:t>
+    </w:r>
+    <w:r>
+      <w:rPr>
+        <w:sz w:val="20"/>
+      </w:rPr>
+      <w:tab/>
+    </w:r>
+    <w:r>
+      <w:rPr>
+        <w:sz w:val="20"/>
+      </w:rPr>
+      <w:t>01.09.2023</w:t>
+    </w:r>
+    <w:r>
+      <w:rPr>
+        <w:sz w:val="20"/>
+      </w:rPr>
+      <w:t xml:space="preserve"> </w:t>
+    </w:r>
+  </w:p>
+</w:ftr>
+</file>
+
+<file path=word/footer5.xml><?xml version="1.0" encoding="utf-8"?>
 <w:ftr xmlns:wpc="http://schemas.microsoft.com/office/word/2010/wordprocessingCanvas" xmlns:cx="http://schemas.microsoft.com/office/drawing/2014/chartex" xmlns:cx1="http://schemas.microsoft.com/office/drawing/2015/9/8/chartex" xmlns:cx2="http://schemas.microsoft.com/office/drawing/2015/10/21/chartex" xmlns:cx3="http://schemas.microsoft.com/office/drawing/2016/5/9/chartex" xmlns:cx4="http://schemas.microsoft.com/office/drawing/2016/5/10/chartex" xmlns:cx5="http://schemas.microsoft.com/office/drawing/2016/5/11/chartex" xmlns:cx6="http://schemas.microsoft.com/office/drawing/2016/5/12/chartex" xmlns:cx7="http://schemas.microsoft.com/office/drawing/2016/5/13/chartex" xmlns:cx8="http://schemas.microsoft.com/office/drawing/2016/5/14/chartex" xmlns:mc="http://schemas.openxmlformats.org/markup-compatibility/2006" xmlns:aink="http://schemas.microsoft.com/office/drawing/2016/ink" xmlns:am3d="http://schemas.microsoft.com/office/drawing/2017/model3d" xmlns:o="urn:schemas-microsoft-com:office:office" xmlns:r="http://schemas.openxmlformats.org/officeDocument/2006/relationships" xmlns:m="http://schemas.openxmlformats.org/officeDocument/2006/math" xmlns:v="urn:schemas-microsoft-com:vml" xmlns:wp14="http://schemas.microsoft.com/office/word/2010/wordprocessingDrawing" xmlns:wp="http://schemas.openxmlformats.org/drawingml/2006/wordprocessingDrawing" xmlns:w10="urn:schemas-microsoft-com:office:word" xmlns:w="http://schemas.openxmlformats.org/wordprocessingml/2006/main" xmlns:w14="http://schemas.microsoft.com/office/word/2010/wordml" xmlns:w15="http://schemas.microsoft.com/office/word/2012/wordml" xmlns:w16cid="http://schemas.microsoft.com/office/word/2016/wordml/cid" xmlns:w16se="http://schemas.microsoft.com/office/word/2015/wordml/symex" xmlns:wpg="http://schemas.microsoft.com/office/word/2010/wordprocessingGroup" xmlns:wpi="http://schemas.microsoft.com/office/word/2010/wordprocessingInk" xmlns:wne="http://schemas.microsoft.com/office/word/2006/wordml" xmlns:wps="http://schemas.microsoft.com/office/word/2010/wordprocessingShape" mc:Ignorable="w14 w15 w16se w16cid wp14">
   <w:p>
     <w:pPr>
@@ -11653,7 +11697,7 @@
 </w:ftr>
 </file>
 
-<file path=word/footer5.xml><?xml version="1.0" encoding="utf-8"?>
+<file path=word/footer6.xml><?xml version="1.0" encoding="utf-8"?>
 <w:ftr xmlns:wpc="http://schemas.microsoft.com/office/word/2010/wordprocessingCanvas" xmlns:cx="http://schemas.microsoft.com/office/drawing/2014/chartex" xmlns:cx1="http://schemas.microsoft.com/office/drawing/2015/9/8/chartex" xmlns:cx2="http://schemas.microsoft.com/office/drawing/2015/10/21/chartex" xmlns:cx3="http://schemas.microsoft.com/office/drawing/2016/5/9/chartex" xmlns:cx4="http://schemas.microsoft.com/office/drawing/2016/5/10/chartex" xmlns:cx5="http://schemas.microsoft.com/office/drawing/2016/5/11/chartex" xmlns:cx6="http://schemas.microsoft.com/office/drawing/2016/5/12/chartex" xmlns:cx7="http://schemas.microsoft.com/office/drawing/2016/5/13/chartex" xmlns:cx8="http://schemas.microsoft.com/office/drawing/2016/5/14/chartex" xmlns:mc="http://schemas.openxmlformats.org/markup-compatibility/2006" xmlns:aink="http://schemas.microsoft.com/office/drawing/2016/ink" xmlns:am3d="http://schemas.microsoft.com/office/drawing/2017/model3d" xmlns:o="urn:schemas-microsoft-com:office:office" xmlns:r="http://schemas.openxmlformats.org/officeDocument/2006/relationships" xmlns:m="http://schemas.openxmlformats.org/officeDocument/2006/math" xmlns:v="urn:schemas-microsoft-com:vml" xmlns:wp14="http://schemas.microsoft.com/office/word/2010/wordprocessingDrawing" xmlns:wp="http://schemas.openxmlformats.org/drawingml/2006/wordprocessingDrawing" xmlns:w10="urn:schemas-microsoft-com:office:word" xmlns:w="http://schemas.openxmlformats.org/wordprocessingml/2006/main" xmlns:w14="http://schemas.microsoft.com/office/word/2010/wordml" xmlns:w15="http://schemas.microsoft.com/office/word/2012/wordml" xmlns:w16cid="http://schemas.microsoft.com/office/word/2016/wordml/cid" xmlns:w16se="http://schemas.microsoft.com/office/word/2015/wordml/symex" xmlns:wpg="http://schemas.microsoft.com/office/word/2010/wordprocessingGroup" xmlns:wpi="http://schemas.microsoft.com/office/word/2010/wordprocessingInk" xmlns:wne="http://schemas.microsoft.com/office/word/2006/wordml" xmlns:wps="http://schemas.microsoft.com/office/word/2010/wordprocessingShape" mc:Ignorable="w14 w15 w16se w16cid wp14">
   <w:p>
     <w:pPr>
@@ -11735,235 +11779,7 @@
         <w:noProof/>
         <w:sz w:val="20"/>
       </w:rPr>
-      <w:t>01.09.2023</w:t>
-    </w:r>
-    <w:r>
-      <w:rPr>
-        <w:sz w:val="20"/>
-      </w:rPr>
-      <w:fldChar w:fldCharType="end"/>
-    </w:r>
-  </w:p>
-</w:ftr>
-</file>
-
-<file path=word/footer6.xml><?xml version="1.0" encoding="utf-8"?>
-<w:ftr xmlns:wpc="http://schemas.microsoft.com/office/word/2010/wordprocessingCanvas" xmlns:cx="http://schemas.microsoft.com/office/drawing/2014/chartex" xmlns:cx1="http://schemas.microsoft.com/office/drawing/2015/9/8/chartex" xmlns:cx2="http://schemas.microsoft.com/office/drawing/2015/10/21/chartex" xmlns:cx3="http://schemas.microsoft.com/office/drawing/2016/5/9/chartex" xmlns:cx4="http://schemas.microsoft.com/office/drawing/2016/5/10/chartex" xmlns:cx5="http://schemas.microsoft.com/office/drawing/2016/5/11/chartex" xmlns:cx6="http://schemas.microsoft.com/office/drawing/2016/5/12/chartex" xmlns:cx7="http://schemas.microsoft.com/office/drawing/2016/5/13/chartex" xmlns:cx8="http://schemas.microsoft.com/office/drawing/2016/5/14/chartex" xmlns:mc="http://schemas.openxmlformats.org/markup-compatibility/2006" xmlns:aink="http://schemas.microsoft.com/office/drawing/2016/ink" xmlns:am3d="http://schemas.microsoft.com/office/drawing/2017/model3d" xmlns:o="urn:schemas-microsoft-com:office:office" xmlns:r="http://schemas.openxmlformats.org/officeDocument/2006/relationships" xmlns:m="http://schemas.openxmlformats.org/officeDocument/2006/math" xmlns:v="urn:schemas-microsoft-com:vml" xmlns:wp14="http://schemas.microsoft.com/office/word/2010/wordprocessingDrawing" xmlns:wp="http://schemas.openxmlformats.org/drawingml/2006/wordprocessingDrawing" xmlns:w10="urn:schemas-microsoft-com:office:word" xmlns:w="http://schemas.openxmlformats.org/wordprocessingml/2006/main" xmlns:w14="http://schemas.microsoft.com/office/word/2010/wordml" xmlns:w15="http://schemas.microsoft.com/office/word/2012/wordml" xmlns:w16cid="http://schemas.microsoft.com/office/word/2016/wordml/cid" xmlns:w16se="http://schemas.microsoft.com/office/word/2015/wordml/symex" xmlns:wpg="http://schemas.microsoft.com/office/word/2010/wordprocessingGroup" xmlns:wpi="http://schemas.microsoft.com/office/word/2010/wordprocessingInk" xmlns:wne="http://schemas.microsoft.com/office/word/2006/wordml" xmlns:wps="http://schemas.microsoft.com/office/word/2010/wordprocessingShape" mc:Ignorable="w14 w15 w16se w16cid wp14">
-  <w:p>
-    <w:pPr>
-      <w:pStyle w:val="Pidipagina"/>
-      <w:rPr>
-        <w:sz w:val="20"/>
-      </w:rPr>
-    </w:pPr>
-    <w:r>
-      <w:rPr>
-        <w:sz w:val="20"/>
-      </w:rPr>
-      <w:t>Pinco Pallino</w:t>
-    </w:r>
-    <w:r>
-      <w:rPr>
-        <w:sz w:val="20"/>
-      </w:rPr>
-      <w:tab/>
-    </w:r>
-    <w:r>
-      <w:rPr>
-        <w:sz w:val="20"/>
-      </w:rPr>
-      <w:fldChar w:fldCharType="begin"/>
-    </w:r>
-    <w:r>
-      <w:rPr>
-        <w:sz w:val="20"/>
-      </w:rPr>
-      <w:instrText xml:space="preserve"> FILENAME </w:instrText>
-    </w:r>
-    <w:r>
-      <w:rPr>
-        <w:sz w:val="20"/>
-      </w:rPr>
-      <w:fldChar w:fldCharType="separate"/>
-    </w:r>
-    <w:r>
-      <w:rPr>
-        <w:noProof/>
-        <w:sz w:val="20"/>
-      </w:rPr>
-      <w:t>D2. Modello documentazione progetto v2.docx</w:t>
-    </w:r>
-    <w:r>
-      <w:rPr>
-        <w:noProof/>
-        <w:sz w:val="20"/>
-      </w:rPr>
-      <w:fldChar w:fldCharType="end"/>
-    </w:r>
-    <w:r>
-      <w:rPr>
-        <w:sz w:val="20"/>
-      </w:rPr>
-      <w:tab/>
-      <w:t xml:space="preserve">11.01.2021 </w:t>
-    </w:r>
-  </w:p>
-</w:ftr>
-</file>
-
-<file path=word/footer7.xml><?xml version="1.0" encoding="utf-8"?>
-<w:ftr xmlns:wpc="http://schemas.microsoft.com/office/word/2010/wordprocessingCanvas" xmlns:cx="http://schemas.microsoft.com/office/drawing/2014/chartex" xmlns:cx1="http://schemas.microsoft.com/office/drawing/2015/9/8/chartex" xmlns:cx2="http://schemas.microsoft.com/office/drawing/2015/10/21/chartex" xmlns:cx3="http://schemas.microsoft.com/office/drawing/2016/5/9/chartex" xmlns:cx4="http://schemas.microsoft.com/office/drawing/2016/5/10/chartex" xmlns:cx5="http://schemas.microsoft.com/office/drawing/2016/5/11/chartex" xmlns:cx6="http://schemas.microsoft.com/office/drawing/2016/5/12/chartex" xmlns:cx7="http://schemas.microsoft.com/office/drawing/2016/5/13/chartex" xmlns:cx8="http://schemas.microsoft.com/office/drawing/2016/5/14/chartex" xmlns:mc="http://schemas.openxmlformats.org/markup-compatibility/2006" xmlns:aink="http://schemas.microsoft.com/office/drawing/2016/ink" xmlns:am3d="http://schemas.microsoft.com/office/drawing/2017/model3d" xmlns:o="urn:schemas-microsoft-com:office:office" xmlns:r="http://schemas.openxmlformats.org/officeDocument/2006/relationships" xmlns:m="http://schemas.openxmlformats.org/officeDocument/2006/math" xmlns:v="urn:schemas-microsoft-com:vml" xmlns:wp14="http://schemas.microsoft.com/office/word/2010/wordprocessingDrawing" xmlns:wp="http://schemas.openxmlformats.org/drawingml/2006/wordprocessingDrawing" xmlns:w10="urn:schemas-microsoft-com:office:word" xmlns:w="http://schemas.openxmlformats.org/wordprocessingml/2006/main" xmlns:w14="http://schemas.microsoft.com/office/word/2010/wordml" xmlns:w15="http://schemas.microsoft.com/office/word/2012/wordml" xmlns:w16cid="http://schemas.microsoft.com/office/word/2016/wordml/cid" xmlns:w16se="http://schemas.microsoft.com/office/word/2015/wordml/symex" xmlns:wpg="http://schemas.microsoft.com/office/word/2010/wordprocessingGroup" xmlns:wpi="http://schemas.microsoft.com/office/word/2010/wordprocessingInk" xmlns:wne="http://schemas.microsoft.com/office/word/2006/wordml" xmlns:wps="http://schemas.microsoft.com/office/word/2010/wordprocessingShape" mc:Ignorable="w14 w15 w16se w16cid wp14">
-  <w:p>
-    <w:pPr>
-      <w:pStyle w:val="Pidipagina"/>
-      <w:tabs>
-        <w:tab w:val="clear" w:pos="4819"/>
-        <w:tab w:val="clear" w:pos="9638"/>
-        <w:tab w:val="center" w:pos="7655"/>
-        <w:tab w:val="right" w:pos="15309"/>
-      </w:tabs>
-      <w:rPr>
-        <w:sz w:val="20"/>
-      </w:rPr>
-    </w:pPr>
-    <w:r>
-      <w:rPr>
-        <w:sz w:val="20"/>
-      </w:rPr>
-      <w:t>Pinco Pallino</w:t>
-    </w:r>
-    <w:r>
-      <w:rPr>
-        <w:sz w:val="20"/>
-      </w:rPr>
-      <w:tab/>
-    </w:r>
-    <w:r>
-      <w:rPr>
-        <w:sz w:val="20"/>
-      </w:rPr>
-      <w:fldChar w:fldCharType="begin"/>
-    </w:r>
-    <w:r>
-      <w:rPr>
-        <w:sz w:val="20"/>
-      </w:rPr>
-      <w:instrText xml:space="preserve"> FILENAME </w:instrText>
-    </w:r>
-    <w:r>
-      <w:rPr>
-        <w:sz w:val="20"/>
-      </w:rPr>
-      <w:fldChar w:fldCharType="separate"/>
-    </w:r>
-    <w:r>
-      <w:rPr>
-        <w:noProof/>
-        <w:sz w:val="20"/>
-      </w:rPr>
-      <w:t>D2. Modello documentazione progetto v2.docx</w:t>
-    </w:r>
-    <w:r>
-      <w:rPr>
-        <w:noProof/>
-        <w:sz w:val="20"/>
-      </w:rPr>
-      <w:fldChar w:fldCharType="end"/>
-    </w:r>
-    <w:r>
-      <w:rPr>
-        <w:sz w:val="20"/>
-      </w:rPr>
-      <w:tab/>
-      <w:t xml:space="preserve">11.01.2021 </w:t>
-    </w:r>
-  </w:p>
-</w:ftr>
-</file>
-
-<file path=word/footer8.xml><?xml version="1.0" encoding="utf-8"?>
-<w:ftr xmlns:wpc="http://schemas.microsoft.com/office/word/2010/wordprocessingCanvas" xmlns:cx="http://schemas.microsoft.com/office/drawing/2014/chartex" xmlns:cx1="http://schemas.microsoft.com/office/drawing/2015/9/8/chartex" xmlns:cx2="http://schemas.microsoft.com/office/drawing/2015/10/21/chartex" xmlns:cx3="http://schemas.microsoft.com/office/drawing/2016/5/9/chartex" xmlns:cx4="http://schemas.microsoft.com/office/drawing/2016/5/10/chartex" xmlns:cx5="http://schemas.microsoft.com/office/drawing/2016/5/11/chartex" xmlns:cx6="http://schemas.microsoft.com/office/drawing/2016/5/12/chartex" xmlns:cx7="http://schemas.microsoft.com/office/drawing/2016/5/13/chartex" xmlns:cx8="http://schemas.microsoft.com/office/drawing/2016/5/14/chartex" xmlns:mc="http://schemas.openxmlformats.org/markup-compatibility/2006" xmlns:aink="http://schemas.microsoft.com/office/drawing/2016/ink" xmlns:am3d="http://schemas.microsoft.com/office/drawing/2017/model3d" xmlns:o="urn:schemas-microsoft-com:office:office" xmlns:r="http://schemas.openxmlformats.org/officeDocument/2006/relationships" xmlns:m="http://schemas.openxmlformats.org/officeDocument/2006/math" xmlns:v="urn:schemas-microsoft-com:vml" xmlns:wp14="http://schemas.microsoft.com/office/word/2010/wordprocessingDrawing" xmlns:wp="http://schemas.openxmlformats.org/drawingml/2006/wordprocessingDrawing" xmlns:w10="urn:schemas-microsoft-com:office:word" xmlns:w="http://schemas.openxmlformats.org/wordprocessingml/2006/main" xmlns:w14="http://schemas.microsoft.com/office/word/2010/wordml" xmlns:w15="http://schemas.microsoft.com/office/word/2012/wordml" xmlns:w16cid="http://schemas.microsoft.com/office/word/2016/wordml/cid" xmlns:w16se="http://schemas.microsoft.com/office/word/2015/wordml/symex" xmlns:wpg="http://schemas.microsoft.com/office/word/2010/wordprocessingGroup" xmlns:wpi="http://schemas.microsoft.com/office/word/2010/wordprocessingInk" xmlns:wne="http://schemas.microsoft.com/office/word/2006/wordml" xmlns:wps="http://schemas.microsoft.com/office/word/2010/wordprocessingShape" mc:Ignorable="w14 w15 w16se w16cid wp14">
-  <w:p>
-    <w:pPr>
-      <w:pStyle w:val="Pidipagina"/>
-      <w:rPr>
-        <w:sz w:val="20"/>
-      </w:rPr>
-    </w:pPr>
-    <w:r>
-      <w:rPr>
-        <w:sz w:val="20"/>
-      </w:rPr>
-      <w:t>Pinco Pallino</w:t>
-    </w:r>
-    <w:r>
-      <w:rPr>
-        <w:sz w:val="20"/>
-      </w:rPr>
-      <w:tab/>
-    </w:r>
-    <w:r>
-      <w:rPr>
-        <w:sz w:val="20"/>
-      </w:rPr>
-      <w:fldChar w:fldCharType="begin"/>
-    </w:r>
-    <w:r>
-      <w:rPr>
-        <w:sz w:val="20"/>
-      </w:rPr>
-      <w:instrText xml:space="preserve"> FILENAME </w:instrText>
-    </w:r>
-    <w:r>
-      <w:rPr>
-        <w:sz w:val="20"/>
-      </w:rPr>
-      <w:fldChar w:fldCharType="separate"/>
-    </w:r>
-    <w:r>
-      <w:rPr>
-        <w:noProof/>
-        <w:sz w:val="20"/>
-      </w:rPr>
-      <w:t>D2. Modello documentazione progetto v2.docx</w:t>
-    </w:r>
-    <w:r>
-      <w:rPr>
-        <w:noProof/>
-        <w:sz w:val="20"/>
-      </w:rPr>
-      <w:fldChar w:fldCharType="end"/>
-    </w:r>
-    <w:r>
-      <w:rPr>
-        <w:sz w:val="20"/>
-      </w:rPr>
-      <w:tab/>
-    </w:r>
-    <w:r>
-      <w:rPr>
-        <w:sz w:val="20"/>
-      </w:rPr>
-      <w:fldChar w:fldCharType="begin"/>
-    </w:r>
-    <w:r>
-      <w:rPr>
-        <w:sz w:val="20"/>
-      </w:rPr>
-      <w:instrText xml:space="preserve"> SAVEDATE  \@ "dd.MM.yyyy"  \* MERGEFORMAT </w:instrText>
-    </w:r>
-    <w:r>
-      <w:rPr>
-        <w:sz w:val="20"/>
-      </w:rPr>
-      <w:fldChar w:fldCharType="separate"/>
-    </w:r>
-    <w:r>
-      <w:rPr>
-        <w:noProof/>
-        <w:sz w:val="20"/>
-      </w:rPr>
-      <w:t>01.09.2023</w:t>
+      <w:t>08.09.2023</w:t>
     </w:r>
     <w:r>
       <w:rPr>
@@ -12668,387 +12484,6 @@
 <w:hdr xmlns:wpc="http://schemas.microsoft.com/office/word/2010/wordprocessingCanvas" xmlns:cx="http://schemas.microsoft.com/office/drawing/2014/chartex" xmlns:cx1="http://schemas.microsoft.com/office/drawing/2015/9/8/chartex" xmlns:cx2="http://schemas.microsoft.com/office/drawing/2015/10/21/chartex" xmlns:cx3="http://schemas.microsoft.com/office/drawing/2016/5/9/chartex" xmlns:cx4="http://schemas.microsoft.com/office/drawing/2016/5/10/chartex" xmlns:cx5="http://schemas.microsoft.com/office/drawing/2016/5/11/chartex" xmlns:cx6="http://schemas.microsoft.com/office/drawing/2016/5/12/chartex" xmlns:cx7="http://schemas.microsoft.com/office/drawing/2016/5/13/chartex" xmlns:cx8="http://schemas.microsoft.com/office/drawing/2016/5/14/chartex" xmlns:mc="http://schemas.openxmlformats.org/markup-compatibility/2006" xmlns:aink="http://schemas.microsoft.com/office/drawing/2016/ink" xmlns:am3d="http://schemas.microsoft.com/office/drawing/2017/model3d" xmlns:o="urn:schemas-microsoft-com:office:office" xmlns:r="http://schemas.openxmlformats.org/officeDocument/2006/relationships" xmlns:m="http://schemas.openxmlformats.org/officeDocument/2006/math" xmlns:v="urn:schemas-microsoft-com:vml" xmlns:wp14="http://schemas.microsoft.com/office/word/2010/wordprocessingDrawing" xmlns:wp="http://schemas.openxmlformats.org/drawingml/2006/wordprocessingDrawing" xmlns:w10="urn:schemas-microsoft-com:office:word" xmlns:w="http://schemas.openxmlformats.org/wordprocessingml/2006/main" xmlns:w14="http://schemas.microsoft.com/office/word/2010/wordml" xmlns:w15="http://schemas.microsoft.com/office/word/2012/wordml" xmlns:w16cid="http://schemas.microsoft.com/office/word/2016/wordml/cid" xmlns:w16se="http://schemas.microsoft.com/office/word/2015/wordml/symex" xmlns:wpg="http://schemas.microsoft.com/office/word/2010/wordprocessingGroup" xmlns:wpi="http://schemas.microsoft.com/office/word/2010/wordprocessingInk" xmlns:wne="http://schemas.microsoft.com/office/word/2006/wordml" xmlns:wps="http://schemas.microsoft.com/office/word/2010/wordprocessingShape" mc:Ignorable="w14 w15 w16se w16cid wp14">
   <w:tbl>
     <w:tblPr>
-      <w:tblW w:w="15363" w:type="dxa"/>
-      <w:jc w:val="center"/>
-      <w:tblBorders>
-        <w:top w:val="single" w:sz="4" w:space="0" w:color="auto"/>
-        <w:left w:val="single" w:sz="4" w:space="0" w:color="auto"/>
-        <w:bottom w:val="single" w:sz="4" w:space="0" w:color="auto"/>
-        <w:right w:val="single" w:sz="4" w:space="0" w:color="auto"/>
-      </w:tblBorders>
-      <w:tblLayout w:type="fixed"/>
-      <w:tblCellMar>
-        <w:left w:w="70" w:type="dxa"/>
-        <w:right w:w="70" w:type="dxa"/>
-      </w:tblCellMar>
-      <w:tblLook w:val="0000" w:firstRow="0" w:lastRow="0" w:firstColumn="0" w:lastColumn="0" w:noHBand="0" w:noVBand="0"/>
-    </w:tblPr>
-    <w:tblGrid>
-      <w:gridCol w:w="1304"/>
-      <w:gridCol w:w="12472"/>
-      <w:gridCol w:w="1587"/>
-    </w:tblGrid>
-    <w:tr>
-      <w:trPr>
-        <w:trHeight w:hRule="exact" w:val="454"/>
-        <w:jc w:val="center"/>
-      </w:trPr>
-      <w:tc>
-        <w:tcPr>
-          <w:tcW w:w="1304" w:type="dxa"/>
-          <w:vMerge w:val="restart"/>
-          <w:tcBorders>
-            <w:top w:val="single" w:sz="4" w:space="0" w:color="auto"/>
-            <w:left w:val="single" w:sz="4" w:space="0" w:color="auto"/>
-            <w:bottom w:val="single" w:sz="4" w:space="0" w:color="auto"/>
-            <w:right w:val="single" w:sz="4" w:space="0" w:color="auto"/>
-          </w:tcBorders>
-          <w:tcMar>
-            <w:left w:w="0" w:type="dxa"/>
-            <w:right w:w="0" w:type="dxa"/>
-          </w:tcMar>
-          <w:vAlign w:val="center"/>
-        </w:tcPr>
-        <w:p>
-          <w:pPr>
-            <w:pStyle w:val="Intestazione"/>
-            <w:jc w:val="center"/>
-            <w:rPr>
-              <w:rFonts w:cs="Arial"/>
-              <w:b/>
-              <w:bCs/>
-              <w:sz w:val="20"/>
-            </w:rPr>
-          </w:pPr>
-          <w:r>
-            <w:rPr>
-              <w:rFonts w:cs="Arial"/>
-              <w:b/>
-              <w:bCs/>
-              <w:noProof/>
-              <w:sz w:val="20"/>
-            </w:rPr>
-            <w:drawing>
-              <wp:inline distT="0" distB="0" distL="0" distR="0" wp14:anchorId="654B21A0" wp14:editId="0E55F3A9">
-                <wp:extent cx="828000" cy="591429"/>
-                <wp:effectExtent l="0" t="0" r="0" b="0"/>
-                <wp:docPr id="7" name="Immagine 7"/>
-                <wp:cNvGraphicFramePr>
-                  <a:graphicFrameLocks xmlns:a="http://schemas.openxmlformats.org/drawingml/2006/main" noChangeAspect="1"/>
-                </wp:cNvGraphicFramePr>
-                <a:graphic xmlns:a="http://schemas.openxmlformats.org/drawingml/2006/main">
-                  <a:graphicData uri="http://schemas.openxmlformats.org/drawingml/2006/picture">
-                    <pic:pic xmlns:pic="http://schemas.openxmlformats.org/drawingml/2006/picture">
-                      <pic:nvPicPr>
-                        <pic:cNvPr id="0" name="Picture 5"/>
-                        <pic:cNvPicPr>
-                          <a:picLocks noChangeAspect="1" noChangeArrowheads="1"/>
-                        </pic:cNvPicPr>
-                      </pic:nvPicPr>
-                      <pic:blipFill>
-                        <a:blip r:embed="rId1">
-                          <a:extLst>
-                            <a:ext uri="{28A0092B-C50C-407E-A947-70E740481C1C}">
-                              <a14:useLocalDpi xmlns:a14="http://schemas.microsoft.com/office/drawing/2010/main" val="0"/>
-                            </a:ext>
-                          </a:extLst>
-                        </a:blip>
-                        <a:srcRect/>
-                        <a:stretch>
-                          <a:fillRect/>
-                        </a:stretch>
-                      </pic:blipFill>
-                      <pic:spPr bwMode="auto">
-                        <a:xfrm>
-                          <a:off x="0" y="0"/>
-                          <a:ext cx="828000" cy="591429"/>
-                        </a:xfrm>
-                        <a:prstGeom prst="rect">
-                          <a:avLst/>
-                        </a:prstGeom>
-                        <a:solidFill>
-                          <a:schemeClr val="bg1">
-                            <a:lumMod val="50000"/>
-                          </a:schemeClr>
-                        </a:solidFill>
-                        <a:ln>
-                          <a:noFill/>
-                        </a:ln>
-                      </pic:spPr>
-                    </pic:pic>
-                  </a:graphicData>
-                </a:graphic>
-              </wp:inline>
-            </w:drawing>
-          </w:r>
-        </w:p>
-      </w:tc>
-      <w:tc>
-        <w:tcPr>
-          <w:tcW w:w="12472" w:type="dxa"/>
-          <w:tcBorders>
-            <w:top w:val="single" w:sz="4" w:space="0" w:color="auto"/>
-            <w:left w:val="single" w:sz="4" w:space="0" w:color="auto"/>
-            <w:bottom w:val="single" w:sz="4" w:space="0" w:color="auto"/>
-            <w:right w:val="single" w:sz="4" w:space="0" w:color="auto"/>
-          </w:tcBorders>
-          <w:tcMar>
-            <w:left w:w="0" w:type="dxa"/>
-            <w:right w:w="0" w:type="dxa"/>
-          </w:tcMar>
-          <w:vAlign w:val="center"/>
-        </w:tcPr>
-        <w:p>
-          <w:pPr>
-            <w:pStyle w:val="Intestazione"/>
-            <w:jc w:val="center"/>
-            <w:rPr>
-              <w:rFonts w:cs="Arial"/>
-              <w:b/>
-              <w:sz w:val="20"/>
-            </w:rPr>
-          </w:pPr>
-          <w:r>
-            <w:rPr>
-              <w:rFonts w:cs="Arial"/>
-              <w:b/>
-              <w:sz w:val="20"/>
-            </w:rPr>
-            <w:t>SAMT – Sezione Informatica</w:t>
-          </w:r>
-        </w:p>
-      </w:tc>
-      <w:tc>
-        <w:tcPr>
-          <w:tcW w:w="1587" w:type="dxa"/>
-          <w:vMerge w:val="restart"/>
-          <w:tcBorders>
-            <w:top w:val="single" w:sz="4" w:space="0" w:color="auto"/>
-            <w:left w:val="single" w:sz="4" w:space="0" w:color="auto"/>
-            <w:right w:val="single" w:sz="4" w:space="0" w:color="auto"/>
-          </w:tcBorders>
-          <w:tcMar>
-            <w:left w:w="0" w:type="dxa"/>
-            <w:right w:w="0" w:type="dxa"/>
-          </w:tcMar>
-          <w:vAlign w:val="center"/>
-        </w:tcPr>
-        <w:p>
-          <w:pPr>
-            <w:pStyle w:val="Intestazione"/>
-            <w:jc w:val="center"/>
-            <w:rPr>
-              <w:rFonts w:cs="Arial"/>
-              <w:sz w:val="20"/>
-            </w:rPr>
-          </w:pPr>
-          <w:r>
-            <w:rPr>
-              <w:rFonts w:cs="Arial"/>
-              <w:snapToGrid w:val="0"/>
-              <w:sz w:val="20"/>
-            </w:rPr>
-            <w:t xml:space="preserve">Pagina </w:t>
-          </w:r>
-          <w:r>
-            <w:rPr>
-              <w:rFonts w:cs="Arial"/>
-              <w:snapToGrid w:val="0"/>
-              <w:sz w:val="20"/>
-            </w:rPr>
-            <w:fldChar w:fldCharType="begin"/>
-          </w:r>
-          <w:r>
-            <w:rPr>
-              <w:rFonts w:cs="Arial"/>
-              <w:snapToGrid w:val="0"/>
-              <w:sz w:val="20"/>
-            </w:rPr>
-            <w:instrText xml:space="preserve"> PAGE  </w:instrText>
-          </w:r>
-          <w:r>
-            <w:rPr>
-              <w:rFonts w:cs="Arial"/>
-              <w:snapToGrid w:val="0"/>
-              <w:sz w:val="20"/>
-            </w:rPr>
-            <w:fldChar w:fldCharType="separate"/>
-          </w:r>
-          <w:r>
-            <w:rPr>
-              <w:rFonts w:cs="Arial"/>
-              <w:noProof/>
-              <w:snapToGrid w:val="0"/>
-              <w:sz w:val="20"/>
-            </w:rPr>
-            <w:t>9</w:t>
-          </w:r>
-          <w:r>
-            <w:rPr>
-              <w:rFonts w:cs="Arial"/>
-              <w:snapToGrid w:val="0"/>
-              <w:sz w:val="20"/>
-            </w:rPr>
-            <w:fldChar w:fldCharType="end"/>
-          </w:r>
-          <w:r>
-            <w:rPr>
-              <w:rFonts w:cs="Arial"/>
-              <w:snapToGrid w:val="0"/>
-              <w:sz w:val="20"/>
-            </w:rPr>
-            <w:t xml:space="preserve"> di </w:t>
-          </w:r>
-          <w:r>
-            <w:rPr>
-              <w:rFonts w:cs="Arial"/>
-              <w:snapToGrid w:val="0"/>
-              <w:sz w:val="20"/>
-            </w:rPr>
-            <w:fldChar w:fldCharType="begin"/>
-          </w:r>
-          <w:r>
-            <w:rPr>
-              <w:rFonts w:cs="Arial"/>
-              <w:snapToGrid w:val="0"/>
-              <w:sz w:val="20"/>
-            </w:rPr>
-            <w:instrText xml:space="preserve"> NUMPAGES </w:instrText>
-          </w:r>
-          <w:r>
-            <w:rPr>
-              <w:rFonts w:cs="Arial"/>
-              <w:snapToGrid w:val="0"/>
-              <w:sz w:val="20"/>
-            </w:rPr>
-            <w:fldChar w:fldCharType="separate"/>
-          </w:r>
-          <w:r>
-            <w:rPr>
-              <w:rFonts w:cs="Arial"/>
-              <w:noProof/>
-              <w:snapToGrid w:val="0"/>
-              <w:sz w:val="20"/>
-            </w:rPr>
-            <w:t>10</w:t>
-          </w:r>
-          <w:r>
-            <w:rPr>
-              <w:rFonts w:cs="Arial"/>
-              <w:snapToGrid w:val="0"/>
-              <w:sz w:val="20"/>
-            </w:rPr>
-            <w:fldChar w:fldCharType="end"/>
-          </w:r>
-        </w:p>
-      </w:tc>
-    </w:tr>
-    <w:tr>
-      <w:trPr>
-        <w:trHeight w:hRule="exact" w:val="454"/>
-        <w:jc w:val="center"/>
-      </w:trPr>
-      <w:tc>
-        <w:tcPr>
-          <w:tcW w:w="1304" w:type="dxa"/>
-          <w:vMerge/>
-          <w:tcBorders>
-            <w:top w:val="single" w:sz="4" w:space="0" w:color="auto"/>
-            <w:left w:val="single" w:sz="4" w:space="0" w:color="auto"/>
-            <w:bottom w:val="single" w:sz="4" w:space="0" w:color="auto"/>
-            <w:right w:val="single" w:sz="4" w:space="0" w:color="auto"/>
-          </w:tcBorders>
-          <w:tcMar>
-            <w:left w:w="0" w:type="dxa"/>
-            <w:right w:w="0" w:type="dxa"/>
-          </w:tcMar>
-          <w:vAlign w:val="center"/>
-        </w:tcPr>
-        <w:p>
-          <w:pPr>
-            <w:rPr>
-              <w:rFonts w:cs="Arial"/>
-              <w:sz w:val="20"/>
-            </w:rPr>
-          </w:pPr>
-        </w:p>
-      </w:tc>
-      <w:tc>
-        <w:tcPr>
-          <w:tcW w:w="12472" w:type="dxa"/>
-          <w:tcBorders>
-            <w:top w:val="single" w:sz="4" w:space="0" w:color="auto"/>
-            <w:left w:val="single" w:sz="4" w:space="0" w:color="auto"/>
-            <w:bottom w:val="single" w:sz="4" w:space="0" w:color="auto"/>
-            <w:right w:val="single" w:sz="4" w:space="0" w:color="auto"/>
-          </w:tcBorders>
-          <w:tcMar>
-            <w:left w:w="0" w:type="dxa"/>
-            <w:right w:w="0" w:type="dxa"/>
-          </w:tcMar>
-          <w:vAlign w:val="center"/>
-        </w:tcPr>
-        <w:p>
-          <w:pPr>
-            <w:pStyle w:val="Intestazione"/>
-            <w:jc w:val="center"/>
-            <w:rPr>
-              <w:rFonts w:cs="Arial"/>
-              <w:b/>
-              <w:sz w:val="20"/>
-            </w:rPr>
-          </w:pPr>
-          <w:r>
-            <w:rPr>
-              <w:rFonts w:cs="Arial"/>
-              <w:b/>
-              <w:sz w:val="20"/>
-            </w:rPr>
-            <w:t>Esempio di documentazione</w:t>
-          </w:r>
-        </w:p>
-      </w:tc>
-      <w:tc>
-        <w:tcPr>
-          <w:tcW w:w="1587" w:type="dxa"/>
-          <w:vMerge/>
-          <w:tcBorders>
-            <w:left w:val="single" w:sz="4" w:space="0" w:color="auto"/>
-            <w:bottom w:val="single" w:sz="4" w:space="0" w:color="auto"/>
-            <w:right w:val="single" w:sz="4" w:space="0" w:color="auto"/>
-          </w:tcBorders>
-          <w:tcMar>
-            <w:left w:w="0" w:type="dxa"/>
-            <w:right w:w="0" w:type="dxa"/>
-          </w:tcMar>
-          <w:vAlign w:val="center"/>
-        </w:tcPr>
-        <w:p>
-          <w:pPr>
-            <w:pStyle w:val="Intestazione"/>
-            <w:jc w:val="center"/>
-            <w:rPr>
-              <w:rFonts w:cs="Arial"/>
-              <w:sz w:val="20"/>
-              <w:lang w:val="it-IT"/>
-            </w:rPr>
-          </w:pPr>
-        </w:p>
-      </w:tc>
-    </w:tr>
-  </w:tbl>
-  <w:p>
-    <w:pPr>
-      <w:pStyle w:val="Intestazione"/>
-    </w:pPr>
-  </w:p>
-</w:hdr>
-</file>
-
-<file path=word/header4.xml><?xml version="1.0" encoding="utf-8"?>
-<w:hdr xmlns:wpc="http://schemas.microsoft.com/office/word/2010/wordprocessingCanvas" xmlns:cx="http://schemas.microsoft.com/office/drawing/2014/chartex" xmlns:cx1="http://schemas.microsoft.com/office/drawing/2015/9/8/chartex" xmlns:cx2="http://schemas.microsoft.com/office/drawing/2015/10/21/chartex" xmlns:cx3="http://schemas.microsoft.com/office/drawing/2016/5/9/chartex" xmlns:cx4="http://schemas.microsoft.com/office/drawing/2016/5/10/chartex" xmlns:cx5="http://schemas.microsoft.com/office/drawing/2016/5/11/chartex" xmlns:cx6="http://schemas.microsoft.com/office/drawing/2016/5/12/chartex" xmlns:cx7="http://schemas.microsoft.com/office/drawing/2016/5/13/chartex" xmlns:cx8="http://schemas.microsoft.com/office/drawing/2016/5/14/chartex" xmlns:mc="http://schemas.openxmlformats.org/markup-compatibility/2006" xmlns:aink="http://schemas.microsoft.com/office/drawing/2016/ink" xmlns:am3d="http://schemas.microsoft.com/office/drawing/2017/model3d" xmlns:o="urn:schemas-microsoft-com:office:office" xmlns:r="http://schemas.openxmlformats.org/officeDocument/2006/relationships" xmlns:m="http://schemas.openxmlformats.org/officeDocument/2006/math" xmlns:v="urn:schemas-microsoft-com:vml" xmlns:wp14="http://schemas.microsoft.com/office/word/2010/wordprocessingDrawing" xmlns:wp="http://schemas.openxmlformats.org/drawingml/2006/wordprocessingDrawing" xmlns:w10="urn:schemas-microsoft-com:office:word" xmlns:w="http://schemas.openxmlformats.org/wordprocessingml/2006/main" xmlns:w14="http://schemas.microsoft.com/office/word/2010/wordml" xmlns:w15="http://schemas.microsoft.com/office/word/2012/wordml" xmlns:w16cid="http://schemas.microsoft.com/office/word/2016/wordml/cid" xmlns:w16se="http://schemas.microsoft.com/office/word/2015/wordml/symex" xmlns:wpg="http://schemas.microsoft.com/office/word/2010/wordprocessingGroup" xmlns:wpi="http://schemas.microsoft.com/office/word/2010/wordprocessingInk" xmlns:wne="http://schemas.microsoft.com/office/word/2006/wordml" xmlns:wps="http://schemas.microsoft.com/office/word/2010/wordprocessingShape" mc:Ignorable="w14 w15 w16se w16cid wp14">
-  <w:tbl>
-    <w:tblPr>
       <w:tblW w:w="9694" w:type="dxa"/>
       <w:jc w:val="center"/>
       <w:tblBorders>
@@ -13431,7 +12866,7 @@
 </w:hdr>
 </file>
 
-<file path=word/header5.xml><?xml version="1.0" encoding="utf-8"?>
+<file path=word/header4.xml><?xml version="1.0" encoding="utf-8"?>
 <w:hdr xmlns:wpc="http://schemas.microsoft.com/office/word/2010/wordprocessingCanvas" xmlns:cx="http://schemas.microsoft.com/office/drawing/2014/chartex" xmlns:cx1="http://schemas.microsoft.com/office/drawing/2015/9/8/chartex" xmlns:cx2="http://schemas.microsoft.com/office/drawing/2015/10/21/chartex" xmlns:cx3="http://schemas.microsoft.com/office/drawing/2016/5/9/chartex" xmlns:cx4="http://schemas.microsoft.com/office/drawing/2016/5/10/chartex" xmlns:cx5="http://schemas.microsoft.com/office/drawing/2016/5/11/chartex" xmlns:cx6="http://schemas.microsoft.com/office/drawing/2016/5/12/chartex" xmlns:cx7="http://schemas.microsoft.com/office/drawing/2016/5/13/chartex" xmlns:cx8="http://schemas.microsoft.com/office/drawing/2016/5/14/chartex" xmlns:mc="http://schemas.openxmlformats.org/markup-compatibility/2006" xmlns:aink="http://schemas.microsoft.com/office/drawing/2016/ink" xmlns:am3d="http://schemas.microsoft.com/office/drawing/2017/model3d" xmlns:o="urn:schemas-microsoft-com:office:office" xmlns:r="http://schemas.openxmlformats.org/officeDocument/2006/relationships" xmlns:m="http://schemas.openxmlformats.org/officeDocument/2006/math" xmlns:v="urn:schemas-microsoft-com:vml" xmlns:wp14="http://schemas.microsoft.com/office/word/2010/wordprocessingDrawing" xmlns:wp="http://schemas.openxmlformats.org/drawingml/2006/wordprocessingDrawing" xmlns:w10="urn:schemas-microsoft-com:office:word" xmlns:w="http://schemas.openxmlformats.org/wordprocessingml/2006/main" xmlns:w14="http://schemas.microsoft.com/office/word/2010/wordml" xmlns:w15="http://schemas.microsoft.com/office/word/2012/wordml" xmlns:w16cid="http://schemas.microsoft.com/office/word/2016/wordml/cid" xmlns:w16se="http://schemas.microsoft.com/office/word/2015/wordml/symex" xmlns:wpg="http://schemas.microsoft.com/office/word/2010/wordprocessingGroup" xmlns:wpi="http://schemas.microsoft.com/office/word/2010/wordprocessingInk" xmlns:wne="http://schemas.microsoft.com/office/word/2006/wordml" xmlns:wps="http://schemas.microsoft.com/office/word/2010/wordprocessingShape" mc:Ignorable="w14 w15 w16se w16cid wp14">
   <w:tbl>
     <w:tblPr>
@@ -13771,7 +13206,7 @@
               <w:b/>
               <w:sz w:val="20"/>
             </w:rPr>
-            <w:t>Esempio di documentazione</w:t>
+            <w:t>Generatore trova parole</w:t>
           </w:r>
         </w:p>
       </w:tc>
@@ -13812,7 +13247,7 @@
 </w:hdr>
 </file>
 
-<file path=word/header6.xml><?xml version="1.0" encoding="utf-8"?>
+<file path=word/header5.xml><?xml version="1.0" encoding="utf-8"?>
 <w:hdr xmlns:wpc="http://schemas.microsoft.com/office/word/2010/wordprocessingCanvas" xmlns:cx="http://schemas.microsoft.com/office/drawing/2014/chartex" xmlns:cx1="http://schemas.microsoft.com/office/drawing/2015/9/8/chartex" xmlns:cx2="http://schemas.microsoft.com/office/drawing/2015/10/21/chartex" xmlns:cx3="http://schemas.microsoft.com/office/drawing/2016/5/9/chartex" xmlns:cx4="http://schemas.microsoft.com/office/drawing/2016/5/10/chartex" xmlns:cx5="http://schemas.microsoft.com/office/drawing/2016/5/11/chartex" xmlns:cx6="http://schemas.microsoft.com/office/drawing/2016/5/12/chartex" xmlns:cx7="http://schemas.microsoft.com/office/drawing/2016/5/13/chartex" xmlns:cx8="http://schemas.microsoft.com/office/drawing/2016/5/14/chartex" xmlns:mc="http://schemas.openxmlformats.org/markup-compatibility/2006" xmlns:aink="http://schemas.microsoft.com/office/drawing/2016/ink" xmlns:am3d="http://schemas.microsoft.com/office/drawing/2017/model3d" xmlns:o="urn:schemas-microsoft-com:office:office" xmlns:r="http://schemas.openxmlformats.org/officeDocument/2006/relationships" xmlns:m="http://schemas.openxmlformats.org/officeDocument/2006/math" xmlns:v="urn:schemas-microsoft-com:vml" xmlns:wp14="http://schemas.microsoft.com/office/word/2010/wordprocessingDrawing" xmlns:wp="http://schemas.openxmlformats.org/drawingml/2006/wordprocessingDrawing" xmlns:w10="urn:schemas-microsoft-com:office:word" xmlns:w="http://schemas.openxmlformats.org/wordprocessingml/2006/main" xmlns:w14="http://schemas.microsoft.com/office/word/2010/wordml" xmlns:w15="http://schemas.microsoft.com/office/word/2012/wordml" xmlns:w16cid="http://schemas.microsoft.com/office/word/2016/wordml/cid" xmlns:w16se="http://schemas.microsoft.com/office/word/2015/wordml/symex" xmlns:wpg="http://schemas.microsoft.com/office/word/2010/wordprocessingGroup" xmlns:wpi="http://schemas.microsoft.com/office/word/2010/wordprocessingInk" xmlns:wne="http://schemas.microsoft.com/office/word/2006/wordml" xmlns:wps="http://schemas.microsoft.com/office/word/2010/wordprocessingShape" mc:Ignorable="w14 w15 w16se w16cid wp14">
   <w:tbl>
     <w:tblPr>
@@ -14193,7 +13628,7 @@
 </w:hdr>
 </file>
 
-<file path=word/header7.xml><?xml version="1.0" encoding="utf-8"?>
+<file path=word/header6.xml><?xml version="1.0" encoding="utf-8"?>
 <w:hdr xmlns:wpc="http://schemas.microsoft.com/office/word/2010/wordprocessingCanvas" xmlns:cx="http://schemas.microsoft.com/office/drawing/2014/chartex" xmlns:cx1="http://schemas.microsoft.com/office/drawing/2015/9/8/chartex" xmlns:cx2="http://schemas.microsoft.com/office/drawing/2015/10/21/chartex" xmlns:cx3="http://schemas.microsoft.com/office/drawing/2016/5/9/chartex" xmlns:cx4="http://schemas.microsoft.com/office/drawing/2016/5/10/chartex" xmlns:cx5="http://schemas.microsoft.com/office/drawing/2016/5/11/chartex" xmlns:cx6="http://schemas.microsoft.com/office/drawing/2016/5/12/chartex" xmlns:cx7="http://schemas.microsoft.com/office/drawing/2016/5/13/chartex" xmlns:cx8="http://schemas.microsoft.com/office/drawing/2016/5/14/chartex" xmlns:mc="http://schemas.openxmlformats.org/markup-compatibility/2006" xmlns:aink="http://schemas.microsoft.com/office/drawing/2016/ink" xmlns:am3d="http://schemas.microsoft.com/office/drawing/2017/model3d" xmlns:o="urn:schemas-microsoft-com:office:office" xmlns:r="http://schemas.openxmlformats.org/officeDocument/2006/relationships" xmlns:m="http://schemas.openxmlformats.org/officeDocument/2006/math" xmlns:v="urn:schemas-microsoft-com:vml" xmlns:wp14="http://schemas.microsoft.com/office/word/2010/wordprocessingDrawing" xmlns:wp="http://schemas.openxmlformats.org/drawingml/2006/wordprocessingDrawing" xmlns:w10="urn:schemas-microsoft-com:office:word" xmlns:w="http://schemas.openxmlformats.org/wordprocessingml/2006/main" xmlns:w14="http://schemas.microsoft.com/office/word/2010/wordml" xmlns:w15="http://schemas.microsoft.com/office/word/2012/wordml" xmlns:w16cid="http://schemas.microsoft.com/office/word/2016/wordml/cid" xmlns:w16se="http://schemas.microsoft.com/office/word/2015/wordml/symex" xmlns:wpg="http://schemas.microsoft.com/office/word/2010/wordprocessingGroup" xmlns:wpi="http://schemas.microsoft.com/office/word/2010/wordprocessingInk" xmlns:wne="http://schemas.microsoft.com/office/word/2006/wordml" xmlns:wps="http://schemas.microsoft.com/office/word/2010/wordprocessingShape" mc:Ignorable="w14 w15 w16se w16cid wp14">
   <w:tbl>
     <w:tblPr>
@@ -18244,7 +17679,7 @@
 </file>
 
 <file path=customXml/itemProps1.xml><?xml version="1.0" encoding="utf-8"?>
-<ds:datastoreItem xmlns:ds="http://schemas.openxmlformats.org/officeDocument/2006/customXml" ds:itemID="{96EE195B-FECF-454C-9E72-28A7E8976CF2}">
+<ds:datastoreItem xmlns:ds="http://schemas.openxmlformats.org/officeDocument/2006/customXml" ds:itemID="{BF18B559-A8FA-4083-8E17-5BECD73EE3DE}">
   <ds:schemaRefs>
     <ds:schemaRef ds:uri="http://schemas.openxmlformats.org/officeDocument/2006/bibliography"/>
   </ds:schemaRefs>

</xml_diff>

<commit_message>
Aggiornamento doc e input-manager
</commit_message>
<xml_diff>
--- a/3_Documentazione/Documentazione_GeneratoreTrovaParole.docx
+++ b/3_Documentazione/Documentazione_GeneratoreTrovaParole.docx
@@ -3743,7 +3743,19 @@
         <w:t>Lo scopo del p</w:t>
       </w:r>
       <w:r>
-        <w:t>rogetto è quello di produrre un applicativo web per un’azienda di enigmistica che permette di generare una pagina A4 contenente un trova parole</w:t>
+        <w:t>rogetto è quello di</w:t>
+      </w:r>
+      <w:r>
+        <w:t xml:space="preserve"> facilitare la creazione del gioco del trova parole</w:t>
+      </w:r>
+      <w:r>
+        <w:t xml:space="preserve"> per un’azienda di enigmistica</w:t>
+      </w:r>
+      <w:r>
+        <w:t xml:space="preserve">, tramite </w:t>
+      </w:r>
+      <w:r>
+        <w:t>un applicativo web</w:t>
       </w:r>
       <w:r>
         <w:t>.</w:t>
@@ -3751,12 +3763,66 @@
     </w:p>
     <w:p>
       <w:r>
-        <w:t>I dipendenti dell’azienda generano il trova parole inserendo manualmente delle parole, oppure possono utilizzare la funzione di generazione automatica della griglia.</w:t>
-      </w:r>
-    </w:p>
-    <w:p>
-      <w:r>
-        <w:t>La pagina generata verrà poi esportata per essere pubblicata sulla rivista di enigmistica.</w:t>
+        <w:t>L’applicativo permetterà</w:t>
+      </w:r>
+      <w:r>
+        <w:t xml:space="preserve"> di generare una pagina A4 contenente un trova parole</w:t>
+      </w:r>
+      <w:r>
+        <w:t xml:space="preserve"> e successivamente di esportarla.</w:t>
+      </w:r>
+    </w:p>
+    <w:p>
+      <w:r>
+        <w:t xml:space="preserve">I dipendenti dell’azienda generano </w:t>
+      </w:r>
+      <w:r>
+        <w:t>la griglia del</w:t>
+      </w:r>
+      <w:r>
+        <w:t xml:space="preserve"> trova parole inserendo manualmente delle parole, oppure</w:t>
+      </w:r>
+      <w:r>
+        <w:t xml:space="preserve">, in caso di mancanza di idee sulle parole da inserire, </w:t>
+      </w:r>
+      <w:r>
+        <w:t>possono utilizzare la funzione di generazione automatica</w:t>
+      </w:r>
+      <w:r>
+        <w:t xml:space="preserve"> che permette loro di generare la griglia con parole casuali</w:t>
+      </w:r>
+      <w:r>
+        <w:t>.</w:t>
+      </w:r>
+      <w:r>
+        <w:t xml:space="preserve"> </w:t>
+      </w:r>
+      <w:r>
+        <w:t xml:space="preserve">La pagina generata verrà poi esportata </w:t>
+      </w:r>
+      <w:r>
+        <w:t>con un’alta qualità e potrà poi</w:t>
+      </w:r>
+      <w:r>
+        <w:t xml:space="preserve"> essere </w:t>
+      </w:r>
+      <w:r>
+        <w:t xml:space="preserve">elaborata dai grafici dell’azienda e </w:t>
+      </w:r>
+      <w:r>
+        <w:t>pubblicata sulla rivista di enigmistica.</w:t>
+      </w:r>
+      <w:r>
+        <w:t xml:space="preserve"> Inoltre l’applicativo </w:t>
+      </w:r>
+      <w:r>
+        <w:t>faciliterà anche ai dipendenti la scelta della parola finale da utilizzare, grazie a</w:t>
+      </w:r>
+      <w:r>
+        <w:t>lla presenza di</w:t>
+      </w:r>
+      <w:r>
+        <w:t xml:space="preserve"> un dizionario di parole italiane integrato.</w:t>
       </w:r>
       <w:bookmarkStart w:id="5" w:name="_GoBack"/>
       <w:bookmarkEnd w:id="5"/>
@@ -3796,6 +3862,17 @@
         <w:t>L’applicativo verrà utilizzato dai dipendenti dell’azienda di enigmistica per poter generare il gioco del trova parole e per poi esportarlo e pubblicarlo.</w:t>
       </w:r>
     </w:p>
+    <w:p>
+      <w:r>
+        <w:t>Questo applicativo semplifica ai dipendenti la creazione del trova parole, in quanto non bisogna più realizzarlo manualmente ma è l’applicativo che lo genera, i dipendenti devono solamente inserire le parole da utilizzare.</w:t>
+      </w:r>
+    </w:p>
+    <w:p>
+      <w:r>
+        <w:t>Per l’utilizzo non sono richieste particolari conoscenze tecniche da parte dei dipendenti, in quanto l’applicativo è semplice e intuitivo.</w:t>
+      </w:r>
+    </w:p>
+    <w:p/>
     <w:p>
       <w:pPr>
         <w:pStyle w:val="Titolo2"/>
@@ -4266,6 +4343,19 @@
           <w:b/>
         </w:rPr>
       </w:pPr>
+      <w:r>
+        <w:rPr>
+          <w:b/>
+        </w:rPr>
+        <w:br w:type="page"/>
+      </w:r>
+    </w:p>
+    <w:p>
+      <w:pPr>
+        <w:rPr>
+          <w:b/>
+        </w:rPr>
+      </w:pPr>
     </w:p>
     <w:tbl>
       <w:tblPr>
@@ -4490,12 +4580,6 @@
           <w:b/>
         </w:rPr>
       </w:pPr>
-      <w:r>
-        <w:rPr>
-          <w:b/>
-        </w:rPr>
-        <w:br w:type="page"/>
-      </w:r>
     </w:p>
     <w:tbl>
       <w:tblPr>
@@ -4541,7 +4625,6 @@
                 <w:b/>
                 <w:bCs/>
               </w:rPr>
-              <w:lastRenderedPageBreak/>
               <w:t>R</w:t>
             </w:r>
             <w:r>
@@ -5202,6 +5285,7 @@
                 <w:b/>
                 <w:bCs/>
               </w:rPr>
+              <w:lastRenderedPageBreak/>
               <w:t>R</w:t>
             </w:r>
             <w:r>
@@ -5382,13 +5466,14 @@
           <w:highlight w:val="lightGray"/>
         </w:rPr>
       </w:pPr>
-      <w:r>
+    </w:p>
+    <w:p>
+      <w:pPr>
         <w:rPr>
           <w:b/>
           <w:highlight w:val="lightGray"/>
         </w:rPr>
-        <w:br w:type="page"/>
-      </w:r>
+      </w:pPr>
     </w:p>
     <w:tbl>
       <w:tblPr>
@@ -5434,7 +5519,6 @@
                 <w:b/>
                 <w:bCs/>
               </w:rPr>
-              <w:lastRenderedPageBreak/>
               <w:t>R</w:t>
             </w:r>
             <w:r>
@@ -6119,6 +6203,7 @@
                 <w:b/>
                 <w:bCs/>
               </w:rPr>
+              <w:lastRenderedPageBreak/>
               <w:t>R</w:t>
             </w:r>
             <w:r>
@@ -6296,13 +6381,14 @@
           <w:highlight w:val="lightGray"/>
         </w:rPr>
       </w:pPr>
-      <w:r>
+    </w:p>
+    <w:p>
+      <w:pPr>
         <w:rPr>
           <w:b/>
           <w:highlight w:val="lightGray"/>
         </w:rPr>
-        <w:br w:type="page"/>
-      </w:r>
+      </w:pPr>
     </w:p>
     <w:tbl>
       <w:tblPr>
@@ -6348,7 +6434,6 @@
                 <w:b/>
                 <w:bCs/>
               </w:rPr>
-              <w:lastRenderedPageBreak/>
               <w:t>R</w:t>
             </w:r>
             <w:r>
@@ -7109,8 +7194,188 @@
           <w:noProof/>
         </w:rPr>
         <w:lastRenderedPageBreak/>
+        <mc:AlternateContent>
+          <mc:Choice Requires="wps">
+            <w:drawing>
+              <wp:anchor distT="0" distB="0" distL="114300" distR="114300" simplePos="0" relativeHeight="251663360" behindDoc="0" locked="0" layoutInCell="1" allowOverlap="1" wp14:anchorId="4842E576" wp14:editId="2C4D4F9B">
+                <wp:simplePos x="0" y="0"/>
+                <wp:positionH relativeFrom="column">
+                  <wp:posOffset>-238125</wp:posOffset>
+                </wp:positionH>
+                <wp:positionV relativeFrom="paragraph">
+                  <wp:posOffset>4284980</wp:posOffset>
+                </wp:positionV>
+                <wp:extent cx="6595745" cy="635"/>
+                <wp:effectExtent l="0" t="0" r="0" b="0"/>
+                <wp:wrapSquare wrapText="bothSides"/>
+                <wp:docPr id="4" name="Casella di testo 4"/>
+                <wp:cNvGraphicFramePr/>
+                <a:graphic xmlns:a="http://schemas.openxmlformats.org/drawingml/2006/main">
+                  <a:graphicData uri="http://schemas.microsoft.com/office/word/2010/wordprocessingShape">
+                    <wps:wsp>
+                      <wps:cNvSpPr txBox="1"/>
+                      <wps:spPr>
+                        <a:xfrm>
+                          <a:off x="0" y="0"/>
+                          <a:ext cx="6595745" cy="635"/>
+                        </a:xfrm>
+                        <a:prstGeom prst="rect">
+                          <a:avLst/>
+                        </a:prstGeom>
+                        <a:solidFill>
+                          <a:prstClr val="white"/>
+                        </a:solidFill>
+                        <a:ln>
+                          <a:noFill/>
+                        </a:ln>
+                      </wps:spPr>
+                      <wps:txbx>
+                        <w:txbxContent>
+                          <w:p>
+                            <w:pPr>
+                              <w:pStyle w:val="Didascalia"/>
+                              <w:jc w:val="center"/>
+                              <w:rPr>
+                                <w:b/>
+                                <w:sz w:val="20"/>
+                                <w:lang w:val="it-IT"/>
+                              </w:rPr>
+                            </w:pPr>
+                            <w:r>
+                              <w:rPr>
+                                <w:sz w:val="20"/>
+                              </w:rPr>
+                              <w:t xml:space="preserve">Figura </w:t>
+                            </w:r>
+                            <w:r>
+                              <w:rPr>
+                                <w:sz w:val="20"/>
+                              </w:rPr>
+                              <w:fldChar w:fldCharType="begin"/>
+                            </w:r>
+                            <w:r>
+                              <w:rPr>
+                                <w:sz w:val="20"/>
+                              </w:rPr>
+                              <w:instrText xml:space="preserve"> SEQ Figura \* ARABIC </w:instrText>
+                            </w:r>
+                            <w:r>
+                              <w:rPr>
+                                <w:sz w:val="20"/>
+                              </w:rPr>
+                              <w:fldChar w:fldCharType="separate"/>
+                            </w:r>
+                            <w:r>
+                              <w:rPr>
+                                <w:noProof/>
+                                <w:sz w:val="20"/>
+                              </w:rPr>
+                              <w:t>1</w:t>
+                            </w:r>
+                            <w:r>
+                              <w:rPr>
+                                <w:sz w:val="20"/>
+                              </w:rPr>
+                              <w:fldChar w:fldCharType="end"/>
+                            </w:r>
+                            <w:r>
+                              <w:rPr>
+                                <w:sz w:val="20"/>
+                              </w:rPr>
+                              <w:t xml:space="preserve"> Use case dell'applicativo</w:t>
+                            </w:r>
+                          </w:p>
+                        </w:txbxContent>
+                      </wps:txbx>
+                      <wps:bodyPr rot="0" spcFirstLastPara="0" vertOverflow="overflow" horzOverflow="overflow" vert="horz" wrap="square" lIns="0" tIns="0" rIns="0" bIns="0" numCol="1" spcCol="0" rtlCol="0" fromWordArt="0" anchor="t" anchorCtr="0" forceAA="0" compatLnSpc="1">
+                        <a:prstTxWarp prst="textNoShape">
+                          <a:avLst/>
+                        </a:prstTxWarp>
+                        <a:spAutoFit/>
+                      </wps:bodyPr>
+                    </wps:wsp>
+                  </a:graphicData>
+                </a:graphic>
+              </wp:anchor>
+            </w:drawing>
+          </mc:Choice>
+          <mc:Fallback>
+            <w:pict>
+              <v:shapetype w14:anchorId="4842E576" id="_x0000_t202" coordsize="21600,21600" o:spt="202" path="m,l,21600r21600,l21600,xe">
+                <v:stroke joinstyle="miter"/>
+                <v:path gradientshapeok="t" o:connecttype="rect"/>
+              </v:shapetype>
+              <v:shape id="Casella di testo 4" o:spid="_x0000_s1026" type="#_x0000_t202" style="position:absolute;left:0;text-align:left;margin-left:-18.75pt;margin-top:337.4pt;width:519.35pt;height:.05pt;z-index:251663360;visibility:visible;mso-wrap-style:square;mso-wrap-distance-left:9pt;mso-wrap-distance-top:0;mso-wrap-distance-right:9pt;mso-wrap-distance-bottom:0;mso-position-horizontal:absolute;mso-position-horizontal-relative:text;mso-position-vertical:absolute;mso-position-vertical-relative:text;v-text-anchor:top" o:gfxdata="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" stroked="f">
+                <v:textbox style="mso-fit-shape-to-text:t" inset="0,0,0,0">
+                  <w:txbxContent>
+                    <w:p>
+                      <w:pPr>
+                        <w:pStyle w:val="Didascalia"/>
+                        <w:jc w:val="center"/>
+                        <w:rPr>
+                          <w:b/>
+                          <w:sz w:val="20"/>
+                          <w:lang w:val="it-IT"/>
+                        </w:rPr>
+                      </w:pPr>
+                      <w:r>
+                        <w:rPr>
+                          <w:sz w:val="20"/>
+                        </w:rPr>
+                        <w:t xml:space="preserve">Figura </w:t>
+                      </w:r>
+                      <w:r>
+                        <w:rPr>
+                          <w:sz w:val="20"/>
+                        </w:rPr>
+                        <w:fldChar w:fldCharType="begin"/>
+                      </w:r>
+                      <w:r>
+                        <w:rPr>
+                          <w:sz w:val="20"/>
+                        </w:rPr>
+                        <w:instrText xml:space="preserve"> SEQ Figura \* ARABIC </w:instrText>
+                      </w:r>
+                      <w:r>
+                        <w:rPr>
+                          <w:sz w:val="20"/>
+                        </w:rPr>
+                        <w:fldChar w:fldCharType="separate"/>
+                      </w:r>
+                      <w:r>
+                        <w:rPr>
+                          <w:noProof/>
+                          <w:sz w:val="20"/>
+                        </w:rPr>
+                        <w:t>1</w:t>
+                      </w:r>
+                      <w:r>
+                        <w:rPr>
+                          <w:sz w:val="20"/>
+                        </w:rPr>
+                        <w:fldChar w:fldCharType="end"/>
+                      </w:r>
+                      <w:r>
+                        <w:rPr>
+                          <w:sz w:val="20"/>
+                        </w:rPr>
+                        <w:t xml:space="preserve"> Use case dell'applicativo</w:t>
+                      </w:r>
+                    </w:p>
+                  </w:txbxContent>
+                </v:textbox>
+                <w10:wrap type="square"/>
+              </v:shape>
+            </w:pict>
+          </mc:Fallback>
+        </mc:AlternateContent>
+      </w:r>
+      <w:r>
+        <w:rPr>
+          <w:noProof/>
+        </w:rPr>
         <w:drawing>
-          <wp:anchor distT="0" distB="0" distL="114300" distR="114300" simplePos="0" relativeHeight="251660288" behindDoc="0" locked="0" layoutInCell="1" allowOverlap="1" wp14:anchorId="494E03BF" wp14:editId="0A4ABD05">
+          <wp:anchor distT="0" distB="0" distL="114300" distR="114300" simplePos="0" relativeHeight="251660288" behindDoc="0" locked="0" layoutInCell="1" allowOverlap="1" wp14:anchorId="494E03BF" wp14:editId="46CBBAA8">
             <wp:simplePos x="0" y="0"/>
             <wp:positionH relativeFrom="margin">
               <wp:align>center</wp:align>
@@ -7241,6 +7506,7 @@
     <w:p/>
     <w:p>
       <w:pPr>
+        <w:keepNext/>
         <w:jc w:val="center"/>
       </w:pPr>
       <w:r>
@@ -7284,6 +7550,72 @@
         </w:drawing>
       </w:r>
     </w:p>
+    <w:p>
+      <w:pPr>
+        <w:pStyle w:val="Didascalia"/>
+        <w:jc w:val="center"/>
+        <w:rPr>
+          <w:sz w:val="20"/>
+        </w:rPr>
+      </w:pPr>
+      <w:r>
+        <w:rPr>
+          <w:sz w:val="20"/>
+        </w:rPr>
+        <w:t xml:space="preserve">Figura </w:t>
+      </w:r>
+      <w:r>
+        <w:rPr>
+          <w:sz w:val="20"/>
+        </w:rPr>
+        <w:fldChar w:fldCharType="begin"/>
+      </w:r>
+      <w:r>
+        <w:rPr>
+          <w:sz w:val="20"/>
+        </w:rPr>
+        <w:instrText xml:space="preserve"> SEQ Figura \* ARABIC </w:instrText>
+      </w:r>
+      <w:r>
+        <w:rPr>
+          <w:sz w:val="20"/>
+        </w:rPr>
+        <w:fldChar w:fldCharType="separate"/>
+      </w:r>
+      <w:r>
+        <w:rPr>
+          <w:noProof/>
+          <w:sz w:val="20"/>
+        </w:rPr>
+        <w:t>2</w:t>
+      </w:r>
+      <w:r>
+        <w:rPr>
+          <w:sz w:val="20"/>
+        </w:rPr>
+        <w:fldChar w:fldCharType="end"/>
+      </w:r>
+      <w:r>
+        <w:rPr>
+          <w:sz w:val="20"/>
+        </w:rPr>
+        <w:t xml:space="preserve"> Diagramma di </w:t>
+      </w:r>
+      <w:proofErr w:type="spellStart"/>
+      <w:r>
+        <w:rPr>
+          <w:sz w:val="20"/>
+        </w:rPr>
+        <w:t>Gantt</w:t>
+      </w:r>
+      <w:proofErr w:type="spellEnd"/>
+      <w:r>
+        <w:rPr>
+          <w:sz w:val="20"/>
+        </w:rPr>
+        <w:t xml:space="preserve"> del progetto</w:t>
+      </w:r>
+    </w:p>
     <w:p/>
     <w:p>
       <w:r>
@@ -7703,6 +8035,9 @@
     </w:p>
     <w:p/>
     <w:p>
+      <w:pPr>
+        <w:keepNext/>
+      </w:pPr>
       <w:r>
         <w:rPr>
           <w:noProof/>
@@ -7759,6 +8094,58 @@
         </w:drawing>
       </w:r>
     </w:p>
+    <w:p>
+      <w:pPr>
+        <w:pStyle w:val="Didascalia"/>
+        <w:jc w:val="center"/>
+        <w:rPr>
+          <w:sz w:val="20"/>
+        </w:rPr>
+      </w:pPr>
+      <w:r>
+        <w:rPr>
+          <w:sz w:val="20"/>
+        </w:rPr>
+        <w:t xml:space="preserve">Figura </w:t>
+      </w:r>
+      <w:r>
+        <w:rPr>
+          <w:sz w:val="20"/>
+        </w:rPr>
+        <w:fldChar w:fldCharType="begin"/>
+      </w:r>
+      <w:r>
+        <w:rPr>
+          <w:sz w:val="20"/>
+        </w:rPr>
+        <w:instrText xml:space="preserve"> SEQ Figura \* ARABIC </w:instrText>
+      </w:r>
+      <w:r>
+        <w:rPr>
+          <w:sz w:val="20"/>
+        </w:rPr>
+        <w:fldChar w:fldCharType="separate"/>
+      </w:r>
+      <w:r>
+        <w:rPr>
+          <w:noProof/>
+          <w:sz w:val="20"/>
+        </w:rPr>
+        <w:t>3</w:t>
+      </w:r>
+      <w:r>
+        <w:rPr>
+          <w:sz w:val="20"/>
+        </w:rPr>
+        <w:fldChar w:fldCharType="end"/>
+      </w:r>
+      <w:r>
+        <w:rPr>
+          <w:sz w:val="20"/>
+        </w:rPr>
+        <w:t xml:space="preserve"> Design dell'interfaccia principale</w:t>
+      </w:r>
+    </w:p>
     <w:p/>
     <w:p>
       <w:r>
@@ -7777,6 +8164,9 @@
       </w:r>
     </w:p>
     <w:p>
+      <w:pPr>
+        <w:keepNext/>
+      </w:pPr>
       <w:r>
         <w:rPr>
           <w:noProof/>
@@ -7834,6 +8224,58 @@
         </w:drawing>
       </w:r>
     </w:p>
+    <w:p>
+      <w:pPr>
+        <w:pStyle w:val="Didascalia"/>
+        <w:jc w:val="center"/>
+        <w:rPr>
+          <w:sz w:val="20"/>
+        </w:rPr>
+      </w:pPr>
+      <w:r>
+        <w:rPr>
+          <w:sz w:val="20"/>
+        </w:rPr>
+        <w:t xml:space="preserve">Figura </w:t>
+      </w:r>
+      <w:r>
+        <w:rPr>
+          <w:sz w:val="20"/>
+        </w:rPr>
+        <w:fldChar w:fldCharType="begin"/>
+      </w:r>
+      <w:r>
+        <w:rPr>
+          <w:sz w:val="20"/>
+        </w:rPr>
+        <w:instrText xml:space="preserve"> SEQ Figura \* ARABIC </w:instrText>
+      </w:r>
+      <w:r>
+        <w:rPr>
+          <w:sz w:val="20"/>
+        </w:rPr>
+        <w:fldChar w:fldCharType="separate"/>
+      </w:r>
+      <w:r>
+        <w:rPr>
+          <w:noProof/>
+          <w:sz w:val="20"/>
+        </w:rPr>
+        <w:t>4</w:t>
+      </w:r>
+      <w:r>
+        <w:rPr>
+          <w:sz w:val="20"/>
+        </w:rPr>
+        <w:fldChar w:fldCharType="end"/>
+      </w:r>
+      <w:r>
+        <w:rPr>
+          <w:sz w:val="20"/>
+        </w:rPr>
+        <w:t xml:space="preserve"> Design dell'interfaccia "Modifica dizionario"</w:t>
+      </w:r>
+    </w:p>
     <w:p/>
     <w:p>
       <w:r>
@@ -7869,8 +8311,186 @@
           <w:noProof/>
         </w:rPr>
         <w:lastRenderedPageBreak/>
+        <mc:AlternateContent>
+          <mc:Choice Requires="wps">
+            <w:drawing>
+              <wp:anchor distT="0" distB="0" distL="114300" distR="114300" simplePos="0" relativeHeight="251665408" behindDoc="0" locked="0" layoutInCell="1" allowOverlap="1" wp14:anchorId="73D7B52E" wp14:editId="6203B98C">
+                <wp:simplePos x="0" y="0"/>
+                <wp:positionH relativeFrom="column">
+                  <wp:posOffset>-196850</wp:posOffset>
+                </wp:positionH>
+                <wp:positionV relativeFrom="paragraph">
+                  <wp:posOffset>3491230</wp:posOffset>
+                </wp:positionV>
+                <wp:extent cx="6513830" cy="635"/>
+                <wp:effectExtent l="0" t="0" r="0" b="0"/>
+                <wp:wrapSquare wrapText="bothSides"/>
+                <wp:docPr id="5" name="Casella di testo 5"/>
+                <wp:cNvGraphicFramePr/>
+                <a:graphic xmlns:a="http://schemas.openxmlformats.org/drawingml/2006/main">
+                  <a:graphicData uri="http://schemas.microsoft.com/office/word/2010/wordprocessingShape">
+                    <wps:wsp>
+                      <wps:cNvSpPr txBox="1"/>
+                      <wps:spPr>
+                        <a:xfrm>
+                          <a:off x="0" y="0"/>
+                          <a:ext cx="6513830" cy="635"/>
+                        </a:xfrm>
+                        <a:prstGeom prst="rect">
+                          <a:avLst/>
+                        </a:prstGeom>
+                        <a:solidFill>
+                          <a:prstClr val="white"/>
+                        </a:solidFill>
+                        <a:ln>
+                          <a:noFill/>
+                        </a:ln>
+                      </wps:spPr>
+                      <wps:txbx>
+                        <w:txbxContent>
+                          <w:p>
+                            <w:pPr>
+                              <w:pStyle w:val="Didascalia"/>
+                              <w:jc w:val="center"/>
+                              <w:rPr>
+                                <w:b/>
+                                <w:noProof/>
+                                <w:sz w:val="20"/>
+                                <w:lang w:val="it-IT"/>
+                              </w:rPr>
+                            </w:pPr>
+                            <w:r>
+                              <w:rPr>
+                                <w:sz w:val="20"/>
+                              </w:rPr>
+                              <w:t xml:space="preserve">Figura </w:t>
+                            </w:r>
+                            <w:r>
+                              <w:rPr>
+                                <w:sz w:val="20"/>
+                              </w:rPr>
+                              <w:fldChar w:fldCharType="begin"/>
+                            </w:r>
+                            <w:r>
+                              <w:rPr>
+                                <w:sz w:val="20"/>
+                              </w:rPr>
+                              <w:instrText xml:space="preserve"> SEQ Figura \* ARABIC </w:instrText>
+                            </w:r>
+                            <w:r>
+                              <w:rPr>
+                                <w:sz w:val="20"/>
+                              </w:rPr>
+                              <w:fldChar w:fldCharType="separate"/>
+                            </w:r>
+                            <w:r>
+                              <w:rPr>
+                                <w:noProof/>
+                                <w:sz w:val="20"/>
+                              </w:rPr>
+                              <w:t>5</w:t>
+                            </w:r>
+                            <w:r>
+                              <w:rPr>
+                                <w:sz w:val="20"/>
+                              </w:rPr>
+                              <w:fldChar w:fldCharType="end"/>
+                            </w:r>
+                            <w:r>
+                              <w:rPr>
+                                <w:sz w:val="20"/>
+                              </w:rPr>
+                              <w:t xml:space="preserve"> Diagramma di flusso dell'algoritmo "Generazione griglia"</w:t>
+                            </w:r>
+                          </w:p>
+                        </w:txbxContent>
+                      </wps:txbx>
+                      <wps:bodyPr rot="0" spcFirstLastPara="0" vertOverflow="overflow" horzOverflow="overflow" vert="horz" wrap="square" lIns="0" tIns="0" rIns="0" bIns="0" numCol="1" spcCol="0" rtlCol="0" fromWordArt="0" anchor="t" anchorCtr="0" forceAA="0" compatLnSpc="1">
+                        <a:prstTxWarp prst="textNoShape">
+                          <a:avLst/>
+                        </a:prstTxWarp>
+                        <a:spAutoFit/>
+                      </wps:bodyPr>
+                    </wps:wsp>
+                  </a:graphicData>
+                </a:graphic>
+              </wp:anchor>
+            </w:drawing>
+          </mc:Choice>
+          <mc:Fallback>
+            <w:pict>
+              <v:shape w14:anchorId="73D7B52E" id="Casella di testo 5" o:spid="_x0000_s1027" type="#_x0000_t202" style="position:absolute;left:0;text-align:left;margin-left:-15.5pt;margin-top:274.9pt;width:512.9pt;height:.05pt;z-index:251665408;visibility:visible;mso-wrap-style:square;mso-wrap-distance-left:9pt;mso-wrap-distance-top:0;mso-wrap-distance-right:9pt;mso-wrap-distance-bottom:0;mso-position-horizontal:absolute;mso-position-horizontal-relative:text;mso-position-vertical:absolute;mso-position-vertical-relative:text;v-text-anchor:top" o:gfxdata="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" stroked="f">
+                <v:textbox style="mso-fit-shape-to-text:t" inset="0,0,0,0">
+                  <w:txbxContent>
+                    <w:p>
+                      <w:pPr>
+                        <w:pStyle w:val="Didascalia"/>
+                        <w:jc w:val="center"/>
+                        <w:rPr>
+                          <w:b/>
+                          <w:noProof/>
+                          <w:sz w:val="20"/>
+                          <w:lang w:val="it-IT"/>
+                        </w:rPr>
+                      </w:pPr>
+                      <w:r>
+                        <w:rPr>
+                          <w:sz w:val="20"/>
+                        </w:rPr>
+                        <w:t xml:space="preserve">Figura </w:t>
+                      </w:r>
+                      <w:r>
+                        <w:rPr>
+                          <w:sz w:val="20"/>
+                        </w:rPr>
+                        <w:fldChar w:fldCharType="begin"/>
+                      </w:r>
+                      <w:r>
+                        <w:rPr>
+                          <w:sz w:val="20"/>
+                        </w:rPr>
+                        <w:instrText xml:space="preserve"> SEQ Figura \* ARABIC </w:instrText>
+                      </w:r>
+                      <w:r>
+                        <w:rPr>
+                          <w:sz w:val="20"/>
+                        </w:rPr>
+                        <w:fldChar w:fldCharType="separate"/>
+                      </w:r>
+                      <w:r>
+                        <w:rPr>
+                          <w:noProof/>
+                          <w:sz w:val="20"/>
+                        </w:rPr>
+                        <w:t>5</w:t>
+                      </w:r>
+                      <w:r>
+                        <w:rPr>
+                          <w:sz w:val="20"/>
+                        </w:rPr>
+                        <w:fldChar w:fldCharType="end"/>
+                      </w:r>
+                      <w:r>
+                        <w:rPr>
+                          <w:sz w:val="20"/>
+                        </w:rPr>
+                        <w:t xml:space="preserve"> Diagramma di flusso dell'algoritmo "Generazione griglia"</w:t>
+                      </w:r>
+                    </w:p>
+                  </w:txbxContent>
+                </v:textbox>
+                <w10:wrap type="square"/>
+              </v:shape>
+            </w:pict>
+          </mc:Fallback>
+        </mc:AlternateContent>
+      </w:r>
+      <w:r>
+        <w:rPr>
+          <w:noProof/>
+        </w:rPr>
         <w:drawing>
-          <wp:anchor distT="0" distB="0" distL="114300" distR="114300" simplePos="0" relativeHeight="251661312" behindDoc="0" locked="0" layoutInCell="1" allowOverlap="1" wp14:anchorId="5DD7F0EA" wp14:editId="15537814">
+          <wp:anchor distT="0" distB="0" distL="114300" distR="114300" simplePos="0" relativeHeight="251661312" behindDoc="0" locked="0" layoutInCell="1" allowOverlap="1" wp14:anchorId="5DD7F0EA" wp14:editId="4C8FC09A">
             <wp:simplePos x="0" y="0"/>
             <wp:positionH relativeFrom="margin">
               <wp:align>center</wp:align>
@@ -7938,6 +8558,7 @@
       <w:bookmarkEnd w:id="17"/>
       <w:bookmarkEnd w:id="18"/>
     </w:p>
+    <w:p/>
     <w:p>
       <w:r>
         <w:t xml:space="preserve">In questo diagramma di flusso </w:t>
@@ -7986,62 +8607,262 @@
       <w:bookmarkEnd w:id="20"/>
     </w:p>
     <w:p>
-      <w:r>
-        <w:t>In questo capitolo dovrà essere mostrato come è stato realizzato il lavoro. Questa parte può differenziarsi dalla progettazione in quanto il risultato ottenuto non per forza può essere come era stato progettato.</w:t>
-      </w:r>
-    </w:p>
-    <w:p>
-      <w:r>
-        <w:t xml:space="preserve">Sulla base di queste informazioni il lavoro svolto dovrà essere riproducibile. </w:t>
-      </w:r>
-    </w:p>
-    <w:p>
-      <w:r>
-        <w:t>In questa parte è richiesto l’inserimento di codice sorgente</w:t>
-      </w:r>
-      <w:r>
-        <w:t xml:space="preserve"> - </w:t>
-      </w:r>
-      <w:proofErr w:type="spellStart"/>
-      <w:r>
-        <w:t>P</w:t>
-      </w:r>
-      <w:r>
-        <w:t>rint</w:t>
-      </w:r>
-      <w:proofErr w:type="spellEnd"/>
-      <w:r>
-        <w:t xml:space="preserve"> </w:t>
-      </w:r>
-      <w:r>
-        <w:t>S</w:t>
-      </w:r>
-      <w:r>
-        <w:t xml:space="preserve">creen </w:t>
-      </w:r>
-      <w:r>
-        <w:t xml:space="preserve">- </w:t>
-      </w:r>
-      <w:r>
-        <w:t>di maschere solamente per quei passaggi particolarmente significativi e/o critici.</w:t>
-      </w:r>
-    </w:p>
-    <w:p>
-      <w:r>
-        <w:t>Inoltre,</w:t>
-      </w:r>
-      <w:r>
-        <w:t xml:space="preserve"> dovranno essere descritte eventuali varianti di soluzione o scelte di prodotti con motivazione delle scelte.</w:t>
-      </w:r>
-    </w:p>
-    <w:p>
-      <w:r>
-        <w:t>Non deve apparire nessuna forma di guida d’uso di librerie o di componenti utilizzati. Eventualmente questa va allegata.</w:t>
-      </w:r>
-    </w:p>
-    <w:p>
-      <w:r>
-        <w:t>Per eventuali dettagli si possono inserire riferimenti ai diari.</w:t>
+      <w:pPr>
+        <w:rPr>
+          <w:lang w:eastAsia="en-US"/>
+        </w:rPr>
+      </w:pPr>
+      <w:r>
+        <w:rPr>
+          <w:lang w:eastAsia="en-US"/>
+        </w:rPr>
+        <w:t>Il primo algoritmo che ho realizzato è quello per l’inserimento delle parole da parte dell’utente,</w:t>
+      </w:r>
+    </w:p>
+    <w:p>
+      <w:pPr>
+        <w:rPr>
+          <w:lang w:eastAsia="en-US"/>
+        </w:rPr>
+      </w:pPr>
+      <w:r>
+        <w:rPr>
+          <w:lang w:eastAsia="en-US"/>
+        </w:rPr>
+        <w:t>quando l’utente inserisce una parola viene visualizzato un altro input fino al massimo di 30 parole:</w:t>
+      </w:r>
+    </w:p>
+    <w:p>
+      <w:pPr>
+        <w:keepNext/>
+      </w:pPr>
+      <w:r>
+        <w:rPr>
+          <w:lang w:eastAsia="en-US"/>
+        </w:rPr>
+        <w:drawing>
+          <wp:inline distT="0" distB="0" distL="0" distR="0" wp14:anchorId="609CEA6A" wp14:editId="2F0F4568">
+            <wp:extent cx="6120130" cy="2593975"/>
+            <wp:effectExtent l="0" t="0" r="0" b="0"/>
+            <wp:docPr id="7" name="Immagine 7"/>
+            <wp:cNvGraphicFramePr>
+              <a:graphicFrameLocks xmlns:a="http://schemas.openxmlformats.org/drawingml/2006/main" noChangeAspect="1"/>
+            </wp:cNvGraphicFramePr>
+            <a:graphic xmlns:a="http://schemas.openxmlformats.org/drawingml/2006/main">
+              <a:graphicData uri="http://schemas.openxmlformats.org/drawingml/2006/picture">
+                <pic:pic xmlns:pic="http://schemas.openxmlformats.org/drawingml/2006/picture">
+                  <pic:nvPicPr>
+                    <pic:cNvPr id="1" name=""/>
+                    <pic:cNvPicPr/>
+                  </pic:nvPicPr>
+                  <pic:blipFill>
+                    <a:blip r:embed="rId19"/>
+                    <a:stretch>
+                      <a:fillRect/>
+                    </a:stretch>
+                  </pic:blipFill>
+                  <pic:spPr>
+                    <a:xfrm>
+                      <a:off x="0" y="0"/>
+                      <a:ext cx="6120130" cy="2593975"/>
+                    </a:xfrm>
+                    <a:prstGeom prst="rect">
+                      <a:avLst/>
+                    </a:prstGeom>
+                  </pic:spPr>
+                </pic:pic>
+              </a:graphicData>
+            </a:graphic>
+          </wp:inline>
+        </w:drawing>
+      </w:r>
+    </w:p>
+    <w:p>
+      <w:pPr>
+        <w:pStyle w:val="Didascalia"/>
+        <w:jc w:val="center"/>
+        <w:rPr>
+          <w:sz w:val="20"/>
+        </w:rPr>
+      </w:pPr>
+      <w:r>
+        <w:rPr>
+          <w:sz w:val="20"/>
+        </w:rPr>
+        <w:t xml:space="preserve">Figura </w:t>
+      </w:r>
+      <w:r>
+        <w:rPr>
+          <w:sz w:val="20"/>
+        </w:rPr>
+        <w:fldChar w:fldCharType="begin"/>
+      </w:r>
+      <w:r>
+        <w:rPr>
+          <w:sz w:val="20"/>
+        </w:rPr>
+        <w:instrText xml:space="preserve"> SEQ Figura \* ARABIC </w:instrText>
+      </w:r>
+      <w:r>
+        <w:rPr>
+          <w:sz w:val="20"/>
+        </w:rPr>
+        <w:fldChar w:fldCharType="separate"/>
+      </w:r>
+      <w:r>
+        <w:rPr>
+          <w:noProof/>
+          <w:sz w:val="20"/>
+        </w:rPr>
+        <w:t>6</w:t>
+      </w:r>
+      <w:r>
+        <w:rPr>
+          <w:sz w:val="20"/>
+        </w:rPr>
+        <w:fldChar w:fldCharType="end"/>
+      </w:r>
+      <w:r>
+        <w:rPr>
+          <w:sz w:val="20"/>
+        </w:rPr>
+        <w:t xml:space="preserve"> Esempio interfaccia inserimento parole</w:t>
+      </w:r>
+    </w:p>
+    <w:p>
+      <w:pPr>
+        <w:rPr>
+          <w:lang w:eastAsia="en-US"/>
+        </w:rPr>
+      </w:pPr>
+      <w:r>
+        <w:rPr>
+          <w:lang w:eastAsia="en-US"/>
+        </w:rPr>
+        <w:t xml:space="preserve">Quando l’utente cancella una parola (in questo esempio verrà cancellata la “parola 4”), tutte le altre parole </w:t>
+      </w:r>
+      <w:r>
+        <w:rPr>
+          <w:lang w:eastAsia="en-US"/>
+        </w:rPr>
+        <w:t>tornano indietro di un posto:</w:t>
+      </w:r>
+    </w:p>
+    <w:p>
+      <w:pPr>
+        <w:keepNext/>
+      </w:pPr>
+      <w:r>
+        <w:rPr>
+          <w:lang w:eastAsia="en-US"/>
+        </w:rPr>
+        <w:drawing>
+          <wp:inline distT="0" distB="0" distL="0" distR="0" wp14:anchorId="67A4AAE5" wp14:editId="2E0E1B3F">
+            <wp:extent cx="6120130" cy="2639695"/>
+            <wp:effectExtent l="0" t="0" r="0" b="8255"/>
+            <wp:docPr id="8" name="Immagine 8"/>
+            <wp:cNvGraphicFramePr>
+              <a:graphicFrameLocks xmlns:a="http://schemas.openxmlformats.org/drawingml/2006/main" noChangeAspect="1"/>
+            </wp:cNvGraphicFramePr>
+            <a:graphic xmlns:a="http://schemas.openxmlformats.org/drawingml/2006/main">
+              <a:graphicData uri="http://schemas.openxmlformats.org/drawingml/2006/picture">
+                <pic:pic xmlns:pic="http://schemas.openxmlformats.org/drawingml/2006/picture">
+                  <pic:nvPicPr>
+                    <pic:cNvPr id="1" name=""/>
+                    <pic:cNvPicPr/>
+                  </pic:nvPicPr>
+                  <pic:blipFill>
+                    <a:blip r:embed="rId20"/>
+                    <a:stretch>
+                      <a:fillRect/>
+                    </a:stretch>
+                  </pic:blipFill>
+                  <pic:spPr>
+                    <a:xfrm>
+                      <a:off x="0" y="0"/>
+                      <a:ext cx="6120130" cy="2639695"/>
+                    </a:xfrm>
+                    <a:prstGeom prst="rect">
+                      <a:avLst/>
+                    </a:prstGeom>
+                  </pic:spPr>
+                </pic:pic>
+              </a:graphicData>
+            </a:graphic>
+          </wp:inline>
+        </w:drawing>
+      </w:r>
+    </w:p>
+    <w:p>
+      <w:pPr>
+        <w:pStyle w:val="Didascalia"/>
+        <w:jc w:val="center"/>
+        <w:rPr>
+          <w:sz w:val="20"/>
+        </w:rPr>
+      </w:pPr>
+      <w:r>
+        <w:rPr>
+          <w:sz w:val="20"/>
+        </w:rPr>
+        <w:t xml:space="preserve">Figura </w:t>
+      </w:r>
+      <w:r>
+        <w:rPr>
+          <w:sz w:val="20"/>
+        </w:rPr>
+        <w:fldChar w:fldCharType="begin"/>
+      </w:r>
+      <w:r>
+        <w:rPr>
+          <w:sz w:val="20"/>
+        </w:rPr>
+        <w:instrText xml:space="preserve"> SEQ Figura \* ARABIC </w:instrText>
+      </w:r>
+      <w:r>
+        <w:rPr>
+          <w:sz w:val="20"/>
+        </w:rPr>
+        <w:fldChar w:fldCharType="separate"/>
+      </w:r>
+      <w:r>
+        <w:rPr>
+          <w:noProof/>
+          <w:sz w:val="20"/>
+        </w:rPr>
+        <w:t>7</w:t>
+      </w:r>
+      <w:r>
+        <w:rPr>
+          <w:sz w:val="20"/>
+        </w:rPr>
+        <w:fldChar w:fldCharType="end"/>
+      </w:r>
+      <w:r>
+        <w:rPr>
+          <w:sz w:val="20"/>
+        </w:rPr>
+        <w:t xml:space="preserve"> Esempio rimozione parola dall'interfaccia di inserimento</w:t>
+      </w:r>
+    </w:p>
+    <w:p>
+      <w:pPr>
+        <w:rPr>
+          <w:lang w:eastAsia="en-US"/>
+        </w:rPr>
+      </w:pPr>
+    </w:p>
+    <w:p>
+      <w:pPr>
+        <w:rPr>
+          <w:lang w:eastAsia="en-US"/>
+        </w:rPr>
+      </w:pPr>
+      <w:r>
+        <w:rPr>
+          <w:lang w:eastAsia="en-US"/>
+        </w:rPr>
+        <w:t>Questo algoritmo si trova nel file “input-manager.js” alle righe 26-66</w:t>
       </w:r>
     </w:p>
     <w:p>
@@ -8051,6 +8872,7 @@
       <w:bookmarkStart w:id="21" w:name="_Toc461179223"/>
       <w:bookmarkStart w:id="22" w:name="_Toc124935615"/>
       <w:r>
+        <w:lastRenderedPageBreak/>
         <w:t>Test</w:t>
       </w:r>
       <w:bookmarkEnd w:id="21"/>
@@ -8869,7 +9691,6 @@
                 <w:szCs w:val="24"/>
                 <w:lang w:eastAsia="en-US"/>
               </w:rPr>
-              <w:lastRenderedPageBreak/>
               <w:t>Cliccare sul pulsante “Genera”</w:t>
             </w:r>
           </w:p>
@@ -8898,7 +9719,6 @@
                 <w:szCs w:val="24"/>
                 <w:lang w:val="it-CH"/>
               </w:rPr>
-              <w:lastRenderedPageBreak/>
               <w:t>Risultati attesi</w:t>
             </w:r>
           </w:p>
@@ -9241,6 +10061,7 @@
                 <w:szCs w:val="24"/>
                 <w:lang w:val="it-CH"/>
               </w:rPr>
+              <w:lastRenderedPageBreak/>
               <w:t>Procedura</w:t>
             </w:r>
           </w:p>
@@ -10111,7 +10932,6 @@
                 <w:szCs w:val="24"/>
                 <w:lang w:val="it-CH"/>
               </w:rPr>
-              <w:lastRenderedPageBreak/>
               <w:t>Procedura</w:t>
             </w:r>
           </w:p>
@@ -10458,6 +11278,7 @@
                 <w:szCs w:val="24"/>
                 <w:lang w:val="it-CH"/>
               </w:rPr>
+              <w:lastRenderedPageBreak/>
               <w:t>Descrizione</w:t>
             </w:r>
           </w:p>
@@ -14929,10 +15750,10 @@
     <w:p>
       <w:pPr>
         <w:sectPr>
-          <w:headerReference w:type="default" r:id="rId19"/>
-          <w:footerReference w:type="default" r:id="rId20"/>
-          <w:headerReference w:type="first" r:id="rId21"/>
-          <w:footerReference w:type="first" r:id="rId22"/>
+          <w:headerReference w:type="default" r:id="rId21"/>
+          <w:footerReference w:type="default" r:id="rId22"/>
+          <w:headerReference w:type="first" r:id="rId23"/>
+          <w:footerReference w:type="first" r:id="rId24"/>
           <w:pgSz w:w="11906" w:h="16838"/>
           <w:pgMar w:top="1985" w:right="1134" w:bottom="1418" w:left="1134" w:header="567" w:footer="567" w:gutter="0"/>
           <w:cols w:space="720"/>
@@ -15031,11 +15852,7 @@
           </mc:Choice>
           <mc:Fallback>
             <w:pict>
-              <v:shapetype w14:anchorId="0F9A587C" id="_x0000_t202" coordsize="21600,21600" o:spt="202" path="m,l,21600r21600,l21600,xe">
-                <v:stroke joinstyle="miter"/>
-                <v:path gradientshapeok="t" o:connecttype="rect"/>
-              </v:shapetype>
-              <v:shape id="Casella di testo 19" o:spid="_x0000_s1026" type="#_x0000_t202" style="position:absolute;margin-left:145.25pt;margin-top:158.65pt;width:405.95pt;height:40.95pt;rotation:-30;z-index:251659264;visibility:visible;mso-wrap-style:square;mso-height-percent:0;mso-wrap-distance-left:9pt;mso-wrap-distance-top:0;mso-wrap-distance-right:9pt;mso-wrap-distance-bottom:0;mso-position-horizontal:absolute;mso-position-horizontal-relative:text;mso-position-vertical:absolute;mso-position-vertical-relative:text;mso-height-percent:0;mso-height-relative:margin;v-text-anchor:top" o:gfxdata="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" fillcolor="white [3201]" strokeweight=".5pt">
+              <v:shape w14:anchorId="0F9A587C" id="Casella di testo 19" o:spid="_x0000_s1028" type="#_x0000_t202" style="position:absolute;margin-left:145.25pt;margin-top:158.65pt;width:405.95pt;height:40.95pt;rotation:-30;z-index:251659264;visibility:visible;mso-wrap-style:square;mso-height-percent:0;mso-wrap-distance-left:9pt;mso-wrap-distance-top:0;mso-wrap-distance-right:9pt;mso-wrap-distance-bottom:0;mso-position-horizontal:absolute;mso-position-horizontal-relative:text;mso-position-vertical:absolute;mso-position-vertical-relative:text;mso-height-percent:0;mso-height-relative:margin;v-text-anchor:top" o:gfxdata="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" fillcolor="white [3201]" strokeweight=".5pt">
                 <v:fill opacity="27499f"/>
                 <v:textbox>
                   <w:txbxContent>
@@ -15084,7 +15901,7 @@
                     </pic:cNvPicPr>
                   </pic:nvPicPr>
                   <pic:blipFill>
-                    <a:blip r:embed="rId23" cstate="print">
+                    <a:blip r:embed="rId25" cstate="print">
                       <a:extLst>
                         <a:ext uri="{28A0092B-C50C-407E-A947-70E740481C1C}">
                           <a14:useLocalDpi xmlns:a14="http://schemas.microsoft.com/office/drawing/2010/main" val="0"/>
@@ -15130,27 +15947,14 @@
       <w:r>
         <w:t xml:space="preserve">Figura </w:t>
       </w:r>
-      <w:r>
-        <w:fldChar w:fldCharType="begin"/>
-      </w:r>
-      <w:r>
-        <w:instrText xml:space="preserve"> SEQ Figura \* ARABIC </w:instrText>
-      </w:r>
-      <w:r>
-        <w:fldChar w:fldCharType="separate"/>
-      </w:r>
-      <w:r>
-        <w:rPr>
-          <w:noProof/>
-        </w:rPr>
-        <w:t>5</w:t>
-      </w:r>
-      <w:r>
-        <w:rPr>
-          <w:noProof/>
-        </w:rPr>
-        <w:fldChar w:fldCharType="end"/>
-      </w:r>
+      <w:fldSimple w:instr=" SEQ Figura \* ARABIC ">
+        <w:r>
+          <w:rPr>
+            <w:noProof/>
+          </w:rPr>
+          <w:t>8</w:t>
+        </w:r>
+      </w:fldSimple>
       <w:r>
         <w:t xml:space="preserve"> </w:t>
       </w:r>
@@ -15171,8 +15975,8 @@
     <w:p>
       <w:pPr>
         <w:sectPr>
-          <w:headerReference w:type="first" r:id="rId24"/>
-          <w:footerReference w:type="first" r:id="rId25"/>
+          <w:headerReference w:type="first" r:id="rId26"/>
+          <w:footerReference w:type="first" r:id="rId27"/>
           <w:pgSz w:w="16838" w:h="11906" w:orient="landscape"/>
           <w:pgMar w:top="720" w:right="720" w:bottom="720" w:left="720" w:header="567" w:footer="567" w:gutter="0"/>
           <w:cols w:space="720"/>
@@ -16251,8 +17055,8 @@
       </w:pPr>
     </w:p>
     <w:sectPr>
-      <w:headerReference w:type="first" r:id="rId26"/>
-      <w:footerReference w:type="first" r:id="rId27"/>
+      <w:headerReference w:type="first" r:id="rId28"/>
+      <w:footerReference w:type="first" r:id="rId29"/>
       <w:pgSz w:w="11906" w:h="16838"/>
       <w:pgMar w:top="1985" w:right="1134" w:bottom="1418" w:left="1134" w:header="567" w:footer="567" w:gutter="0"/>
       <w:cols w:space="720"/>
@@ -16806,7 +17610,7 @@
         <w:noProof/>
         <w:sz w:val="20"/>
       </w:rPr>
-      <w:t>29.09.2023</w:t>
+      <w:t>06.10.2023</w:t>
     </w:r>
     <w:r>
       <w:rPr>
@@ -24338,7 +25142,7 @@
 </file>
 
 <file path=customXml/itemProps1.xml><?xml version="1.0" encoding="utf-8"?>
-<ds:datastoreItem xmlns:ds="http://schemas.openxmlformats.org/officeDocument/2006/customXml" ds:itemID="{E11101E9-9808-42E9-98D2-5A1F29F462A5}">
+<ds:datastoreItem xmlns:ds="http://schemas.openxmlformats.org/officeDocument/2006/customXml" ds:itemID="{2F3FA924-0DF9-44F6-B202-CD06F52F79DA}">
   <ds:schemaRefs>
     <ds:schemaRef ds:uri="http://schemas.openxmlformats.org/officeDocument/2006/bibliography"/>
   </ds:schemaRefs>

</xml_diff>

<commit_message>
Terminato load-dictionary.js e aggiornamento doc
</commit_message>
<xml_diff>
--- a/3_Documentazione/Documentazione_GeneratoreTrovaParole.docx
+++ b/3_Documentazione/Documentazione_GeneratoreTrovaParole.docx
@@ -3824,8 +3824,6 @@
       <w:r>
         <w:t xml:space="preserve"> un dizionario di parole italiane integrato.</w:t>
       </w:r>
-      <w:bookmarkStart w:id="5" w:name="_GoBack"/>
-      <w:bookmarkEnd w:id="5"/>
     </w:p>
     <w:p>
       <w:pPr>
@@ -3834,60 +3832,60 @@
       <w:r>
         <w:br w:type="page"/>
       </w:r>
-      <w:bookmarkStart w:id="6" w:name="_Toc124935601"/>
+      <w:bookmarkStart w:id="5" w:name="_Toc124935601"/>
       <w:r>
         <w:lastRenderedPageBreak/>
         <w:t>Analisi</w:t>
       </w:r>
+      <w:bookmarkEnd w:id="5"/>
+    </w:p>
+    <w:p>
+      <w:pPr>
+        <w:pStyle w:val="Titolo2"/>
+        <w:rPr>
+          <w:lang w:val="it-CH"/>
+        </w:rPr>
+      </w:pPr>
+      <w:bookmarkStart w:id="6" w:name="_Toc124935602"/>
+      <w:r>
+        <w:rPr>
+          <w:lang w:val="it-CH"/>
+        </w:rPr>
+        <w:t>Analisi del dominio</w:t>
+      </w:r>
       <w:bookmarkEnd w:id="6"/>
     </w:p>
     <w:p>
+      <w:r>
+        <w:t>L’applicativo verrà utilizzato dai dipendenti dell’azienda di enigmistica per poter generare il gioco del trova parole e per poi esportarlo e pubblicarlo.</w:t>
+      </w:r>
+    </w:p>
+    <w:p>
+      <w:r>
+        <w:t>Questo applicativo semplifica ai dipendenti la creazione del trova parole, in quanto non bisogna più realizzarlo manualmente ma è l’applicativo che lo genera, i dipendenti devono solamente inserire le parole da utilizzare.</w:t>
+      </w:r>
+    </w:p>
+    <w:p>
+      <w:r>
+        <w:t>Per l’utilizzo non sono richieste particolari conoscenze tecniche da parte dei dipendenti, in quanto l’applicativo è semplice e intuitivo.</w:t>
+      </w:r>
+    </w:p>
+    <w:p/>
+    <w:p>
       <w:pPr>
         <w:pStyle w:val="Titolo2"/>
         <w:rPr>
           <w:lang w:val="it-CH"/>
         </w:rPr>
       </w:pPr>
-      <w:bookmarkStart w:id="7" w:name="_Toc124935602"/>
+      <w:bookmarkStart w:id="7" w:name="_Toc124935603"/>
       <w:r>
         <w:rPr>
           <w:lang w:val="it-CH"/>
         </w:rPr>
-        <w:t>Analisi del dominio</w:t>
+        <w:t>Analisi e specifica dei requisiti</w:t>
       </w:r>
       <w:bookmarkEnd w:id="7"/>
-    </w:p>
-    <w:p>
-      <w:r>
-        <w:t>L’applicativo verrà utilizzato dai dipendenti dell’azienda di enigmistica per poter generare il gioco del trova parole e per poi esportarlo e pubblicarlo.</w:t>
-      </w:r>
-    </w:p>
-    <w:p>
-      <w:r>
-        <w:t>Questo applicativo semplifica ai dipendenti la creazione del trova parole, in quanto non bisogna più realizzarlo manualmente ma è l’applicativo che lo genera, i dipendenti devono solamente inserire le parole da utilizzare.</w:t>
-      </w:r>
-    </w:p>
-    <w:p>
-      <w:r>
-        <w:t>Per l’utilizzo non sono richieste particolari conoscenze tecniche da parte dei dipendenti, in quanto l’applicativo è semplice e intuitivo.</w:t>
-      </w:r>
-    </w:p>
-    <w:p/>
-    <w:p>
-      <w:pPr>
-        <w:pStyle w:val="Titolo2"/>
-        <w:rPr>
-          <w:lang w:val="it-CH"/>
-        </w:rPr>
-      </w:pPr>
-      <w:bookmarkStart w:id="8" w:name="_Toc124935603"/>
-      <w:r>
-        <w:rPr>
-          <w:lang w:val="it-CH"/>
-        </w:rPr>
-        <w:t>Analisi e specifica dei requisiti</w:t>
-      </w:r>
-      <w:bookmarkEnd w:id="8"/>
     </w:p>
     <w:p>
       <w:r>
@@ -3934,7 +3932,7 @@
                 <w:bCs/>
               </w:rPr>
             </w:pPr>
-            <w:bookmarkStart w:id="9" w:name="_Hlk145057789"/>
+            <w:bookmarkStart w:id="8" w:name="_Hlk145057789"/>
             <w:r>
               <w:rPr>
                 <w:b/>
@@ -4091,7 +4089,7 @@
           </w:p>
         </w:tc>
       </w:tr>
-      <w:bookmarkEnd w:id="9"/>
+      <w:bookmarkEnd w:id="8"/>
     </w:tbl>
     <w:p>
       <w:pPr>
@@ -7188,7 +7186,7 @@
       <w:r>
         <w:br w:type="page"/>
       </w:r>
-      <w:bookmarkStart w:id="10" w:name="_Toc124935604"/>
+      <w:bookmarkStart w:id="9" w:name="_Toc124935604"/>
       <w:r>
         <w:rPr>
           <w:noProof/>
@@ -7440,7 +7438,7 @@
         </w:rPr>
         <w:t>Use case</w:t>
       </w:r>
-      <w:bookmarkEnd w:id="10"/>
+      <w:bookmarkEnd w:id="9"/>
     </w:p>
     <w:p/>
     <w:p>
@@ -7480,7 +7478,7 @@
           <w:lang w:val="it-CH"/>
         </w:rPr>
       </w:pPr>
-      <w:bookmarkStart w:id="11" w:name="_Toc124935605"/>
+      <w:bookmarkStart w:id="10" w:name="_Toc124935605"/>
       <w:r>
         <w:rPr>
           <w:lang w:val="it-CH"/>
@@ -7488,7 +7486,7 @@
         <w:lastRenderedPageBreak/>
         <w:t>Pianificazione</w:t>
       </w:r>
-      <w:bookmarkEnd w:id="11"/>
+      <w:bookmarkEnd w:id="10"/>
     </w:p>
     <w:p>
       <w:r>
@@ -7702,7 +7700,7 @@
         <w:pStyle w:val="Titolo2"/>
         <w:spacing w:before="0"/>
       </w:pPr>
-      <w:bookmarkStart w:id="12" w:name="_Toc124935606"/>
+      <w:bookmarkStart w:id="11" w:name="_Toc124935606"/>
       <w:r>
         <w:rPr>
           <w:lang w:val="it-CH"/>
@@ -7710,7 +7708,7 @@
         <w:lastRenderedPageBreak/>
         <w:t>Analisi dei mezzi</w:t>
       </w:r>
-      <w:bookmarkEnd w:id="12"/>
+      <w:bookmarkEnd w:id="11"/>
     </w:p>
     <w:p>
       <w:pPr>
@@ -7998,32 +7996,32 @@
       <w:pPr>
         <w:pStyle w:val="Titolo1"/>
       </w:pPr>
-      <w:bookmarkStart w:id="13" w:name="_Toc429059808"/>
-      <w:bookmarkStart w:id="14" w:name="_Toc124935609"/>
+      <w:bookmarkStart w:id="12" w:name="_Toc429059808"/>
+      <w:bookmarkStart w:id="13" w:name="_Toc124935609"/>
       <w:r>
         <w:lastRenderedPageBreak/>
         <w:t>Progettazione</w:t>
       </w:r>
+      <w:bookmarkEnd w:id="12"/>
       <w:bookmarkEnd w:id="13"/>
+    </w:p>
+    <w:p>
+      <w:pPr>
+        <w:pStyle w:val="Titolo2"/>
+        <w:rPr>
+          <w:lang w:val="it-CH"/>
+        </w:rPr>
+      </w:pPr>
+      <w:bookmarkStart w:id="14" w:name="_Toc429059811"/>
+      <w:bookmarkStart w:id="15" w:name="_Toc124935612"/>
+      <w:r>
+        <w:rPr>
+          <w:lang w:val="it-CH"/>
+        </w:rPr>
+        <w:t>Design delle interfacce</w:t>
+      </w:r>
       <w:bookmarkEnd w:id="14"/>
-    </w:p>
-    <w:p>
-      <w:pPr>
-        <w:pStyle w:val="Titolo2"/>
-        <w:rPr>
-          <w:lang w:val="it-CH"/>
-        </w:rPr>
-      </w:pPr>
-      <w:bookmarkStart w:id="15" w:name="_Toc429059811"/>
-      <w:bookmarkStart w:id="16" w:name="_Toc124935612"/>
-      <w:r>
-        <w:rPr>
-          <w:lang w:val="it-CH"/>
-        </w:rPr>
-        <w:t>Design delle interfacce</w:t>
-      </w:r>
       <w:bookmarkEnd w:id="15"/>
-      <w:bookmarkEnd w:id="16"/>
     </w:p>
     <w:p>
       <w:r>
@@ -8304,8 +8302,8 @@
           <w:lang w:val="it-CH"/>
         </w:rPr>
       </w:pPr>
-      <w:bookmarkStart w:id="17" w:name="_Toc429059812"/>
-      <w:bookmarkStart w:id="18" w:name="_Toc124935613"/>
+      <w:bookmarkStart w:id="16" w:name="_Toc429059812"/>
+      <w:bookmarkStart w:id="17" w:name="_Toc124935613"/>
       <w:r>
         <w:rPr>
           <w:noProof/>
@@ -8555,8 +8553,8 @@
         </w:rPr>
         <w:t>Design procedurale</w:t>
       </w:r>
+      <w:bookmarkEnd w:id="16"/>
       <w:bookmarkEnd w:id="17"/>
-      <w:bookmarkEnd w:id="18"/>
     </w:p>
     <w:p/>
     <w:p>
@@ -8597,14 +8595,14 @@
       <w:pPr>
         <w:pStyle w:val="Titolo1"/>
       </w:pPr>
-      <w:bookmarkStart w:id="19" w:name="_Toc461179222"/>
-      <w:bookmarkStart w:id="20" w:name="_Toc124935614"/>
+      <w:bookmarkStart w:id="18" w:name="_Toc461179222"/>
+      <w:bookmarkStart w:id="19" w:name="_Toc124935614"/>
       <w:r>
         <w:lastRenderedPageBreak/>
         <w:t>Implementazione</w:t>
       </w:r>
+      <w:bookmarkEnd w:id="18"/>
       <w:bookmarkEnd w:id="19"/>
-      <w:bookmarkEnd w:id="20"/>
     </w:p>
     <w:p>
       <w:pPr>
@@ -8638,6 +8636,7 @@
       </w:pPr>
       <w:r>
         <w:rPr>
+          <w:noProof/>
           <w:lang w:eastAsia="en-US"/>
         </w:rPr>
         <w:drawing>
@@ -8754,6 +8753,7 @@
       </w:pPr>
       <w:r>
         <w:rPr>
+          <w:noProof/>
           <w:lang w:eastAsia="en-US"/>
         </w:rPr>
         <w:drawing>
@@ -8867,12 +8867,4047 @@
     </w:p>
     <w:p>
       <w:pPr>
+        <w:rPr>
+          <w:lang w:eastAsia="en-US"/>
+        </w:rPr>
+      </w:pPr>
+      <w:r>
+        <w:rPr>
+          <w:lang w:eastAsia="en-US"/>
+        </w:rPr>
+        <w:br w:type="page"/>
+      </w:r>
+    </w:p>
+    <w:p>
+      <w:pPr>
+        <w:rPr>
+          <w:lang w:eastAsia="en-US"/>
+        </w:rPr>
+      </w:pPr>
+      <w:r>
+        <w:rPr>
+          <w:lang w:eastAsia="en-US"/>
+        </w:rPr>
+        <w:lastRenderedPageBreak/>
+        <w:t>Il dizionario delle parole integrato nell’applicativo è in formato xml</w:t>
+      </w:r>
+      <w:r>
+        <w:rPr>
+          <w:lang w:eastAsia="en-US"/>
+        </w:rPr>
+        <w:t xml:space="preserve"> (dictionary.xml)</w:t>
+      </w:r>
+      <w:r>
+        <w:rPr>
+          <w:lang w:eastAsia="en-US"/>
+        </w:rPr>
+        <w:t>, contiene circa 60'000 parole italiane. Ogni parola è racchiusa in un tag contenente la lunghezza della stessa, in questo modo è facilitata la selezione delle parole per una certa lunghezza.</w:t>
+      </w:r>
+    </w:p>
+    <w:p>
+      <w:pPr>
+        <w:rPr>
+          <w:lang w:eastAsia="en-US"/>
+        </w:rPr>
+      </w:pPr>
+      <w:r>
+        <w:rPr>
+          <w:noProof/>
+        </w:rPr>
+        <mc:AlternateContent>
+          <mc:Choice Requires="wps">
+            <w:drawing>
+              <wp:anchor distT="0" distB="0" distL="114300" distR="114300" simplePos="0" relativeHeight="251669504" behindDoc="0" locked="0" layoutInCell="1" allowOverlap="1" wp14:anchorId="1567E16D" wp14:editId="597872C3">
+                <wp:simplePos x="0" y="0"/>
+                <wp:positionH relativeFrom="column">
+                  <wp:posOffset>1374140</wp:posOffset>
+                </wp:positionH>
+                <wp:positionV relativeFrom="paragraph">
+                  <wp:posOffset>2361565</wp:posOffset>
+                </wp:positionV>
+                <wp:extent cx="3355340" cy="635"/>
+                <wp:effectExtent l="0" t="0" r="0" b="0"/>
+                <wp:wrapSquare wrapText="bothSides"/>
+                <wp:docPr id="14" name="Casella di testo 14"/>
+                <wp:cNvGraphicFramePr/>
+                <a:graphic xmlns:a="http://schemas.openxmlformats.org/drawingml/2006/main">
+                  <a:graphicData uri="http://schemas.microsoft.com/office/word/2010/wordprocessingShape">
+                    <wps:wsp>
+                      <wps:cNvSpPr txBox="1"/>
+                      <wps:spPr>
+                        <a:xfrm>
+                          <a:off x="0" y="0"/>
+                          <a:ext cx="3355340" cy="635"/>
+                        </a:xfrm>
+                        <a:prstGeom prst="rect">
+                          <a:avLst/>
+                        </a:prstGeom>
+                        <a:solidFill>
+                          <a:prstClr val="white"/>
+                        </a:solidFill>
+                        <a:ln>
+                          <a:noFill/>
+                        </a:ln>
+                      </wps:spPr>
+                      <wps:txbx>
+                        <w:txbxContent>
+                          <w:p>
+                            <w:pPr>
+                              <w:pStyle w:val="Didascalia"/>
+                              <w:jc w:val="center"/>
+                              <w:rPr>
+                                <w:rFonts w:ascii="Consolas" w:hAnsi="Consolas"/>
+                                <w:noProof/>
+                                <w:color w:val="800000"/>
+                                <w:sz w:val="20"/>
+                              </w:rPr>
+                            </w:pPr>
+                            <w:r>
+                              <w:rPr>
+                                <w:sz w:val="20"/>
+                              </w:rPr>
+                              <w:t xml:space="preserve">Figura </w:t>
+                            </w:r>
+                            <w:r>
+                              <w:rPr>
+                                <w:sz w:val="20"/>
+                              </w:rPr>
+                              <w:fldChar w:fldCharType="begin"/>
+                            </w:r>
+                            <w:r>
+                              <w:rPr>
+                                <w:sz w:val="20"/>
+                              </w:rPr>
+                              <w:instrText xml:space="preserve"> SEQ Figura \* ARABIC </w:instrText>
+                            </w:r>
+                            <w:r>
+                              <w:rPr>
+                                <w:sz w:val="20"/>
+                              </w:rPr>
+                              <w:fldChar w:fldCharType="separate"/>
+                            </w:r>
+                            <w:r>
+                              <w:rPr>
+                                <w:noProof/>
+                                <w:sz w:val="20"/>
+                              </w:rPr>
+                              <w:t>8</w:t>
+                            </w:r>
+                            <w:r>
+                              <w:rPr>
+                                <w:sz w:val="20"/>
+                              </w:rPr>
+                              <w:fldChar w:fldCharType="end"/>
+                            </w:r>
+                            <w:r>
+                              <w:rPr>
+                                <w:sz w:val="20"/>
+                              </w:rPr>
+                              <w:t xml:space="preserve"> Struttura del dizionario</w:t>
+                            </w:r>
+                          </w:p>
+                        </w:txbxContent>
+                      </wps:txbx>
+                      <wps:bodyPr rot="0" spcFirstLastPara="0" vertOverflow="overflow" horzOverflow="overflow" vert="horz" wrap="square" lIns="0" tIns="0" rIns="0" bIns="0" numCol="1" spcCol="0" rtlCol="0" fromWordArt="0" anchor="t" anchorCtr="0" forceAA="0" compatLnSpc="1">
+                        <a:prstTxWarp prst="textNoShape">
+                          <a:avLst/>
+                        </a:prstTxWarp>
+                        <a:spAutoFit/>
+                      </wps:bodyPr>
+                    </wps:wsp>
+                  </a:graphicData>
+                </a:graphic>
+              </wp:anchor>
+            </w:drawing>
+          </mc:Choice>
+          <mc:Fallback>
+            <w:pict>
+              <v:shape w14:anchorId="1567E16D" id="Casella di testo 14" o:spid="_x0000_s1028" type="#_x0000_t202" style="position:absolute;margin-left:108.2pt;margin-top:185.95pt;width:264.2pt;height:.05pt;z-index:251669504;visibility:visible;mso-wrap-style:square;mso-wrap-distance-left:9pt;mso-wrap-distance-top:0;mso-wrap-distance-right:9pt;mso-wrap-distance-bottom:0;mso-position-horizontal:absolute;mso-position-horizontal-relative:text;mso-position-vertical:absolute;mso-position-vertical-relative:text;v-text-anchor:top" o:gfxdata="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" stroked="f">
+                <v:textbox style="mso-fit-shape-to-text:t" inset="0,0,0,0">
+                  <w:txbxContent>
+                    <w:p>
+                      <w:pPr>
+                        <w:pStyle w:val="Didascalia"/>
+                        <w:jc w:val="center"/>
+                        <w:rPr>
+                          <w:rFonts w:ascii="Consolas" w:hAnsi="Consolas"/>
+                          <w:noProof/>
+                          <w:color w:val="800000"/>
+                          <w:sz w:val="20"/>
+                        </w:rPr>
+                      </w:pPr>
+                      <w:r>
+                        <w:rPr>
+                          <w:sz w:val="20"/>
+                        </w:rPr>
+                        <w:t xml:space="preserve">Figura </w:t>
+                      </w:r>
+                      <w:r>
+                        <w:rPr>
+                          <w:sz w:val="20"/>
+                        </w:rPr>
+                        <w:fldChar w:fldCharType="begin"/>
+                      </w:r>
+                      <w:r>
+                        <w:rPr>
+                          <w:sz w:val="20"/>
+                        </w:rPr>
+                        <w:instrText xml:space="preserve"> SEQ Figura \* ARABIC </w:instrText>
+                      </w:r>
+                      <w:r>
+                        <w:rPr>
+                          <w:sz w:val="20"/>
+                        </w:rPr>
+                        <w:fldChar w:fldCharType="separate"/>
+                      </w:r>
+                      <w:r>
+                        <w:rPr>
+                          <w:noProof/>
+                          <w:sz w:val="20"/>
+                        </w:rPr>
+                        <w:t>8</w:t>
+                      </w:r>
+                      <w:r>
+                        <w:rPr>
+                          <w:sz w:val="20"/>
+                        </w:rPr>
+                        <w:fldChar w:fldCharType="end"/>
+                      </w:r>
+                      <w:r>
+                        <w:rPr>
+                          <w:sz w:val="20"/>
+                        </w:rPr>
+                        <w:t xml:space="preserve"> Struttura del dizionario</w:t>
+                      </w:r>
+                    </w:p>
+                  </w:txbxContent>
+                </v:textbox>
+                <w10:wrap type="square"/>
+              </v:shape>
+            </w:pict>
+          </mc:Fallback>
+        </mc:AlternateContent>
+      </w:r>
+      <w:r>
+        <w:rPr>
+          <w:rFonts w:ascii="Consolas" w:hAnsi="Consolas"/>
+          <w:noProof/>
+          <w:color w:val="800000"/>
+          <w:sz w:val="24"/>
+          <w:szCs w:val="24"/>
+          <w:lang w:eastAsia="it-CH"/>
+        </w:rPr>
+        <mc:AlternateContent>
+          <mc:Choice Requires="wps">
+            <w:drawing>
+              <wp:anchor distT="0" distB="0" distL="114300" distR="114300" simplePos="0" relativeHeight="251666432" behindDoc="0" locked="0" layoutInCell="1" allowOverlap="1" wp14:anchorId="3A7ABF37" wp14:editId="6D9324EB">
+                <wp:simplePos x="0" y="0"/>
+                <wp:positionH relativeFrom="margin">
+                  <wp:align>center</wp:align>
+                </wp:positionH>
+                <wp:positionV relativeFrom="margin">
+                  <wp:posOffset>652007</wp:posOffset>
+                </wp:positionV>
+                <wp:extent cx="3355340" cy="2210435"/>
+                <wp:effectExtent l="0" t="0" r="16510" b="18415"/>
+                <wp:wrapSquare wrapText="bothSides"/>
+                <wp:docPr id="12" name="Casella di testo 12"/>
+                <wp:cNvGraphicFramePr/>
+                <a:graphic xmlns:a="http://schemas.openxmlformats.org/drawingml/2006/main">
+                  <a:graphicData uri="http://schemas.microsoft.com/office/word/2010/wordprocessingShape">
+                    <wps:wsp>
+                      <wps:cNvSpPr txBox="1"/>
+                      <wps:spPr>
+                        <a:xfrm>
+                          <a:off x="0" y="0"/>
+                          <a:ext cx="3355340" cy="2210463"/>
+                        </a:xfrm>
+                        <a:prstGeom prst="rect">
+                          <a:avLst/>
+                        </a:prstGeom>
+                        <a:solidFill>
+                          <a:schemeClr val="lt1"/>
+                        </a:solidFill>
+                        <a:ln w="6350">
+                          <a:solidFill>
+                            <a:prstClr val="black"/>
+                          </a:solidFill>
+                        </a:ln>
+                      </wps:spPr>
+                      <wps:txbx>
+                        <w:txbxContent>
+                          <w:p>
+                            <w:pPr>
+                              <w:shd w:val="clear" w:color="auto" w:fill="FFFFFF"/>
+                              <w:spacing w:line="276" w:lineRule="auto"/>
+                              <w:rPr>
+                                <w:rFonts w:ascii="Consolas" w:hAnsi="Consolas"/>
+                                <w:color w:val="000000"/>
+                                <w:sz w:val="20"/>
+                                <w:lang w:eastAsia="it-CH"/>
+                              </w:rPr>
+                            </w:pPr>
+                            <w:r>
+                              <w:rPr>
+                                <w:rFonts w:ascii="Consolas" w:hAnsi="Consolas"/>
+                                <w:color w:val="800000"/>
+                                <w:sz w:val="20"/>
+                                <w:lang w:eastAsia="it-CH"/>
+                              </w:rPr>
+                              <w:t>&lt;DICTIONARY&gt;</w:t>
+                            </w:r>
+                          </w:p>
+                          <w:p>
+                            <w:pPr>
+                              <w:shd w:val="clear" w:color="auto" w:fill="FFFFFF"/>
+                              <w:spacing w:line="276" w:lineRule="auto"/>
+                              <w:rPr>
+                                <w:rFonts w:ascii="Consolas" w:hAnsi="Consolas"/>
+                                <w:color w:val="000000"/>
+                                <w:sz w:val="20"/>
+                                <w:lang w:eastAsia="it-CH"/>
+                              </w:rPr>
+                            </w:pPr>
+                            <w:r>
+                              <w:rPr>
+                                <w:rFonts w:ascii="Consolas" w:hAnsi="Consolas"/>
+                                <w:color w:val="000000"/>
+                                <w:sz w:val="20"/>
+                                <w:lang w:eastAsia="it-CH"/>
+                              </w:rPr>
+                              <w:t xml:space="preserve">    </w:t>
+                            </w:r>
+                            <w:r>
+                              <w:rPr>
+                                <w:rFonts w:ascii="Consolas" w:hAnsi="Consolas"/>
+                                <w:color w:val="800000"/>
+                                <w:sz w:val="20"/>
+                                <w:lang w:eastAsia="it-CH"/>
+                              </w:rPr>
+                              <w:t>&lt;LENGTH5&gt;</w:t>
+                            </w:r>
+                            <w:r>
+                              <w:rPr>
+                                <w:rFonts w:ascii="Consolas" w:hAnsi="Consolas"/>
+                                <w:color w:val="000000"/>
+                                <w:sz w:val="20"/>
+                                <w:lang w:eastAsia="it-CH"/>
+                              </w:rPr>
+                              <w:t>abate</w:t>
+                            </w:r>
+                            <w:r>
+                              <w:rPr>
+                                <w:rFonts w:ascii="Consolas" w:hAnsi="Consolas"/>
+                                <w:color w:val="800000"/>
+                                <w:sz w:val="20"/>
+                                <w:lang w:eastAsia="it-CH"/>
+                              </w:rPr>
+                              <w:t>&lt;/LENGTH5&gt;</w:t>
+                            </w:r>
+                          </w:p>
+                          <w:p>
+                            <w:pPr>
+                              <w:shd w:val="clear" w:color="auto" w:fill="FFFFFF"/>
+                              <w:spacing w:line="276" w:lineRule="auto"/>
+                              <w:rPr>
+                                <w:rFonts w:ascii="Consolas" w:hAnsi="Consolas"/>
+                                <w:color w:val="000000"/>
+                                <w:sz w:val="20"/>
+                                <w:lang w:eastAsia="it-CH"/>
+                              </w:rPr>
+                            </w:pPr>
+                            <w:r>
+                              <w:rPr>
+                                <w:rFonts w:ascii="Consolas" w:hAnsi="Consolas"/>
+                                <w:color w:val="000000"/>
+                                <w:sz w:val="20"/>
+                                <w:lang w:eastAsia="it-CH"/>
+                              </w:rPr>
+                              <w:t xml:space="preserve">    </w:t>
+                            </w:r>
+                            <w:r>
+                              <w:rPr>
+                                <w:rFonts w:ascii="Consolas" w:hAnsi="Consolas"/>
+                                <w:color w:val="800000"/>
+                                <w:sz w:val="20"/>
+                                <w:lang w:eastAsia="it-CH"/>
+                              </w:rPr>
+                              <w:t>&lt;LENGTH5&gt;</w:t>
+                            </w:r>
+                            <w:r>
+                              <w:rPr>
+                                <w:rFonts w:ascii="Consolas" w:hAnsi="Consolas"/>
+                                <w:color w:val="000000"/>
+                                <w:sz w:val="20"/>
+                                <w:lang w:eastAsia="it-CH"/>
+                              </w:rPr>
+                              <w:t>abati</w:t>
+                            </w:r>
+                            <w:r>
+                              <w:rPr>
+                                <w:rFonts w:ascii="Consolas" w:hAnsi="Consolas"/>
+                                <w:color w:val="800000"/>
+                                <w:sz w:val="20"/>
+                                <w:lang w:eastAsia="it-CH"/>
+                              </w:rPr>
+                              <w:t>&lt;/LENGTH5&gt;</w:t>
+                            </w:r>
+                          </w:p>
+                          <w:p>
+                            <w:pPr>
+                              <w:shd w:val="clear" w:color="auto" w:fill="FFFFFF"/>
+                              <w:spacing w:line="276" w:lineRule="auto"/>
+                              <w:rPr>
+                                <w:rFonts w:ascii="Consolas" w:hAnsi="Consolas"/>
+                                <w:color w:val="000000"/>
+                                <w:sz w:val="20"/>
+                                <w:lang w:eastAsia="it-CH"/>
+                              </w:rPr>
+                            </w:pPr>
+                            <w:r>
+                              <w:rPr>
+                                <w:rFonts w:ascii="Consolas" w:hAnsi="Consolas"/>
+                                <w:color w:val="000000"/>
+                                <w:sz w:val="20"/>
+                                <w:lang w:eastAsia="it-CH"/>
+                              </w:rPr>
+                              <w:t xml:space="preserve">    </w:t>
+                            </w:r>
+                            <w:r>
+                              <w:rPr>
+                                <w:rFonts w:ascii="Consolas" w:hAnsi="Consolas"/>
+                                <w:color w:val="800000"/>
+                                <w:sz w:val="20"/>
+                                <w:lang w:eastAsia="it-CH"/>
+                              </w:rPr>
+                              <w:t>&lt;LENGTH7&gt;</w:t>
+                            </w:r>
+                            <w:r>
+                              <w:rPr>
+                                <w:rFonts w:ascii="Consolas" w:hAnsi="Consolas"/>
+                                <w:color w:val="000000"/>
+                                <w:sz w:val="20"/>
+                                <w:lang w:eastAsia="it-CH"/>
+                              </w:rPr>
+                              <w:t>abbagli</w:t>
+                            </w:r>
+                            <w:r>
+                              <w:rPr>
+                                <w:rFonts w:ascii="Consolas" w:hAnsi="Consolas"/>
+                                <w:color w:val="800000"/>
+                                <w:sz w:val="20"/>
+                                <w:lang w:eastAsia="it-CH"/>
+                              </w:rPr>
+                              <w:t>&lt;/LENGTH7&gt;</w:t>
+                            </w:r>
+                          </w:p>
+                          <w:p>
+                            <w:pPr>
+                              <w:shd w:val="clear" w:color="auto" w:fill="FFFFFF"/>
+                              <w:spacing w:line="276" w:lineRule="auto"/>
+                              <w:rPr>
+                                <w:rFonts w:ascii="Consolas" w:hAnsi="Consolas"/>
+                                <w:color w:val="000000"/>
+                                <w:sz w:val="20"/>
+                                <w:lang w:eastAsia="it-CH"/>
+                              </w:rPr>
+                            </w:pPr>
+                            <w:r>
+                              <w:rPr>
+                                <w:rFonts w:ascii="Consolas" w:hAnsi="Consolas"/>
+                                <w:color w:val="000000"/>
+                                <w:sz w:val="20"/>
+                                <w:lang w:eastAsia="it-CH"/>
+                              </w:rPr>
+                              <w:t xml:space="preserve">    </w:t>
+                            </w:r>
+                            <w:r>
+                              <w:rPr>
+                                <w:rFonts w:ascii="Consolas" w:hAnsi="Consolas"/>
+                                <w:color w:val="800000"/>
+                                <w:sz w:val="20"/>
+                                <w:lang w:eastAsia="it-CH"/>
+                              </w:rPr>
+                              <w:t>&lt;LENGTH8&gt;</w:t>
+                            </w:r>
+                            <w:r>
+                              <w:rPr>
+                                <w:rFonts w:ascii="Consolas" w:hAnsi="Consolas"/>
+                                <w:color w:val="000000"/>
+                                <w:sz w:val="20"/>
+                                <w:lang w:eastAsia="it-CH"/>
+                              </w:rPr>
+                              <w:t>abbaglia</w:t>
+                            </w:r>
+                            <w:r>
+                              <w:rPr>
+                                <w:rFonts w:ascii="Consolas" w:hAnsi="Consolas"/>
+                                <w:color w:val="800000"/>
+                                <w:sz w:val="20"/>
+                                <w:lang w:eastAsia="it-CH"/>
+                              </w:rPr>
+                              <w:t>&lt;/LENGTH8&gt;</w:t>
+                            </w:r>
+                          </w:p>
+                          <w:p>
+                            <w:pPr>
+                              <w:shd w:val="clear" w:color="auto" w:fill="FFFFFF"/>
+                              <w:spacing w:line="276" w:lineRule="auto"/>
+                              <w:rPr>
+                                <w:rFonts w:ascii="Consolas" w:hAnsi="Consolas"/>
+                                <w:color w:val="000000"/>
+                                <w:sz w:val="20"/>
+                                <w:lang w:eastAsia="it-CH"/>
+                              </w:rPr>
+                            </w:pPr>
+                            <w:r>
+                              <w:rPr>
+                                <w:rFonts w:ascii="Consolas" w:hAnsi="Consolas"/>
+                                <w:color w:val="000000"/>
+                                <w:sz w:val="20"/>
+                                <w:lang w:eastAsia="it-CH"/>
+                              </w:rPr>
+                              <w:t xml:space="preserve">    </w:t>
+                            </w:r>
+                            <w:r>
+                              <w:rPr>
+                                <w:rFonts w:ascii="Consolas" w:hAnsi="Consolas"/>
+                                <w:color w:val="800000"/>
+                                <w:sz w:val="20"/>
+                                <w:lang w:eastAsia="it-CH"/>
+                              </w:rPr>
+                              <w:t>&lt;LENGTH9&gt;</w:t>
+                            </w:r>
+                            <w:r>
+                              <w:rPr>
+                                <w:rFonts w:ascii="Consolas" w:hAnsi="Consolas"/>
+                                <w:color w:val="000000"/>
+                                <w:sz w:val="20"/>
+                                <w:lang w:eastAsia="it-CH"/>
+                              </w:rPr>
+                              <w:t>abbagliai</w:t>
+                            </w:r>
+                            <w:r>
+                              <w:rPr>
+                                <w:rFonts w:ascii="Consolas" w:hAnsi="Consolas"/>
+                                <w:color w:val="800000"/>
+                                <w:sz w:val="20"/>
+                                <w:lang w:eastAsia="it-CH"/>
+                              </w:rPr>
+                              <w:t>&lt;/LENGTH9&gt;</w:t>
+                            </w:r>
+                          </w:p>
+                          <w:p>
+                            <w:pPr>
+                              <w:shd w:val="clear" w:color="auto" w:fill="FFFFFF"/>
+                              <w:spacing w:line="276" w:lineRule="auto"/>
+                              <w:rPr>
+                                <w:rFonts w:ascii="Consolas" w:hAnsi="Consolas"/>
+                                <w:color w:val="000000"/>
+                                <w:sz w:val="20"/>
+                                <w:lang w:eastAsia="it-CH"/>
+                              </w:rPr>
+                            </w:pPr>
+                            <w:r>
+                              <w:rPr>
+                                <w:rFonts w:ascii="Consolas" w:hAnsi="Consolas"/>
+                                <w:color w:val="000000"/>
+                                <w:sz w:val="20"/>
+                                <w:lang w:eastAsia="it-CH"/>
+                              </w:rPr>
+                              <w:t xml:space="preserve">    </w:t>
+                            </w:r>
+                            <w:r>
+                              <w:rPr>
+                                <w:rFonts w:ascii="Consolas" w:hAnsi="Consolas"/>
+                                <w:color w:val="800000"/>
+                                <w:sz w:val="20"/>
+                                <w:lang w:eastAsia="it-CH"/>
+                              </w:rPr>
+                              <w:t>&lt;LENGTH10&gt;</w:t>
+                            </w:r>
+                            <w:r>
+                              <w:rPr>
+                                <w:rFonts w:ascii="Consolas" w:hAnsi="Consolas"/>
+                                <w:color w:val="000000"/>
+                                <w:sz w:val="20"/>
+                                <w:lang w:eastAsia="it-CH"/>
+                              </w:rPr>
+                              <w:t>abbagliamo</w:t>
+                            </w:r>
+                            <w:r>
+                              <w:rPr>
+                                <w:rFonts w:ascii="Consolas" w:hAnsi="Consolas"/>
+                                <w:color w:val="800000"/>
+                                <w:sz w:val="20"/>
+                                <w:lang w:eastAsia="it-CH"/>
+                              </w:rPr>
+                              <w:t>&lt;/LENGTH10&gt;</w:t>
+                            </w:r>
+                          </w:p>
+                          <w:p>
+                            <w:pPr>
+                              <w:shd w:val="clear" w:color="auto" w:fill="FFFFFF"/>
+                              <w:spacing w:line="276" w:lineRule="auto"/>
+                              <w:rPr>
+                                <w:rFonts w:ascii="Consolas" w:hAnsi="Consolas"/>
+                                <w:color w:val="000000"/>
+                                <w:sz w:val="20"/>
+                                <w:lang w:eastAsia="it-CH"/>
+                              </w:rPr>
+                            </w:pPr>
+                            <w:r>
+                              <w:rPr>
+                                <w:rFonts w:ascii="Consolas" w:hAnsi="Consolas"/>
+                                <w:color w:val="000000"/>
+                                <w:sz w:val="20"/>
+                                <w:lang w:eastAsia="it-CH"/>
+                              </w:rPr>
+                              <w:t xml:space="preserve">    </w:t>
+                            </w:r>
+                            <w:r>
+                              <w:rPr>
+                                <w:rFonts w:ascii="Consolas" w:hAnsi="Consolas"/>
+                                <w:color w:val="800000"/>
+                                <w:sz w:val="20"/>
+                                <w:lang w:eastAsia="it-CH"/>
+                              </w:rPr>
+                              <w:t>&lt;LENGTH10&gt;</w:t>
+                            </w:r>
+                            <w:r>
+                              <w:rPr>
+                                <w:rFonts w:ascii="Consolas" w:hAnsi="Consolas"/>
+                                <w:color w:val="000000"/>
+                                <w:sz w:val="20"/>
+                                <w:lang w:eastAsia="it-CH"/>
+                              </w:rPr>
+                              <w:t>abbagliano</w:t>
+                            </w:r>
+                            <w:r>
+                              <w:rPr>
+                                <w:rFonts w:ascii="Consolas" w:hAnsi="Consolas"/>
+                                <w:color w:val="800000"/>
+                                <w:sz w:val="20"/>
+                                <w:lang w:eastAsia="it-CH"/>
+                              </w:rPr>
+                              <w:t>&lt;/LENGTH10&gt;</w:t>
+                            </w:r>
+                          </w:p>
+                          <w:p>
+                            <w:pPr>
+                              <w:shd w:val="clear" w:color="auto" w:fill="FFFFFF"/>
+                              <w:spacing w:line="276" w:lineRule="auto"/>
+                              <w:rPr>
+                                <w:rFonts w:ascii="Consolas" w:hAnsi="Consolas"/>
+                                <w:color w:val="000000"/>
+                                <w:sz w:val="20"/>
+                                <w:lang w:eastAsia="it-CH"/>
+                              </w:rPr>
+                            </w:pPr>
+                            <w:r>
+                              <w:rPr>
+                                <w:rFonts w:ascii="Consolas" w:hAnsi="Consolas"/>
+                                <w:color w:val="000000"/>
+                                <w:sz w:val="20"/>
+                                <w:lang w:eastAsia="it-CH"/>
+                              </w:rPr>
+                              <w:t xml:space="preserve">    </w:t>
+                            </w:r>
+                            <w:r>
+                              <w:rPr>
+                                <w:rFonts w:ascii="Consolas" w:hAnsi="Consolas"/>
+                                <w:color w:val="800000"/>
+                                <w:sz w:val="20"/>
+                                <w:lang w:eastAsia="it-CH"/>
+                              </w:rPr>
+                              <w:t>&lt;LENGTH10&gt;</w:t>
+                            </w:r>
+                            <w:r>
+                              <w:rPr>
+                                <w:rFonts w:ascii="Consolas" w:hAnsi="Consolas"/>
+                                <w:color w:val="000000"/>
+                                <w:sz w:val="20"/>
+                                <w:lang w:eastAsia="it-CH"/>
+                              </w:rPr>
+                              <w:t>abbagliare</w:t>
+                            </w:r>
+                            <w:r>
+                              <w:rPr>
+                                <w:rFonts w:ascii="Consolas" w:hAnsi="Consolas"/>
+                                <w:color w:val="800000"/>
+                                <w:sz w:val="20"/>
+                                <w:lang w:eastAsia="it-CH"/>
+                              </w:rPr>
+                              <w:t>&lt;/LENGTH10&gt;</w:t>
+                            </w:r>
+                          </w:p>
+                          <w:p>
+                            <w:pPr>
+                              <w:shd w:val="clear" w:color="auto" w:fill="FFFFFF"/>
+                              <w:spacing w:line="276" w:lineRule="auto"/>
+                              <w:rPr>
+                                <w:rFonts w:ascii="Consolas" w:hAnsi="Consolas"/>
+                                <w:color w:val="000000"/>
+                                <w:sz w:val="20"/>
+                                <w:lang w:eastAsia="it-CH"/>
+                              </w:rPr>
+                            </w:pPr>
+                            <w:r>
+                              <w:rPr>
+                                <w:rFonts w:ascii="Consolas" w:hAnsi="Consolas"/>
+                                <w:color w:val="000000"/>
+                                <w:sz w:val="20"/>
+                                <w:lang w:eastAsia="it-CH"/>
+                              </w:rPr>
+                              <w:t xml:space="preserve">    </w:t>
+                            </w:r>
+                            <w:r>
+                              <w:rPr>
+                                <w:rFonts w:ascii="Consolas" w:hAnsi="Consolas"/>
+                                <w:color w:val="800000"/>
+                                <w:sz w:val="20"/>
+                                <w:lang w:eastAsia="it-CH"/>
+                              </w:rPr>
+                              <w:t>&lt;LENGTH10&gt;</w:t>
+                            </w:r>
+                            <w:r>
+                              <w:rPr>
+                                <w:rFonts w:ascii="Consolas" w:hAnsi="Consolas"/>
+                                <w:color w:val="000000"/>
+                                <w:sz w:val="20"/>
+                                <w:lang w:eastAsia="it-CH"/>
+                              </w:rPr>
+                              <w:t>abbagliata</w:t>
+                            </w:r>
+                            <w:r>
+                              <w:rPr>
+                                <w:rFonts w:ascii="Consolas" w:hAnsi="Consolas"/>
+                                <w:color w:val="800000"/>
+                                <w:sz w:val="20"/>
+                                <w:lang w:eastAsia="it-CH"/>
+                              </w:rPr>
+                              <w:t>&lt;/LENGTH10&gt;</w:t>
+                            </w:r>
+                          </w:p>
+                          <w:p>
+                            <w:pPr>
+                              <w:spacing w:line="276" w:lineRule="auto"/>
+                              <w:rPr>
+                                <w:sz w:val="20"/>
+                              </w:rPr>
+                            </w:pPr>
+                            <w:r>
+                              <w:rPr>
+                                <w:sz w:val="20"/>
+                              </w:rPr>
+                              <w:tab/>
+                              <w:t>…</w:t>
+                            </w:r>
+                          </w:p>
+                          <w:p>
+                            <w:pPr>
+                              <w:spacing w:line="276" w:lineRule="auto"/>
+                              <w:rPr>
+                                <w:rFonts w:ascii="Consolas" w:hAnsi="Consolas"/>
+                                <w:color w:val="800000"/>
+                                <w:sz w:val="20"/>
+                                <w:lang w:eastAsia="it-CH"/>
+                              </w:rPr>
+                            </w:pPr>
+                            <w:r>
+                              <w:rPr>
+                                <w:rFonts w:ascii="Consolas" w:hAnsi="Consolas"/>
+                                <w:color w:val="800000"/>
+                                <w:sz w:val="20"/>
+                                <w:lang w:eastAsia="it-CH"/>
+                              </w:rPr>
+                              <w:t>&lt;/DICTIONARY&gt;</w:t>
+                            </w:r>
+                          </w:p>
+                        </w:txbxContent>
+                      </wps:txbx>
+                      <wps:bodyPr rot="0" spcFirstLastPara="0" vertOverflow="overflow" horzOverflow="overflow" vert="horz" wrap="square" lIns="91440" tIns="45720" rIns="91440" bIns="45720" numCol="1" spcCol="0" rtlCol="0" fromWordArt="0" anchor="t" anchorCtr="0" forceAA="0" compatLnSpc="1">
+                        <a:prstTxWarp prst="textNoShape">
+                          <a:avLst/>
+                        </a:prstTxWarp>
+                        <a:noAutofit/>
+                      </wps:bodyPr>
+                    </wps:wsp>
+                  </a:graphicData>
+                </a:graphic>
+                <wp14:sizeRelV relativeFrom="margin">
+                  <wp14:pctHeight>0</wp14:pctHeight>
+                </wp14:sizeRelV>
+              </wp:anchor>
+            </w:drawing>
+          </mc:Choice>
+          <mc:Fallback>
+            <w:pict>
+              <v:shape w14:anchorId="3A7ABF37" id="Casella di testo 12" o:spid="_x0000_s1029" type="#_x0000_t202" style="position:absolute;margin-left:0;margin-top:51.35pt;width:264.2pt;height:174.05pt;z-index:251666432;visibility:visible;mso-wrap-style:square;mso-height-percent:0;mso-wrap-distance-left:9pt;mso-wrap-distance-top:0;mso-wrap-distance-right:9pt;mso-wrap-distance-bottom:0;mso-position-horizontal:center;mso-position-horizontal-relative:margin;mso-position-vertical:absolute;mso-position-vertical-relative:margin;mso-height-percent:0;mso-height-relative:margin;v-text-anchor:top" o:gfxdata="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" fillcolor="white [3201]" strokeweight=".5pt">
+                <v:textbox>
+                  <w:txbxContent>
+                    <w:p>
+                      <w:pPr>
+                        <w:shd w:val="clear" w:color="auto" w:fill="FFFFFF"/>
+                        <w:spacing w:line="276" w:lineRule="auto"/>
+                        <w:rPr>
+                          <w:rFonts w:ascii="Consolas" w:hAnsi="Consolas"/>
+                          <w:color w:val="000000"/>
+                          <w:sz w:val="20"/>
+                          <w:lang w:eastAsia="it-CH"/>
+                        </w:rPr>
+                      </w:pPr>
+                      <w:r>
+                        <w:rPr>
+                          <w:rFonts w:ascii="Consolas" w:hAnsi="Consolas"/>
+                          <w:color w:val="800000"/>
+                          <w:sz w:val="20"/>
+                          <w:lang w:eastAsia="it-CH"/>
+                        </w:rPr>
+                        <w:t>&lt;DICTIONARY&gt;</w:t>
+                      </w:r>
+                    </w:p>
+                    <w:p>
+                      <w:pPr>
+                        <w:shd w:val="clear" w:color="auto" w:fill="FFFFFF"/>
+                        <w:spacing w:line="276" w:lineRule="auto"/>
+                        <w:rPr>
+                          <w:rFonts w:ascii="Consolas" w:hAnsi="Consolas"/>
+                          <w:color w:val="000000"/>
+                          <w:sz w:val="20"/>
+                          <w:lang w:eastAsia="it-CH"/>
+                        </w:rPr>
+                      </w:pPr>
+                      <w:r>
+                        <w:rPr>
+                          <w:rFonts w:ascii="Consolas" w:hAnsi="Consolas"/>
+                          <w:color w:val="000000"/>
+                          <w:sz w:val="20"/>
+                          <w:lang w:eastAsia="it-CH"/>
+                        </w:rPr>
+                        <w:t xml:space="preserve">    </w:t>
+                      </w:r>
+                      <w:r>
+                        <w:rPr>
+                          <w:rFonts w:ascii="Consolas" w:hAnsi="Consolas"/>
+                          <w:color w:val="800000"/>
+                          <w:sz w:val="20"/>
+                          <w:lang w:eastAsia="it-CH"/>
+                        </w:rPr>
+                        <w:t>&lt;LENGTH5&gt;</w:t>
+                      </w:r>
+                      <w:r>
+                        <w:rPr>
+                          <w:rFonts w:ascii="Consolas" w:hAnsi="Consolas"/>
+                          <w:color w:val="000000"/>
+                          <w:sz w:val="20"/>
+                          <w:lang w:eastAsia="it-CH"/>
+                        </w:rPr>
+                        <w:t>abate</w:t>
+                      </w:r>
+                      <w:r>
+                        <w:rPr>
+                          <w:rFonts w:ascii="Consolas" w:hAnsi="Consolas"/>
+                          <w:color w:val="800000"/>
+                          <w:sz w:val="20"/>
+                          <w:lang w:eastAsia="it-CH"/>
+                        </w:rPr>
+                        <w:t>&lt;/LENGTH5&gt;</w:t>
+                      </w:r>
+                    </w:p>
+                    <w:p>
+                      <w:pPr>
+                        <w:shd w:val="clear" w:color="auto" w:fill="FFFFFF"/>
+                        <w:spacing w:line="276" w:lineRule="auto"/>
+                        <w:rPr>
+                          <w:rFonts w:ascii="Consolas" w:hAnsi="Consolas"/>
+                          <w:color w:val="000000"/>
+                          <w:sz w:val="20"/>
+                          <w:lang w:eastAsia="it-CH"/>
+                        </w:rPr>
+                      </w:pPr>
+                      <w:r>
+                        <w:rPr>
+                          <w:rFonts w:ascii="Consolas" w:hAnsi="Consolas"/>
+                          <w:color w:val="000000"/>
+                          <w:sz w:val="20"/>
+                          <w:lang w:eastAsia="it-CH"/>
+                        </w:rPr>
+                        <w:t xml:space="preserve">    </w:t>
+                      </w:r>
+                      <w:r>
+                        <w:rPr>
+                          <w:rFonts w:ascii="Consolas" w:hAnsi="Consolas"/>
+                          <w:color w:val="800000"/>
+                          <w:sz w:val="20"/>
+                          <w:lang w:eastAsia="it-CH"/>
+                        </w:rPr>
+                        <w:t>&lt;LENGTH5&gt;</w:t>
+                      </w:r>
+                      <w:r>
+                        <w:rPr>
+                          <w:rFonts w:ascii="Consolas" w:hAnsi="Consolas"/>
+                          <w:color w:val="000000"/>
+                          <w:sz w:val="20"/>
+                          <w:lang w:eastAsia="it-CH"/>
+                        </w:rPr>
+                        <w:t>abati</w:t>
+                      </w:r>
+                      <w:r>
+                        <w:rPr>
+                          <w:rFonts w:ascii="Consolas" w:hAnsi="Consolas"/>
+                          <w:color w:val="800000"/>
+                          <w:sz w:val="20"/>
+                          <w:lang w:eastAsia="it-CH"/>
+                        </w:rPr>
+                        <w:t>&lt;/LENGTH5&gt;</w:t>
+                      </w:r>
+                    </w:p>
+                    <w:p>
+                      <w:pPr>
+                        <w:shd w:val="clear" w:color="auto" w:fill="FFFFFF"/>
+                        <w:spacing w:line="276" w:lineRule="auto"/>
+                        <w:rPr>
+                          <w:rFonts w:ascii="Consolas" w:hAnsi="Consolas"/>
+                          <w:color w:val="000000"/>
+                          <w:sz w:val="20"/>
+                          <w:lang w:eastAsia="it-CH"/>
+                        </w:rPr>
+                      </w:pPr>
+                      <w:r>
+                        <w:rPr>
+                          <w:rFonts w:ascii="Consolas" w:hAnsi="Consolas"/>
+                          <w:color w:val="000000"/>
+                          <w:sz w:val="20"/>
+                          <w:lang w:eastAsia="it-CH"/>
+                        </w:rPr>
+                        <w:t xml:space="preserve">    </w:t>
+                      </w:r>
+                      <w:r>
+                        <w:rPr>
+                          <w:rFonts w:ascii="Consolas" w:hAnsi="Consolas"/>
+                          <w:color w:val="800000"/>
+                          <w:sz w:val="20"/>
+                          <w:lang w:eastAsia="it-CH"/>
+                        </w:rPr>
+                        <w:t>&lt;LENGTH7&gt;</w:t>
+                      </w:r>
+                      <w:r>
+                        <w:rPr>
+                          <w:rFonts w:ascii="Consolas" w:hAnsi="Consolas"/>
+                          <w:color w:val="000000"/>
+                          <w:sz w:val="20"/>
+                          <w:lang w:eastAsia="it-CH"/>
+                        </w:rPr>
+                        <w:t>abbagli</w:t>
+                      </w:r>
+                      <w:r>
+                        <w:rPr>
+                          <w:rFonts w:ascii="Consolas" w:hAnsi="Consolas"/>
+                          <w:color w:val="800000"/>
+                          <w:sz w:val="20"/>
+                          <w:lang w:eastAsia="it-CH"/>
+                        </w:rPr>
+                        <w:t>&lt;/LENGTH7&gt;</w:t>
+                      </w:r>
+                    </w:p>
+                    <w:p>
+                      <w:pPr>
+                        <w:shd w:val="clear" w:color="auto" w:fill="FFFFFF"/>
+                        <w:spacing w:line="276" w:lineRule="auto"/>
+                        <w:rPr>
+                          <w:rFonts w:ascii="Consolas" w:hAnsi="Consolas"/>
+                          <w:color w:val="000000"/>
+                          <w:sz w:val="20"/>
+                          <w:lang w:eastAsia="it-CH"/>
+                        </w:rPr>
+                      </w:pPr>
+                      <w:r>
+                        <w:rPr>
+                          <w:rFonts w:ascii="Consolas" w:hAnsi="Consolas"/>
+                          <w:color w:val="000000"/>
+                          <w:sz w:val="20"/>
+                          <w:lang w:eastAsia="it-CH"/>
+                        </w:rPr>
+                        <w:t xml:space="preserve">    </w:t>
+                      </w:r>
+                      <w:r>
+                        <w:rPr>
+                          <w:rFonts w:ascii="Consolas" w:hAnsi="Consolas"/>
+                          <w:color w:val="800000"/>
+                          <w:sz w:val="20"/>
+                          <w:lang w:eastAsia="it-CH"/>
+                        </w:rPr>
+                        <w:t>&lt;LENGTH8&gt;</w:t>
+                      </w:r>
+                      <w:r>
+                        <w:rPr>
+                          <w:rFonts w:ascii="Consolas" w:hAnsi="Consolas"/>
+                          <w:color w:val="000000"/>
+                          <w:sz w:val="20"/>
+                          <w:lang w:eastAsia="it-CH"/>
+                        </w:rPr>
+                        <w:t>abbaglia</w:t>
+                      </w:r>
+                      <w:r>
+                        <w:rPr>
+                          <w:rFonts w:ascii="Consolas" w:hAnsi="Consolas"/>
+                          <w:color w:val="800000"/>
+                          <w:sz w:val="20"/>
+                          <w:lang w:eastAsia="it-CH"/>
+                        </w:rPr>
+                        <w:t>&lt;/LENGTH8&gt;</w:t>
+                      </w:r>
+                    </w:p>
+                    <w:p>
+                      <w:pPr>
+                        <w:shd w:val="clear" w:color="auto" w:fill="FFFFFF"/>
+                        <w:spacing w:line="276" w:lineRule="auto"/>
+                        <w:rPr>
+                          <w:rFonts w:ascii="Consolas" w:hAnsi="Consolas"/>
+                          <w:color w:val="000000"/>
+                          <w:sz w:val="20"/>
+                          <w:lang w:eastAsia="it-CH"/>
+                        </w:rPr>
+                      </w:pPr>
+                      <w:r>
+                        <w:rPr>
+                          <w:rFonts w:ascii="Consolas" w:hAnsi="Consolas"/>
+                          <w:color w:val="000000"/>
+                          <w:sz w:val="20"/>
+                          <w:lang w:eastAsia="it-CH"/>
+                        </w:rPr>
+                        <w:t xml:space="preserve">    </w:t>
+                      </w:r>
+                      <w:r>
+                        <w:rPr>
+                          <w:rFonts w:ascii="Consolas" w:hAnsi="Consolas"/>
+                          <w:color w:val="800000"/>
+                          <w:sz w:val="20"/>
+                          <w:lang w:eastAsia="it-CH"/>
+                        </w:rPr>
+                        <w:t>&lt;LENGTH9&gt;</w:t>
+                      </w:r>
+                      <w:r>
+                        <w:rPr>
+                          <w:rFonts w:ascii="Consolas" w:hAnsi="Consolas"/>
+                          <w:color w:val="000000"/>
+                          <w:sz w:val="20"/>
+                          <w:lang w:eastAsia="it-CH"/>
+                        </w:rPr>
+                        <w:t>abbagliai</w:t>
+                      </w:r>
+                      <w:r>
+                        <w:rPr>
+                          <w:rFonts w:ascii="Consolas" w:hAnsi="Consolas"/>
+                          <w:color w:val="800000"/>
+                          <w:sz w:val="20"/>
+                          <w:lang w:eastAsia="it-CH"/>
+                        </w:rPr>
+                        <w:t>&lt;/LENGTH9&gt;</w:t>
+                      </w:r>
+                    </w:p>
+                    <w:p>
+                      <w:pPr>
+                        <w:shd w:val="clear" w:color="auto" w:fill="FFFFFF"/>
+                        <w:spacing w:line="276" w:lineRule="auto"/>
+                        <w:rPr>
+                          <w:rFonts w:ascii="Consolas" w:hAnsi="Consolas"/>
+                          <w:color w:val="000000"/>
+                          <w:sz w:val="20"/>
+                          <w:lang w:eastAsia="it-CH"/>
+                        </w:rPr>
+                      </w:pPr>
+                      <w:r>
+                        <w:rPr>
+                          <w:rFonts w:ascii="Consolas" w:hAnsi="Consolas"/>
+                          <w:color w:val="000000"/>
+                          <w:sz w:val="20"/>
+                          <w:lang w:eastAsia="it-CH"/>
+                        </w:rPr>
+                        <w:t xml:space="preserve">    </w:t>
+                      </w:r>
+                      <w:r>
+                        <w:rPr>
+                          <w:rFonts w:ascii="Consolas" w:hAnsi="Consolas"/>
+                          <w:color w:val="800000"/>
+                          <w:sz w:val="20"/>
+                          <w:lang w:eastAsia="it-CH"/>
+                        </w:rPr>
+                        <w:t>&lt;LENGTH10&gt;</w:t>
+                      </w:r>
+                      <w:r>
+                        <w:rPr>
+                          <w:rFonts w:ascii="Consolas" w:hAnsi="Consolas"/>
+                          <w:color w:val="000000"/>
+                          <w:sz w:val="20"/>
+                          <w:lang w:eastAsia="it-CH"/>
+                        </w:rPr>
+                        <w:t>abbagliamo</w:t>
+                      </w:r>
+                      <w:r>
+                        <w:rPr>
+                          <w:rFonts w:ascii="Consolas" w:hAnsi="Consolas"/>
+                          <w:color w:val="800000"/>
+                          <w:sz w:val="20"/>
+                          <w:lang w:eastAsia="it-CH"/>
+                        </w:rPr>
+                        <w:t>&lt;/LENGTH10&gt;</w:t>
+                      </w:r>
+                    </w:p>
+                    <w:p>
+                      <w:pPr>
+                        <w:shd w:val="clear" w:color="auto" w:fill="FFFFFF"/>
+                        <w:spacing w:line="276" w:lineRule="auto"/>
+                        <w:rPr>
+                          <w:rFonts w:ascii="Consolas" w:hAnsi="Consolas"/>
+                          <w:color w:val="000000"/>
+                          <w:sz w:val="20"/>
+                          <w:lang w:eastAsia="it-CH"/>
+                        </w:rPr>
+                      </w:pPr>
+                      <w:r>
+                        <w:rPr>
+                          <w:rFonts w:ascii="Consolas" w:hAnsi="Consolas"/>
+                          <w:color w:val="000000"/>
+                          <w:sz w:val="20"/>
+                          <w:lang w:eastAsia="it-CH"/>
+                        </w:rPr>
+                        <w:t xml:space="preserve">    </w:t>
+                      </w:r>
+                      <w:r>
+                        <w:rPr>
+                          <w:rFonts w:ascii="Consolas" w:hAnsi="Consolas"/>
+                          <w:color w:val="800000"/>
+                          <w:sz w:val="20"/>
+                          <w:lang w:eastAsia="it-CH"/>
+                        </w:rPr>
+                        <w:t>&lt;LENGTH10&gt;</w:t>
+                      </w:r>
+                      <w:r>
+                        <w:rPr>
+                          <w:rFonts w:ascii="Consolas" w:hAnsi="Consolas"/>
+                          <w:color w:val="000000"/>
+                          <w:sz w:val="20"/>
+                          <w:lang w:eastAsia="it-CH"/>
+                        </w:rPr>
+                        <w:t>abbagliano</w:t>
+                      </w:r>
+                      <w:r>
+                        <w:rPr>
+                          <w:rFonts w:ascii="Consolas" w:hAnsi="Consolas"/>
+                          <w:color w:val="800000"/>
+                          <w:sz w:val="20"/>
+                          <w:lang w:eastAsia="it-CH"/>
+                        </w:rPr>
+                        <w:t>&lt;/LENGTH10&gt;</w:t>
+                      </w:r>
+                    </w:p>
+                    <w:p>
+                      <w:pPr>
+                        <w:shd w:val="clear" w:color="auto" w:fill="FFFFFF"/>
+                        <w:spacing w:line="276" w:lineRule="auto"/>
+                        <w:rPr>
+                          <w:rFonts w:ascii="Consolas" w:hAnsi="Consolas"/>
+                          <w:color w:val="000000"/>
+                          <w:sz w:val="20"/>
+                          <w:lang w:eastAsia="it-CH"/>
+                        </w:rPr>
+                      </w:pPr>
+                      <w:r>
+                        <w:rPr>
+                          <w:rFonts w:ascii="Consolas" w:hAnsi="Consolas"/>
+                          <w:color w:val="000000"/>
+                          <w:sz w:val="20"/>
+                          <w:lang w:eastAsia="it-CH"/>
+                        </w:rPr>
+                        <w:t xml:space="preserve">    </w:t>
+                      </w:r>
+                      <w:r>
+                        <w:rPr>
+                          <w:rFonts w:ascii="Consolas" w:hAnsi="Consolas"/>
+                          <w:color w:val="800000"/>
+                          <w:sz w:val="20"/>
+                          <w:lang w:eastAsia="it-CH"/>
+                        </w:rPr>
+                        <w:t>&lt;LENGTH10&gt;</w:t>
+                      </w:r>
+                      <w:r>
+                        <w:rPr>
+                          <w:rFonts w:ascii="Consolas" w:hAnsi="Consolas"/>
+                          <w:color w:val="000000"/>
+                          <w:sz w:val="20"/>
+                          <w:lang w:eastAsia="it-CH"/>
+                        </w:rPr>
+                        <w:t>abbagliare</w:t>
+                      </w:r>
+                      <w:r>
+                        <w:rPr>
+                          <w:rFonts w:ascii="Consolas" w:hAnsi="Consolas"/>
+                          <w:color w:val="800000"/>
+                          <w:sz w:val="20"/>
+                          <w:lang w:eastAsia="it-CH"/>
+                        </w:rPr>
+                        <w:t>&lt;/LENGTH10&gt;</w:t>
+                      </w:r>
+                    </w:p>
+                    <w:p>
+                      <w:pPr>
+                        <w:shd w:val="clear" w:color="auto" w:fill="FFFFFF"/>
+                        <w:spacing w:line="276" w:lineRule="auto"/>
+                        <w:rPr>
+                          <w:rFonts w:ascii="Consolas" w:hAnsi="Consolas"/>
+                          <w:color w:val="000000"/>
+                          <w:sz w:val="20"/>
+                          <w:lang w:eastAsia="it-CH"/>
+                        </w:rPr>
+                      </w:pPr>
+                      <w:r>
+                        <w:rPr>
+                          <w:rFonts w:ascii="Consolas" w:hAnsi="Consolas"/>
+                          <w:color w:val="000000"/>
+                          <w:sz w:val="20"/>
+                          <w:lang w:eastAsia="it-CH"/>
+                        </w:rPr>
+                        <w:t xml:space="preserve">    </w:t>
+                      </w:r>
+                      <w:r>
+                        <w:rPr>
+                          <w:rFonts w:ascii="Consolas" w:hAnsi="Consolas"/>
+                          <w:color w:val="800000"/>
+                          <w:sz w:val="20"/>
+                          <w:lang w:eastAsia="it-CH"/>
+                        </w:rPr>
+                        <w:t>&lt;LENGTH10&gt;</w:t>
+                      </w:r>
+                      <w:r>
+                        <w:rPr>
+                          <w:rFonts w:ascii="Consolas" w:hAnsi="Consolas"/>
+                          <w:color w:val="000000"/>
+                          <w:sz w:val="20"/>
+                          <w:lang w:eastAsia="it-CH"/>
+                        </w:rPr>
+                        <w:t>abbagliata</w:t>
+                      </w:r>
+                      <w:r>
+                        <w:rPr>
+                          <w:rFonts w:ascii="Consolas" w:hAnsi="Consolas"/>
+                          <w:color w:val="800000"/>
+                          <w:sz w:val="20"/>
+                          <w:lang w:eastAsia="it-CH"/>
+                        </w:rPr>
+                        <w:t>&lt;/LENGTH10&gt;</w:t>
+                      </w:r>
+                    </w:p>
+                    <w:p>
+                      <w:pPr>
+                        <w:spacing w:line="276" w:lineRule="auto"/>
+                        <w:rPr>
+                          <w:sz w:val="20"/>
+                        </w:rPr>
+                      </w:pPr>
+                      <w:r>
+                        <w:rPr>
+                          <w:sz w:val="20"/>
+                        </w:rPr>
+                        <w:tab/>
+                        <w:t>…</w:t>
+                      </w:r>
+                    </w:p>
+                    <w:p>
+                      <w:pPr>
+                        <w:spacing w:line="276" w:lineRule="auto"/>
+                        <w:rPr>
+                          <w:rFonts w:ascii="Consolas" w:hAnsi="Consolas"/>
+                          <w:color w:val="800000"/>
+                          <w:sz w:val="20"/>
+                          <w:lang w:eastAsia="it-CH"/>
+                        </w:rPr>
+                      </w:pPr>
+                      <w:r>
+                        <w:rPr>
+                          <w:rFonts w:ascii="Consolas" w:hAnsi="Consolas"/>
+                          <w:color w:val="800000"/>
+                          <w:sz w:val="20"/>
+                          <w:lang w:eastAsia="it-CH"/>
+                        </w:rPr>
+                        <w:t>&lt;/DICTIONARY&gt;</w:t>
+                      </w:r>
+                    </w:p>
+                  </w:txbxContent>
+                </v:textbox>
+                <w10:wrap type="square" anchorx="margin" anchory="margin"/>
+              </v:shape>
+            </w:pict>
+          </mc:Fallback>
+        </mc:AlternateContent>
+      </w:r>
+    </w:p>
+    <w:p>
+      <w:pPr>
+        <w:rPr>
+          <w:lang w:eastAsia="en-US"/>
+        </w:rPr>
+      </w:pPr>
+    </w:p>
+    <w:p>
+      <w:pPr>
+        <w:rPr>
+          <w:lang w:eastAsia="en-US"/>
+        </w:rPr>
+      </w:pPr>
+    </w:p>
+    <w:p>
+      <w:pPr>
+        <w:rPr>
+          <w:lang w:eastAsia="en-US"/>
+        </w:rPr>
+      </w:pPr>
+    </w:p>
+    <w:p>
+      <w:pPr>
+        <w:rPr>
+          <w:lang w:eastAsia="en-US"/>
+        </w:rPr>
+      </w:pPr>
+    </w:p>
+    <w:p>
+      <w:pPr>
+        <w:rPr>
+          <w:lang w:eastAsia="en-US"/>
+        </w:rPr>
+      </w:pPr>
+    </w:p>
+    <w:p>
+      <w:pPr>
+        <w:rPr>
+          <w:lang w:eastAsia="en-US"/>
+        </w:rPr>
+      </w:pPr>
+    </w:p>
+    <w:p>
+      <w:pPr>
+        <w:rPr>
+          <w:lang w:eastAsia="en-US"/>
+        </w:rPr>
+      </w:pPr>
+    </w:p>
+    <w:p>
+      <w:pPr>
+        <w:rPr>
+          <w:lang w:eastAsia="en-US"/>
+        </w:rPr>
+      </w:pPr>
+    </w:p>
+    <w:p>
+      <w:pPr>
+        <w:rPr>
+          <w:lang w:eastAsia="en-US"/>
+        </w:rPr>
+      </w:pPr>
+    </w:p>
+    <w:p>
+      <w:pPr>
+        <w:rPr>
+          <w:lang w:eastAsia="en-US"/>
+        </w:rPr>
+      </w:pPr>
+    </w:p>
+    <w:p>
+      <w:pPr>
+        <w:rPr>
+          <w:lang w:eastAsia="en-US"/>
+        </w:rPr>
+      </w:pPr>
+    </w:p>
+    <w:p>
+      <w:pPr>
+        <w:rPr>
+          <w:lang w:eastAsia="en-US"/>
+        </w:rPr>
+      </w:pPr>
+    </w:p>
+    <w:p>
+      <w:pPr>
+        <w:rPr>
+          <w:lang w:eastAsia="en-US"/>
+        </w:rPr>
+      </w:pPr>
+    </w:p>
+    <w:p>
+      <w:pPr>
+        <w:rPr>
+          <w:lang w:eastAsia="en-US"/>
+        </w:rPr>
+      </w:pPr>
+    </w:p>
+    <w:p>
+      <w:r>
+        <w:rPr>
+          <w:lang w:eastAsia="en-US"/>
+        </w:rPr>
+        <w:t>Al caricamento della pagina viene richiesto il file xml</w:t>
+      </w:r>
+      <w:r>
+        <w:rPr>
+          <w:lang w:eastAsia="en-US"/>
+        </w:rPr>
+        <w:t xml:space="preserve"> al server</w:t>
+      </w:r>
+      <w:r>
+        <w:rPr>
+          <w:lang w:eastAsia="en-US"/>
+        </w:rPr>
+        <w:t xml:space="preserve">, successivamente </w:t>
+      </w:r>
+      <w:r>
+        <w:rPr>
+          <w:lang w:eastAsia="en-US"/>
+        </w:rPr>
+        <w:t xml:space="preserve">viene memorizzato il contenuto nella variabile </w:t>
+      </w:r>
+      <w:proofErr w:type="spellStart"/>
+      <w:r>
+        <w:rPr>
+          <w:i/>
+          <w:lang w:eastAsia="en-US"/>
+        </w:rPr>
+        <w:t>dictionary</w:t>
+      </w:r>
+      <w:proofErr w:type="spellEnd"/>
+      <w:r>
+        <w:rPr>
+          <w:i/>
+        </w:rPr>
+        <w:t xml:space="preserve"> </w:t>
+      </w:r>
+      <w:r>
+        <w:t xml:space="preserve">e poi viene caricata la tabella e stampata tramite le funzioni </w:t>
+      </w:r>
+      <w:proofErr w:type="spellStart"/>
+      <w:proofErr w:type="gramStart"/>
+      <w:r>
+        <w:rPr>
+          <w:i/>
+        </w:rPr>
+        <w:t>loadTable</w:t>
+      </w:r>
+      <w:proofErr w:type="spellEnd"/>
+      <w:r>
+        <w:rPr>
+          <w:i/>
+        </w:rPr>
+        <w:t>(</w:t>
+      </w:r>
+      <w:proofErr w:type="gramEnd"/>
+      <w:r>
+        <w:rPr>
+          <w:i/>
+        </w:rPr>
+        <w:t xml:space="preserve">) </w:t>
+      </w:r>
+      <w:r>
+        <w:t xml:space="preserve">e </w:t>
+      </w:r>
+      <w:proofErr w:type="spellStart"/>
+      <w:r>
+        <w:rPr>
+          <w:i/>
+        </w:rPr>
+        <w:t>displayTable</w:t>
+      </w:r>
+      <w:proofErr w:type="spellEnd"/>
+      <w:r>
+        <w:rPr>
+          <w:i/>
+        </w:rPr>
+        <w:t>()</w:t>
+      </w:r>
+      <w:r>
+        <w:t>.</w:t>
+      </w:r>
+    </w:p>
+    <w:p>
+      <w:r>
+        <w:t>Il codice seguente si trova nel file “load-dictionary.js” e viene utilizzato per eseguire quanto descritto nel precedente paragrafo.</w:t>
+      </w:r>
+      <w:bookmarkStart w:id="20" w:name="_GoBack"/>
+      <w:bookmarkEnd w:id="20"/>
+    </w:p>
+    <w:p>
+      <w:pPr>
+        <w:rPr>
+          <w:lang w:eastAsia="en-US"/>
+        </w:rPr>
+      </w:pPr>
+      <w:r>
+        <w:rPr>
+          <w:noProof/>
+          <w:lang w:eastAsia="en-US"/>
+        </w:rPr>
+        <mc:AlternateContent>
+          <mc:Choice Requires="wps">
+            <w:drawing>
+              <wp:anchor distT="0" distB="0" distL="114300" distR="114300" simplePos="0" relativeHeight="251667456" behindDoc="0" locked="0" layoutInCell="1" allowOverlap="1" wp14:anchorId="36106D19" wp14:editId="278A9053">
+                <wp:simplePos x="0" y="0"/>
+                <wp:positionH relativeFrom="margin">
+                  <wp:align>center</wp:align>
+                </wp:positionH>
+                <wp:positionV relativeFrom="paragraph">
+                  <wp:posOffset>132659</wp:posOffset>
+                </wp:positionV>
+                <wp:extent cx="6782435" cy="3466465"/>
+                <wp:effectExtent l="0" t="0" r="18415" b="19685"/>
+                <wp:wrapNone/>
+                <wp:docPr id="13" name="Casella di testo 13"/>
+                <wp:cNvGraphicFramePr/>
+                <a:graphic xmlns:a="http://schemas.openxmlformats.org/drawingml/2006/main">
+                  <a:graphicData uri="http://schemas.microsoft.com/office/word/2010/wordprocessingShape">
+                    <wps:wsp>
+                      <wps:cNvSpPr txBox="1"/>
+                      <wps:spPr>
+                        <a:xfrm>
+                          <a:off x="0" y="0"/>
+                          <a:ext cx="6782435" cy="3466465"/>
+                        </a:xfrm>
+                        <a:prstGeom prst="rect">
+                          <a:avLst/>
+                        </a:prstGeom>
+                        <a:solidFill>
+                          <a:schemeClr val="lt1"/>
+                        </a:solidFill>
+                        <a:ln w="6350">
+                          <a:solidFill>
+                            <a:prstClr val="black"/>
+                          </a:solidFill>
+                        </a:ln>
+                      </wps:spPr>
+                      <wps:txbx>
+                        <w:txbxContent>
+                          <w:p>
+                            <w:pPr>
+                              <w:shd w:val="clear" w:color="auto" w:fill="FFFFFF"/>
+                              <w:spacing w:line="276" w:lineRule="auto"/>
+                              <w:rPr>
+                                <w:rFonts w:ascii="Consolas" w:hAnsi="Consolas"/>
+                                <w:color w:val="000000"/>
+                                <w:sz w:val="20"/>
+                                <w:lang w:eastAsia="it-CH"/>
+                              </w:rPr>
+                            </w:pPr>
+                            <w:proofErr w:type="spellStart"/>
+                            <w:proofErr w:type="gramStart"/>
+                            <w:r>
+                              <w:rPr>
+                                <w:rFonts w:ascii="Consolas" w:hAnsi="Consolas"/>
+                                <w:color w:val="001080"/>
+                                <w:sz w:val="20"/>
+                                <w:lang w:eastAsia="it-CH"/>
+                              </w:rPr>
+                              <w:t>window</w:t>
+                            </w:r>
+                            <w:r>
+                              <w:rPr>
+                                <w:rFonts w:ascii="Consolas" w:hAnsi="Consolas"/>
+                                <w:color w:val="000000"/>
+                                <w:sz w:val="20"/>
+                                <w:lang w:eastAsia="it-CH"/>
+                              </w:rPr>
+                              <w:t>.</w:t>
+                            </w:r>
+                            <w:r>
+                              <w:rPr>
+                                <w:rFonts w:ascii="Consolas" w:hAnsi="Consolas"/>
+                                <w:color w:val="795E26"/>
+                                <w:sz w:val="20"/>
+                                <w:lang w:eastAsia="it-CH"/>
+                              </w:rPr>
+                              <w:t>onload</w:t>
+                            </w:r>
+                            <w:proofErr w:type="spellEnd"/>
+                            <w:proofErr w:type="gramEnd"/>
+                            <w:r>
+                              <w:rPr>
+                                <w:rFonts w:ascii="Consolas" w:hAnsi="Consolas"/>
+                                <w:color w:val="000000"/>
+                                <w:sz w:val="20"/>
+                                <w:lang w:eastAsia="it-CH"/>
+                              </w:rPr>
+                              <w:t xml:space="preserve"> = </w:t>
+                            </w:r>
+                            <w:proofErr w:type="spellStart"/>
+                            <w:r>
+                              <w:rPr>
+                                <w:rFonts w:ascii="Consolas" w:hAnsi="Consolas"/>
+                                <w:color w:val="0000FF"/>
+                                <w:sz w:val="20"/>
+                                <w:lang w:eastAsia="it-CH"/>
+                              </w:rPr>
+                              <w:t>function</w:t>
+                            </w:r>
+                            <w:proofErr w:type="spellEnd"/>
+                            <w:r>
+                              <w:rPr>
+                                <w:rFonts w:ascii="Consolas" w:hAnsi="Consolas"/>
+                                <w:color w:val="000000"/>
+                                <w:sz w:val="20"/>
+                                <w:lang w:eastAsia="it-CH"/>
+                              </w:rPr>
+                              <w:t>(){</w:t>
+                            </w:r>
+                          </w:p>
+                          <w:p>
+                            <w:pPr>
+                              <w:shd w:val="clear" w:color="auto" w:fill="FFFFFF"/>
+                              <w:spacing w:line="276" w:lineRule="auto"/>
+                              <w:rPr>
+                                <w:rFonts w:ascii="Consolas" w:hAnsi="Consolas"/>
+                                <w:color w:val="000000"/>
+                                <w:sz w:val="20"/>
+                                <w:lang w:eastAsia="it-CH"/>
+                              </w:rPr>
+                            </w:pPr>
+                            <w:r>
+                              <w:rPr>
+                                <w:rFonts w:ascii="Consolas" w:hAnsi="Consolas"/>
+                                <w:color w:val="000000"/>
+                                <w:sz w:val="20"/>
+                                <w:lang w:eastAsia="it-CH"/>
+                              </w:rPr>
+                              <w:t xml:space="preserve">    </w:t>
+                            </w:r>
+                            <w:proofErr w:type="spellStart"/>
+                            <w:r>
+                              <w:rPr>
+                                <w:rFonts w:ascii="Consolas" w:hAnsi="Consolas"/>
+                                <w:color w:val="0000FF"/>
+                                <w:sz w:val="20"/>
+                                <w:lang w:eastAsia="it-CH"/>
+                              </w:rPr>
+                              <w:t>let</w:t>
+                            </w:r>
+                            <w:proofErr w:type="spellEnd"/>
+                            <w:r>
+                              <w:rPr>
+                                <w:rFonts w:ascii="Consolas" w:hAnsi="Consolas"/>
+                                <w:color w:val="000000"/>
+                                <w:sz w:val="20"/>
+                                <w:lang w:eastAsia="it-CH"/>
+                              </w:rPr>
+                              <w:t xml:space="preserve"> </w:t>
+                            </w:r>
+                            <w:proofErr w:type="spellStart"/>
+                            <w:r>
+                              <w:rPr>
+                                <w:rFonts w:ascii="Consolas" w:hAnsi="Consolas"/>
+                                <w:color w:val="001080"/>
+                                <w:sz w:val="20"/>
+                                <w:lang w:eastAsia="it-CH"/>
+                              </w:rPr>
+                              <w:t>xhttp</w:t>
+                            </w:r>
+                            <w:proofErr w:type="spellEnd"/>
+                            <w:r>
+                              <w:rPr>
+                                <w:rFonts w:ascii="Consolas" w:hAnsi="Consolas"/>
+                                <w:color w:val="000000"/>
+                                <w:sz w:val="20"/>
+                                <w:lang w:eastAsia="it-CH"/>
+                              </w:rPr>
+                              <w:t xml:space="preserve"> = </w:t>
+                            </w:r>
+                            <w:r>
+                              <w:rPr>
+                                <w:rFonts w:ascii="Consolas" w:hAnsi="Consolas"/>
+                                <w:color w:val="0000FF"/>
+                                <w:sz w:val="20"/>
+                                <w:lang w:eastAsia="it-CH"/>
+                              </w:rPr>
+                              <w:t>new</w:t>
+                            </w:r>
+                            <w:r>
+                              <w:rPr>
+                                <w:rFonts w:ascii="Consolas" w:hAnsi="Consolas"/>
+                                <w:color w:val="000000"/>
+                                <w:sz w:val="20"/>
+                                <w:lang w:eastAsia="it-CH"/>
+                              </w:rPr>
+                              <w:t xml:space="preserve"> </w:t>
+                            </w:r>
+                            <w:proofErr w:type="spellStart"/>
+                            <w:proofErr w:type="gramStart"/>
+                            <w:r>
+                              <w:rPr>
+                                <w:rFonts w:ascii="Consolas" w:hAnsi="Consolas"/>
+                                <w:color w:val="267F99"/>
+                                <w:sz w:val="20"/>
+                                <w:lang w:eastAsia="it-CH"/>
+                              </w:rPr>
+                              <w:t>XMLHttpRequest</w:t>
+                            </w:r>
+                            <w:proofErr w:type="spellEnd"/>
+                            <w:r>
+                              <w:rPr>
+                                <w:rFonts w:ascii="Consolas" w:hAnsi="Consolas"/>
+                                <w:color w:val="000000"/>
+                                <w:sz w:val="20"/>
+                                <w:lang w:eastAsia="it-CH"/>
+                              </w:rPr>
+                              <w:t>(</w:t>
+                            </w:r>
+                            <w:proofErr w:type="gramEnd"/>
+                            <w:r>
+                              <w:rPr>
+                                <w:rFonts w:ascii="Consolas" w:hAnsi="Consolas"/>
+                                <w:color w:val="000000"/>
+                                <w:sz w:val="20"/>
+                                <w:lang w:eastAsia="it-CH"/>
+                              </w:rPr>
+                              <w:t>);</w:t>
+                            </w:r>
+                          </w:p>
+                          <w:p>
+                            <w:pPr>
+                              <w:shd w:val="clear" w:color="auto" w:fill="FFFFFF"/>
+                              <w:spacing w:line="276" w:lineRule="auto"/>
+                              <w:rPr>
+                                <w:rFonts w:ascii="Consolas" w:hAnsi="Consolas"/>
+                                <w:color w:val="000000"/>
+                                <w:sz w:val="20"/>
+                                <w:lang w:eastAsia="it-CH"/>
+                              </w:rPr>
+                            </w:pPr>
+                            <w:r>
+                              <w:rPr>
+                                <w:rFonts w:ascii="Consolas" w:hAnsi="Consolas"/>
+                                <w:color w:val="000000"/>
+                                <w:sz w:val="20"/>
+                                <w:lang w:eastAsia="it-CH"/>
+                              </w:rPr>
+                              <w:t xml:space="preserve">    </w:t>
+                            </w:r>
+                            <w:proofErr w:type="spellStart"/>
+                            <w:proofErr w:type="gramStart"/>
+                            <w:r>
+                              <w:rPr>
+                                <w:rFonts w:ascii="Consolas" w:hAnsi="Consolas"/>
+                                <w:color w:val="001080"/>
+                                <w:sz w:val="20"/>
+                                <w:lang w:eastAsia="it-CH"/>
+                              </w:rPr>
+                              <w:t>xhttp</w:t>
+                            </w:r>
+                            <w:r>
+                              <w:rPr>
+                                <w:rFonts w:ascii="Consolas" w:hAnsi="Consolas"/>
+                                <w:color w:val="000000"/>
+                                <w:sz w:val="20"/>
+                                <w:lang w:eastAsia="it-CH"/>
+                              </w:rPr>
+                              <w:t>.</w:t>
+                            </w:r>
+                            <w:r>
+                              <w:rPr>
+                                <w:rFonts w:ascii="Consolas" w:hAnsi="Consolas"/>
+                                <w:color w:val="795E26"/>
+                                <w:sz w:val="20"/>
+                                <w:lang w:eastAsia="it-CH"/>
+                              </w:rPr>
+                              <w:t>open</w:t>
+                            </w:r>
+                            <w:proofErr w:type="spellEnd"/>
+                            <w:proofErr w:type="gramEnd"/>
+                            <w:r>
+                              <w:rPr>
+                                <w:rFonts w:ascii="Consolas" w:hAnsi="Consolas"/>
+                                <w:color w:val="000000"/>
+                                <w:sz w:val="20"/>
+                                <w:lang w:eastAsia="it-CH"/>
+                              </w:rPr>
+                              <w:t>(</w:t>
+                            </w:r>
+                            <w:r>
+                              <w:rPr>
+                                <w:rFonts w:ascii="Consolas" w:hAnsi="Consolas"/>
+                                <w:color w:val="A31515"/>
+                                <w:sz w:val="20"/>
+                                <w:lang w:eastAsia="it-CH"/>
+                              </w:rPr>
+                              <w:t>"GET"</w:t>
+                            </w:r>
+                            <w:r>
+                              <w:rPr>
+                                <w:rFonts w:ascii="Consolas" w:hAnsi="Consolas"/>
+                                <w:color w:val="000000"/>
+                                <w:sz w:val="20"/>
+                                <w:lang w:eastAsia="it-CH"/>
+                              </w:rPr>
+                              <w:t xml:space="preserve">, </w:t>
+                            </w:r>
+                            <w:r>
+                              <w:rPr>
+                                <w:rFonts w:ascii="Consolas" w:hAnsi="Consolas"/>
+                                <w:color w:val="A31515"/>
+                                <w:sz w:val="20"/>
+                                <w:lang w:eastAsia="it-CH"/>
+                              </w:rPr>
+                              <w:t>"</w:t>
+                            </w:r>
+                            <w:proofErr w:type="spellStart"/>
+                            <w:r>
+                              <w:rPr>
+                                <w:rFonts w:ascii="Consolas" w:hAnsi="Consolas"/>
+                                <w:color w:val="A31515"/>
+                                <w:sz w:val="20"/>
+                                <w:lang w:eastAsia="it-CH"/>
+                              </w:rPr>
+                              <w:t>get-dictionary</w:t>
+                            </w:r>
+                            <w:proofErr w:type="spellEnd"/>
+                            <w:r>
+                              <w:rPr>
+                                <w:rFonts w:ascii="Consolas" w:hAnsi="Consolas"/>
+                                <w:color w:val="A31515"/>
+                                <w:sz w:val="20"/>
+                                <w:lang w:eastAsia="it-CH"/>
+                              </w:rPr>
+                              <w:t>"</w:t>
+                            </w:r>
+                            <w:r>
+                              <w:rPr>
+                                <w:rFonts w:ascii="Consolas" w:hAnsi="Consolas"/>
+                                <w:color w:val="000000"/>
+                                <w:sz w:val="20"/>
+                                <w:lang w:eastAsia="it-CH"/>
+                              </w:rPr>
+                              <w:t xml:space="preserve">); </w:t>
+                            </w:r>
+                            <w:r>
+                              <w:rPr>
+                                <w:rFonts w:ascii="Consolas" w:hAnsi="Consolas"/>
+                                <w:color w:val="008000"/>
+                                <w:sz w:val="20"/>
+                                <w:lang w:eastAsia="it-CH"/>
+                              </w:rPr>
+                              <w:t>//Richiesta del dizionario</w:t>
+                            </w:r>
+                          </w:p>
+                          <w:p>
+                            <w:pPr>
+                              <w:shd w:val="clear" w:color="auto" w:fill="FFFFFF"/>
+                              <w:spacing w:line="276" w:lineRule="auto"/>
+                              <w:rPr>
+                                <w:rFonts w:ascii="Consolas" w:hAnsi="Consolas"/>
+                                <w:color w:val="000000"/>
+                                <w:sz w:val="20"/>
+                                <w:lang w:eastAsia="it-CH"/>
+                              </w:rPr>
+                            </w:pPr>
+                            <w:r>
+                              <w:rPr>
+                                <w:rFonts w:ascii="Consolas" w:hAnsi="Consolas"/>
+                                <w:color w:val="000000"/>
+                                <w:sz w:val="20"/>
+                                <w:lang w:eastAsia="it-CH"/>
+                              </w:rPr>
+                              <w:t xml:space="preserve">    </w:t>
+                            </w:r>
+                            <w:proofErr w:type="spellStart"/>
+                            <w:proofErr w:type="gramStart"/>
+                            <w:r>
+                              <w:rPr>
+                                <w:rFonts w:ascii="Consolas" w:hAnsi="Consolas"/>
+                                <w:color w:val="001080"/>
+                                <w:sz w:val="20"/>
+                                <w:lang w:eastAsia="it-CH"/>
+                              </w:rPr>
+                              <w:t>xhttp</w:t>
+                            </w:r>
+                            <w:r>
+                              <w:rPr>
+                                <w:rFonts w:ascii="Consolas" w:hAnsi="Consolas"/>
+                                <w:color w:val="000000"/>
+                                <w:sz w:val="20"/>
+                                <w:lang w:eastAsia="it-CH"/>
+                              </w:rPr>
+                              <w:t>.</w:t>
+                            </w:r>
+                            <w:r>
+                              <w:rPr>
+                                <w:rFonts w:ascii="Consolas" w:hAnsi="Consolas"/>
+                                <w:color w:val="795E26"/>
+                                <w:sz w:val="20"/>
+                                <w:lang w:eastAsia="it-CH"/>
+                              </w:rPr>
+                              <w:t>send</w:t>
+                            </w:r>
+                            <w:proofErr w:type="spellEnd"/>
+                            <w:proofErr w:type="gramEnd"/>
+                            <w:r>
+                              <w:rPr>
+                                <w:rFonts w:ascii="Consolas" w:hAnsi="Consolas"/>
+                                <w:color w:val="000000"/>
+                                <w:sz w:val="20"/>
+                                <w:lang w:eastAsia="it-CH"/>
+                              </w:rPr>
+                              <w:t>();</w:t>
+                            </w:r>
+                          </w:p>
+                          <w:p>
+                            <w:pPr>
+                              <w:shd w:val="clear" w:color="auto" w:fill="FFFFFF"/>
+                              <w:spacing w:line="276" w:lineRule="auto"/>
+                              <w:rPr>
+                                <w:rFonts w:ascii="Consolas" w:hAnsi="Consolas"/>
+                                <w:color w:val="000000"/>
+                                <w:sz w:val="20"/>
+                                <w:lang w:eastAsia="it-CH"/>
+                              </w:rPr>
+                            </w:pPr>
+                            <w:r>
+                              <w:rPr>
+                                <w:rFonts w:ascii="Consolas" w:hAnsi="Consolas"/>
+                                <w:color w:val="000000"/>
+                                <w:sz w:val="20"/>
+                                <w:lang w:eastAsia="it-CH"/>
+                              </w:rPr>
+                              <w:t xml:space="preserve">    </w:t>
+                            </w:r>
+                            <w:proofErr w:type="spellStart"/>
+                            <w:proofErr w:type="gramStart"/>
+                            <w:r>
+                              <w:rPr>
+                                <w:rFonts w:ascii="Consolas" w:hAnsi="Consolas"/>
+                                <w:color w:val="001080"/>
+                                <w:sz w:val="20"/>
+                                <w:lang w:eastAsia="it-CH"/>
+                              </w:rPr>
+                              <w:t>xhttp</w:t>
+                            </w:r>
+                            <w:r>
+                              <w:rPr>
+                                <w:rFonts w:ascii="Consolas" w:hAnsi="Consolas"/>
+                                <w:color w:val="000000"/>
+                                <w:sz w:val="20"/>
+                                <w:lang w:eastAsia="it-CH"/>
+                              </w:rPr>
+                              <w:t>.</w:t>
+                            </w:r>
+                            <w:r>
+                              <w:rPr>
+                                <w:rFonts w:ascii="Consolas" w:hAnsi="Consolas"/>
+                                <w:color w:val="795E26"/>
+                                <w:sz w:val="20"/>
+                                <w:lang w:eastAsia="it-CH"/>
+                              </w:rPr>
+                              <w:t>onreadystatechange</w:t>
+                            </w:r>
+                            <w:proofErr w:type="spellEnd"/>
+                            <w:proofErr w:type="gramEnd"/>
+                            <w:r>
+                              <w:rPr>
+                                <w:rFonts w:ascii="Consolas" w:hAnsi="Consolas"/>
+                                <w:color w:val="000000"/>
+                                <w:sz w:val="20"/>
+                                <w:lang w:eastAsia="it-CH"/>
+                              </w:rPr>
+                              <w:t xml:space="preserve"> = </w:t>
+                            </w:r>
+                            <w:proofErr w:type="spellStart"/>
+                            <w:r>
+                              <w:rPr>
+                                <w:rFonts w:ascii="Consolas" w:hAnsi="Consolas"/>
+                                <w:color w:val="0000FF"/>
+                                <w:sz w:val="20"/>
+                                <w:lang w:eastAsia="it-CH"/>
+                              </w:rPr>
+                              <w:t>function</w:t>
+                            </w:r>
+                            <w:proofErr w:type="spellEnd"/>
+                            <w:r>
+                              <w:rPr>
+                                <w:rFonts w:ascii="Consolas" w:hAnsi="Consolas"/>
+                                <w:color w:val="000000"/>
+                                <w:sz w:val="20"/>
+                                <w:lang w:eastAsia="it-CH"/>
+                              </w:rPr>
+                              <w:t>() {</w:t>
+                            </w:r>
+                          </w:p>
+                          <w:p>
+                            <w:pPr>
+                              <w:shd w:val="clear" w:color="auto" w:fill="FFFFFF"/>
+                              <w:spacing w:line="276" w:lineRule="auto"/>
+                              <w:rPr>
+                                <w:rFonts w:ascii="Consolas" w:hAnsi="Consolas"/>
+                                <w:color w:val="000000"/>
+                                <w:sz w:val="20"/>
+                                <w:lang w:eastAsia="it-CH"/>
+                              </w:rPr>
+                            </w:pPr>
+                            <w:r>
+                              <w:rPr>
+                                <w:rFonts w:ascii="Consolas" w:hAnsi="Consolas"/>
+                                <w:color w:val="000000"/>
+                                <w:sz w:val="20"/>
+                                <w:lang w:eastAsia="it-CH"/>
+                              </w:rPr>
+                              <w:t xml:space="preserve">        </w:t>
+                            </w:r>
+                            <w:proofErr w:type="spellStart"/>
+                            <w:r>
+                              <w:rPr>
+                                <w:rFonts w:ascii="Consolas" w:hAnsi="Consolas"/>
+                                <w:color w:val="AF00DB"/>
+                                <w:sz w:val="20"/>
+                                <w:lang w:eastAsia="it-CH"/>
+                              </w:rPr>
+                              <w:t>if</w:t>
+                            </w:r>
+                            <w:proofErr w:type="spellEnd"/>
+                            <w:r>
+                              <w:rPr>
+                                <w:rFonts w:ascii="Consolas" w:hAnsi="Consolas"/>
+                                <w:color w:val="000000"/>
+                                <w:sz w:val="20"/>
+                                <w:lang w:eastAsia="it-CH"/>
+                              </w:rPr>
+                              <w:t xml:space="preserve"> (</w:t>
+                            </w:r>
+                            <w:proofErr w:type="spellStart"/>
+                            <w:proofErr w:type="gramStart"/>
+                            <w:r>
+                              <w:rPr>
+                                <w:rFonts w:ascii="Consolas" w:hAnsi="Consolas"/>
+                                <w:color w:val="0000FF"/>
+                                <w:sz w:val="20"/>
+                                <w:lang w:eastAsia="it-CH"/>
+                              </w:rPr>
+                              <w:t>this</w:t>
+                            </w:r>
+                            <w:r>
+                              <w:rPr>
+                                <w:rFonts w:ascii="Consolas" w:hAnsi="Consolas"/>
+                                <w:color w:val="000000"/>
+                                <w:sz w:val="20"/>
+                                <w:lang w:eastAsia="it-CH"/>
+                              </w:rPr>
+                              <w:t>.</w:t>
+                            </w:r>
+                            <w:r>
+                              <w:rPr>
+                                <w:rFonts w:ascii="Consolas" w:hAnsi="Consolas"/>
+                                <w:color w:val="0070C1"/>
+                                <w:sz w:val="20"/>
+                                <w:lang w:eastAsia="it-CH"/>
+                              </w:rPr>
+                              <w:t>readyState</w:t>
+                            </w:r>
+                            <w:proofErr w:type="spellEnd"/>
+                            <w:proofErr w:type="gramEnd"/>
+                            <w:r>
+                              <w:rPr>
+                                <w:rFonts w:ascii="Consolas" w:hAnsi="Consolas"/>
+                                <w:color w:val="000000"/>
+                                <w:sz w:val="20"/>
+                                <w:lang w:eastAsia="it-CH"/>
+                              </w:rPr>
+                              <w:t xml:space="preserve"> == </w:t>
+                            </w:r>
+                            <w:r>
+                              <w:rPr>
+                                <w:rFonts w:ascii="Consolas" w:hAnsi="Consolas"/>
+                                <w:color w:val="098658"/>
+                                <w:sz w:val="20"/>
+                                <w:lang w:eastAsia="it-CH"/>
+                              </w:rPr>
+                              <w:t>4</w:t>
+                            </w:r>
+                            <w:r>
+                              <w:rPr>
+                                <w:rFonts w:ascii="Consolas" w:hAnsi="Consolas"/>
+                                <w:color w:val="000000"/>
+                                <w:sz w:val="20"/>
+                                <w:lang w:eastAsia="it-CH"/>
+                              </w:rPr>
+                              <w:t>) {</w:t>
+                            </w:r>
+                          </w:p>
+                          <w:p>
+                            <w:pPr>
+                              <w:shd w:val="clear" w:color="auto" w:fill="FFFFFF"/>
+                              <w:spacing w:line="276" w:lineRule="auto"/>
+                              <w:rPr>
+                                <w:rFonts w:ascii="Consolas" w:hAnsi="Consolas"/>
+                                <w:color w:val="000000"/>
+                                <w:sz w:val="20"/>
+                                <w:lang w:eastAsia="it-CH"/>
+                              </w:rPr>
+                            </w:pPr>
+                            <w:r>
+                              <w:rPr>
+                                <w:rFonts w:ascii="Consolas" w:hAnsi="Consolas"/>
+                                <w:color w:val="000000"/>
+                                <w:sz w:val="20"/>
+                                <w:lang w:eastAsia="it-CH"/>
+                              </w:rPr>
+                              <w:t xml:space="preserve">            </w:t>
+                            </w:r>
+                            <w:proofErr w:type="spellStart"/>
+                            <w:proofErr w:type="gramStart"/>
+                            <w:r>
+                              <w:rPr>
+                                <w:rFonts w:ascii="Consolas" w:hAnsi="Consolas"/>
+                                <w:color w:val="AF00DB"/>
+                                <w:sz w:val="20"/>
+                                <w:lang w:eastAsia="it-CH"/>
+                              </w:rPr>
+                              <w:t>if</w:t>
+                            </w:r>
+                            <w:proofErr w:type="spellEnd"/>
+                            <w:r>
+                              <w:rPr>
+                                <w:rFonts w:ascii="Consolas" w:hAnsi="Consolas"/>
+                                <w:color w:val="000000"/>
+                                <w:sz w:val="20"/>
+                                <w:lang w:eastAsia="it-CH"/>
+                              </w:rPr>
+                              <w:t>(</w:t>
+                            </w:r>
+                            <w:proofErr w:type="spellStart"/>
+                            <w:proofErr w:type="gramEnd"/>
+                            <w:r>
+                              <w:rPr>
+                                <w:rFonts w:ascii="Consolas" w:hAnsi="Consolas"/>
+                                <w:color w:val="0000FF"/>
+                                <w:sz w:val="20"/>
+                                <w:lang w:eastAsia="it-CH"/>
+                              </w:rPr>
+                              <w:t>this</w:t>
+                            </w:r>
+                            <w:r>
+                              <w:rPr>
+                                <w:rFonts w:ascii="Consolas" w:hAnsi="Consolas"/>
+                                <w:color w:val="000000"/>
+                                <w:sz w:val="20"/>
+                                <w:lang w:eastAsia="it-CH"/>
+                              </w:rPr>
+                              <w:t>.</w:t>
+                            </w:r>
+                            <w:r>
+                              <w:rPr>
+                                <w:rFonts w:ascii="Consolas" w:hAnsi="Consolas"/>
+                                <w:color w:val="0070C1"/>
+                                <w:sz w:val="20"/>
+                                <w:lang w:eastAsia="it-CH"/>
+                              </w:rPr>
+                              <w:t>status</w:t>
+                            </w:r>
+                            <w:proofErr w:type="spellEnd"/>
+                            <w:r>
+                              <w:rPr>
+                                <w:rFonts w:ascii="Consolas" w:hAnsi="Consolas"/>
+                                <w:color w:val="000000"/>
+                                <w:sz w:val="20"/>
+                                <w:lang w:eastAsia="it-CH"/>
+                              </w:rPr>
+                              <w:t xml:space="preserve"> == </w:t>
+                            </w:r>
+                            <w:r>
+                              <w:rPr>
+                                <w:rFonts w:ascii="Consolas" w:hAnsi="Consolas"/>
+                                <w:color w:val="098658"/>
+                                <w:sz w:val="20"/>
+                                <w:lang w:eastAsia="it-CH"/>
+                              </w:rPr>
+                              <w:t>200</w:t>
+                            </w:r>
+                            <w:r>
+                              <w:rPr>
+                                <w:rFonts w:ascii="Consolas" w:hAnsi="Consolas"/>
+                                <w:color w:val="000000"/>
+                                <w:sz w:val="20"/>
+                                <w:lang w:eastAsia="it-CH"/>
+                              </w:rPr>
+                              <w:t>){</w:t>
+                            </w:r>
+                          </w:p>
+                          <w:p>
+                            <w:pPr>
+                              <w:shd w:val="clear" w:color="auto" w:fill="FFFFFF"/>
+                              <w:spacing w:line="276" w:lineRule="auto"/>
+                              <w:rPr>
+                                <w:rFonts w:ascii="Consolas" w:hAnsi="Consolas"/>
+                                <w:color w:val="000000"/>
+                                <w:sz w:val="20"/>
+                                <w:lang w:eastAsia="it-CH"/>
+                              </w:rPr>
+                            </w:pPr>
+                            <w:r>
+                              <w:rPr>
+                                <w:rFonts w:ascii="Consolas" w:hAnsi="Consolas"/>
+                                <w:color w:val="000000"/>
+                                <w:sz w:val="20"/>
+                                <w:lang w:eastAsia="it-CH"/>
+                              </w:rPr>
+                              <w:t xml:space="preserve">                </w:t>
+                            </w:r>
+                            <w:proofErr w:type="spellStart"/>
+                            <w:r>
+                              <w:rPr>
+                                <w:rFonts w:ascii="Consolas" w:hAnsi="Consolas"/>
+                                <w:color w:val="001080"/>
+                                <w:sz w:val="20"/>
+                                <w:lang w:eastAsia="it-CH"/>
+                              </w:rPr>
+                              <w:t>dictionary</w:t>
+                            </w:r>
+                            <w:proofErr w:type="spellEnd"/>
+                            <w:r>
+                              <w:rPr>
+                                <w:rFonts w:ascii="Consolas" w:hAnsi="Consolas"/>
+                                <w:color w:val="000000"/>
+                                <w:sz w:val="20"/>
+                                <w:lang w:eastAsia="it-CH"/>
+                              </w:rPr>
+                              <w:t xml:space="preserve"> = </w:t>
+                            </w:r>
+                            <w:proofErr w:type="gramStart"/>
+                            <w:r>
+                              <w:rPr>
+                                <w:rFonts w:ascii="Consolas" w:hAnsi="Consolas"/>
+                                <w:color w:val="0000FF"/>
+                                <w:sz w:val="20"/>
+                                <w:lang w:eastAsia="it-CH"/>
+                              </w:rPr>
+                              <w:t>this</w:t>
+                            </w:r>
+                            <w:r>
+                              <w:rPr>
+                                <w:rFonts w:ascii="Consolas" w:hAnsi="Consolas"/>
+                                <w:color w:val="000000"/>
+                                <w:sz w:val="20"/>
+                                <w:lang w:eastAsia="it-CH"/>
+                              </w:rPr>
+                              <w:t>.</w:t>
+                            </w:r>
+                            <w:r>
+                              <w:rPr>
+                                <w:rFonts w:ascii="Consolas" w:hAnsi="Consolas"/>
+                                <w:color w:val="0070C1"/>
+                                <w:sz w:val="20"/>
+                                <w:lang w:eastAsia="it-CH"/>
+                              </w:rPr>
+                              <w:t>responseXML</w:t>
+                            </w:r>
+                            <w:r>
+                              <w:rPr>
+                                <w:rFonts w:ascii="Consolas" w:hAnsi="Consolas"/>
+                                <w:color w:val="000000"/>
+                                <w:sz w:val="20"/>
+                                <w:lang w:eastAsia="it-CH"/>
+                              </w:rPr>
+                              <w:t>.</w:t>
+                            </w:r>
+                            <w:r>
+                              <w:rPr>
+                                <w:rFonts w:ascii="Consolas" w:hAnsi="Consolas"/>
+                                <w:color w:val="795E26"/>
+                                <w:sz w:val="20"/>
+                                <w:lang w:eastAsia="it-CH"/>
+                              </w:rPr>
+                              <w:t>querySelectorAll</w:t>
+                            </w:r>
+                            <w:proofErr w:type="gramEnd"/>
+                            <w:r>
+                              <w:rPr>
+                                <w:rFonts w:ascii="Consolas" w:hAnsi="Consolas"/>
+                                <w:color w:val="000000"/>
+                                <w:sz w:val="20"/>
+                                <w:lang w:eastAsia="it-CH"/>
+                              </w:rPr>
+                              <w:t>(</w:t>
+                            </w:r>
+                            <w:r>
+                              <w:rPr>
+                                <w:rFonts w:ascii="Consolas" w:hAnsi="Consolas"/>
+                                <w:color w:val="A31515"/>
+                                <w:sz w:val="20"/>
+                                <w:lang w:eastAsia="it-CH"/>
+                              </w:rPr>
+                              <w:t>'LENGTH2,LENGTH3,LENGTH4,LENGTH5,LENGTH6,LENGTH7,LENGTH8,LENGTH9,LENGTH10,LENGTH11,LENGTH12,LENGTH13,LENGTH14,LENGTH15'</w:t>
+                            </w:r>
+                            <w:r>
+                              <w:rPr>
+                                <w:rFonts w:ascii="Consolas" w:hAnsi="Consolas"/>
+                                <w:color w:val="000000"/>
+                                <w:sz w:val="20"/>
+                                <w:lang w:eastAsia="it-CH"/>
+                              </w:rPr>
+                              <w:t>);</w:t>
+                            </w:r>
+                          </w:p>
+                          <w:p>
+                            <w:pPr>
+                              <w:shd w:val="clear" w:color="auto" w:fill="FFFFFF"/>
+                              <w:spacing w:line="276" w:lineRule="auto"/>
+                              <w:rPr>
+                                <w:rFonts w:ascii="Consolas" w:hAnsi="Consolas"/>
+                                <w:color w:val="000000"/>
+                                <w:sz w:val="20"/>
+                                <w:lang w:eastAsia="it-CH"/>
+                              </w:rPr>
+                            </w:pPr>
+                            <w:r>
+                              <w:rPr>
+                                <w:rFonts w:ascii="Consolas" w:hAnsi="Consolas"/>
+                                <w:color w:val="000000"/>
+                                <w:sz w:val="20"/>
+                                <w:lang w:eastAsia="it-CH"/>
+                              </w:rPr>
+                              <w:t xml:space="preserve">                </w:t>
+                            </w:r>
+                            <w:proofErr w:type="spellStart"/>
+                            <w:proofErr w:type="gramStart"/>
+                            <w:r>
+                              <w:rPr>
+                                <w:rFonts w:ascii="Consolas" w:hAnsi="Consolas"/>
+                                <w:color w:val="795E26"/>
+                                <w:sz w:val="20"/>
+                                <w:lang w:eastAsia="it-CH"/>
+                              </w:rPr>
+                              <w:t>loadTable</w:t>
+                            </w:r>
+                            <w:proofErr w:type="spellEnd"/>
+                            <w:r>
+                              <w:rPr>
+                                <w:rFonts w:ascii="Consolas" w:hAnsi="Consolas"/>
+                                <w:color w:val="000000"/>
+                                <w:sz w:val="20"/>
+                                <w:lang w:eastAsia="it-CH"/>
+                              </w:rPr>
+                              <w:t>(</w:t>
+                            </w:r>
+                            <w:proofErr w:type="gramEnd"/>
+                            <w:r>
+                              <w:rPr>
+                                <w:rFonts w:ascii="Consolas" w:hAnsi="Consolas"/>
+                                <w:color w:val="098658"/>
+                                <w:sz w:val="20"/>
+                                <w:lang w:eastAsia="it-CH"/>
+                              </w:rPr>
+                              <w:t>100</w:t>
+                            </w:r>
+                            <w:r>
+                              <w:rPr>
+                                <w:rFonts w:ascii="Consolas" w:hAnsi="Consolas"/>
+                                <w:color w:val="000000"/>
+                                <w:sz w:val="20"/>
+                                <w:lang w:eastAsia="it-CH"/>
+                              </w:rPr>
+                              <w:t xml:space="preserve">); </w:t>
+                            </w:r>
+                            <w:r>
+                              <w:rPr>
+                                <w:rFonts w:ascii="Consolas" w:hAnsi="Consolas"/>
+                                <w:color w:val="008000"/>
+                                <w:sz w:val="20"/>
+                                <w:lang w:eastAsia="it-CH"/>
+                              </w:rPr>
+                              <w:t>//Carica le prime 100 righe della tabella</w:t>
+                            </w:r>
+                          </w:p>
+                          <w:p>
+                            <w:pPr>
+                              <w:shd w:val="clear" w:color="auto" w:fill="FFFFFF"/>
+                              <w:spacing w:line="276" w:lineRule="auto"/>
+                              <w:rPr>
+                                <w:rFonts w:ascii="Consolas" w:hAnsi="Consolas"/>
+                                <w:color w:val="000000"/>
+                                <w:sz w:val="20"/>
+                                <w:lang w:eastAsia="it-CH"/>
+                              </w:rPr>
+                            </w:pPr>
+                            <w:r>
+                              <w:rPr>
+                                <w:rFonts w:ascii="Consolas" w:hAnsi="Consolas"/>
+                                <w:color w:val="000000"/>
+                                <w:sz w:val="20"/>
+                                <w:lang w:eastAsia="it-CH"/>
+                              </w:rPr>
+                              <w:t xml:space="preserve">                </w:t>
+                            </w:r>
+                            <w:proofErr w:type="spellStart"/>
+                            <w:proofErr w:type="gramStart"/>
+                            <w:r>
+                              <w:rPr>
+                                <w:rFonts w:ascii="Consolas" w:hAnsi="Consolas"/>
+                                <w:color w:val="795E26"/>
+                                <w:sz w:val="20"/>
+                                <w:lang w:eastAsia="it-CH"/>
+                              </w:rPr>
+                              <w:t>displayTable</w:t>
+                            </w:r>
+                            <w:proofErr w:type="spellEnd"/>
+                            <w:r>
+                              <w:rPr>
+                                <w:rFonts w:ascii="Consolas" w:hAnsi="Consolas"/>
+                                <w:color w:val="000000"/>
+                                <w:sz w:val="20"/>
+                                <w:lang w:eastAsia="it-CH"/>
+                              </w:rPr>
+                              <w:t>(</w:t>
+                            </w:r>
+                            <w:proofErr w:type="gramEnd"/>
+                            <w:r>
+                              <w:rPr>
+                                <w:rFonts w:ascii="Consolas" w:hAnsi="Consolas"/>
+                                <w:color w:val="000000"/>
+                                <w:sz w:val="20"/>
+                                <w:lang w:eastAsia="it-CH"/>
+                              </w:rPr>
+                              <w:t xml:space="preserve">); </w:t>
+                            </w:r>
+                            <w:r>
+                              <w:rPr>
+                                <w:rFonts w:ascii="Consolas" w:hAnsi="Consolas"/>
+                                <w:color w:val="008000"/>
+                                <w:sz w:val="20"/>
+                                <w:lang w:eastAsia="it-CH"/>
+                              </w:rPr>
+                              <w:t>//Mostra la tabella</w:t>
+                            </w:r>
+                          </w:p>
+                          <w:p>
+                            <w:pPr>
+                              <w:shd w:val="clear" w:color="auto" w:fill="FFFFFF"/>
+                              <w:spacing w:line="276" w:lineRule="auto"/>
+                              <w:rPr>
+                                <w:rFonts w:ascii="Consolas" w:hAnsi="Consolas"/>
+                                <w:color w:val="000000"/>
+                                <w:sz w:val="20"/>
+                                <w:lang w:eastAsia="it-CH"/>
+                              </w:rPr>
+                            </w:pPr>
+                            <w:r>
+                              <w:rPr>
+                                <w:rFonts w:ascii="Consolas" w:hAnsi="Consolas"/>
+                                <w:color w:val="000000"/>
+                                <w:sz w:val="20"/>
+                                <w:lang w:eastAsia="it-CH"/>
+                              </w:rPr>
+                              <w:t xml:space="preserve">            </w:t>
+                            </w:r>
+                            <w:proofErr w:type="gramStart"/>
+                            <w:r>
+                              <w:rPr>
+                                <w:rFonts w:ascii="Consolas" w:hAnsi="Consolas"/>
+                                <w:color w:val="000000"/>
+                                <w:sz w:val="20"/>
+                                <w:lang w:eastAsia="it-CH"/>
+                              </w:rPr>
+                              <w:t>}</w:t>
+                            </w:r>
+                            <w:r>
+                              <w:rPr>
+                                <w:rFonts w:ascii="Consolas" w:hAnsi="Consolas"/>
+                                <w:color w:val="AF00DB"/>
+                                <w:sz w:val="20"/>
+                                <w:lang w:eastAsia="it-CH"/>
+                              </w:rPr>
+                              <w:t>else</w:t>
+                            </w:r>
+                            <w:proofErr w:type="gramEnd"/>
+                            <w:r>
+                              <w:rPr>
+                                <w:rFonts w:ascii="Consolas" w:hAnsi="Consolas"/>
+                                <w:color w:val="000000"/>
+                                <w:sz w:val="20"/>
+                                <w:lang w:eastAsia="it-CH"/>
+                              </w:rPr>
+                              <w:t>{</w:t>
+                            </w:r>
+                          </w:p>
+                          <w:p>
+                            <w:pPr>
+                              <w:shd w:val="clear" w:color="auto" w:fill="FFFFFF"/>
+                              <w:spacing w:line="276" w:lineRule="auto"/>
+                              <w:rPr>
+                                <w:rFonts w:ascii="Consolas" w:hAnsi="Consolas"/>
+                                <w:color w:val="000000"/>
+                                <w:sz w:val="20"/>
+                                <w:lang w:eastAsia="it-CH"/>
+                              </w:rPr>
+                            </w:pPr>
+                            <w:r>
+                              <w:rPr>
+                                <w:rFonts w:ascii="Consolas" w:hAnsi="Consolas"/>
+                                <w:color w:val="000000"/>
+                                <w:sz w:val="20"/>
+                                <w:lang w:eastAsia="it-CH"/>
+                              </w:rPr>
+                              <w:t xml:space="preserve">                </w:t>
+                            </w:r>
+                            <w:r>
+                              <w:rPr>
+                                <w:rFonts w:ascii="Consolas" w:hAnsi="Consolas"/>
+                                <w:color w:val="008000"/>
+                                <w:sz w:val="20"/>
+                                <w:lang w:eastAsia="it-CH"/>
+                              </w:rPr>
+                              <w:t>//Errore nel la richiesta del dizionario fallisca</w:t>
+                            </w:r>
+                          </w:p>
+                          <w:p>
+                            <w:pPr>
+                              <w:shd w:val="clear" w:color="auto" w:fill="FFFFFF"/>
+                              <w:spacing w:line="276" w:lineRule="auto"/>
+                              <w:rPr>
+                                <w:rFonts w:ascii="Consolas" w:hAnsi="Consolas"/>
+                                <w:color w:val="000000"/>
+                                <w:sz w:val="20"/>
+                                <w:lang w:eastAsia="it-CH"/>
+                              </w:rPr>
+                            </w:pPr>
+                            <w:r>
+                              <w:rPr>
+                                <w:rFonts w:ascii="Consolas" w:hAnsi="Consolas"/>
+                                <w:color w:val="000000"/>
+                                <w:sz w:val="20"/>
+                                <w:lang w:eastAsia="it-CH"/>
+                              </w:rPr>
+                              <w:t xml:space="preserve">                </w:t>
+                            </w:r>
+                            <w:proofErr w:type="spellStart"/>
+                            <w:proofErr w:type="gramStart"/>
+                            <w:r>
+                              <w:rPr>
+                                <w:rFonts w:ascii="Consolas" w:hAnsi="Consolas"/>
+                                <w:color w:val="795E26"/>
+                                <w:sz w:val="20"/>
+                                <w:lang w:eastAsia="it-CH"/>
+                              </w:rPr>
+                              <w:t>alert</w:t>
+                            </w:r>
+                            <w:proofErr w:type="spellEnd"/>
+                            <w:r>
+                              <w:rPr>
+                                <w:rFonts w:ascii="Consolas" w:hAnsi="Consolas"/>
+                                <w:color w:val="000000"/>
+                                <w:sz w:val="20"/>
+                                <w:lang w:eastAsia="it-CH"/>
+                              </w:rPr>
+                              <w:t>(</w:t>
+                            </w:r>
+                            <w:proofErr w:type="gramEnd"/>
+                            <w:r>
+                              <w:rPr>
+                                <w:rFonts w:ascii="Consolas" w:hAnsi="Consolas"/>
+                                <w:color w:val="A31515"/>
+                                <w:sz w:val="20"/>
+                                <w:lang w:eastAsia="it-CH"/>
+                              </w:rPr>
+                              <w:t>"Errore nel caricamento del dizionario, status code: "</w:t>
+                            </w:r>
+                            <w:r>
+                              <w:rPr>
+                                <w:rFonts w:ascii="Consolas" w:hAnsi="Consolas"/>
+                                <w:color w:val="000000"/>
+                                <w:sz w:val="20"/>
+                                <w:lang w:eastAsia="it-CH"/>
+                              </w:rPr>
+                              <w:t xml:space="preserve"> + </w:t>
+                            </w:r>
+                            <w:proofErr w:type="spellStart"/>
+                            <w:r>
+                              <w:rPr>
+                                <w:rFonts w:ascii="Consolas" w:hAnsi="Consolas"/>
+                                <w:color w:val="0000FF"/>
+                                <w:sz w:val="20"/>
+                                <w:lang w:eastAsia="it-CH"/>
+                              </w:rPr>
+                              <w:t>this</w:t>
+                            </w:r>
+                            <w:r>
+                              <w:rPr>
+                                <w:rFonts w:ascii="Consolas" w:hAnsi="Consolas"/>
+                                <w:color w:val="000000"/>
+                                <w:sz w:val="20"/>
+                                <w:lang w:eastAsia="it-CH"/>
+                              </w:rPr>
+                              <w:t>.</w:t>
+                            </w:r>
+                            <w:r>
+                              <w:rPr>
+                                <w:rFonts w:ascii="Consolas" w:hAnsi="Consolas"/>
+                                <w:color w:val="0070C1"/>
+                                <w:sz w:val="20"/>
+                                <w:lang w:eastAsia="it-CH"/>
+                              </w:rPr>
+                              <w:t>status</w:t>
+                            </w:r>
+                            <w:proofErr w:type="spellEnd"/>
+                            <w:r>
+                              <w:rPr>
+                                <w:rFonts w:ascii="Consolas" w:hAnsi="Consolas"/>
+                                <w:color w:val="000000"/>
+                                <w:sz w:val="20"/>
+                                <w:lang w:eastAsia="it-CH"/>
+                              </w:rPr>
+                              <w:t>);</w:t>
+                            </w:r>
+                          </w:p>
+                          <w:p>
+                            <w:pPr>
+                              <w:shd w:val="clear" w:color="auto" w:fill="FFFFFF"/>
+                              <w:spacing w:line="276" w:lineRule="auto"/>
+                              <w:rPr>
+                                <w:rFonts w:ascii="Consolas" w:hAnsi="Consolas"/>
+                                <w:color w:val="000000"/>
+                                <w:sz w:val="20"/>
+                                <w:lang w:eastAsia="it-CH"/>
+                              </w:rPr>
+                            </w:pPr>
+                            <w:r>
+                              <w:rPr>
+                                <w:rFonts w:ascii="Consolas" w:hAnsi="Consolas"/>
+                                <w:color w:val="000000"/>
+                                <w:sz w:val="20"/>
+                                <w:lang w:eastAsia="it-CH"/>
+                              </w:rPr>
+                              <w:t>            }</w:t>
+                            </w:r>
+                          </w:p>
+                          <w:p>
+                            <w:pPr>
+                              <w:shd w:val="clear" w:color="auto" w:fill="FFFFFF"/>
+                              <w:spacing w:line="276" w:lineRule="auto"/>
+                              <w:rPr>
+                                <w:rFonts w:ascii="Consolas" w:hAnsi="Consolas"/>
+                                <w:color w:val="000000"/>
+                                <w:sz w:val="20"/>
+                                <w:lang w:eastAsia="it-CH"/>
+                              </w:rPr>
+                            </w:pPr>
+                            <w:r>
+                              <w:rPr>
+                                <w:rFonts w:ascii="Consolas" w:hAnsi="Consolas"/>
+                                <w:color w:val="000000"/>
+                                <w:sz w:val="20"/>
+                                <w:lang w:eastAsia="it-CH"/>
+                              </w:rPr>
+                              <w:t>       }</w:t>
+                            </w:r>
+                          </w:p>
+                          <w:p>
+                            <w:pPr>
+                              <w:shd w:val="clear" w:color="auto" w:fill="FFFFFF"/>
+                              <w:spacing w:line="276" w:lineRule="auto"/>
+                              <w:rPr>
+                                <w:rFonts w:ascii="Consolas" w:hAnsi="Consolas"/>
+                                <w:color w:val="000000"/>
+                                <w:sz w:val="20"/>
+                                <w:lang w:eastAsia="it-CH"/>
+                              </w:rPr>
+                            </w:pPr>
+                            <w:r>
+                              <w:rPr>
+                                <w:rFonts w:ascii="Consolas" w:hAnsi="Consolas"/>
+                                <w:color w:val="000000"/>
+                                <w:sz w:val="20"/>
+                                <w:lang w:eastAsia="it-CH"/>
+                              </w:rPr>
+                              <w:t>    };</w:t>
+                            </w:r>
+                          </w:p>
+                          <w:p>
+                            <w:pPr>
+                              <w:shd w:val="clear" w:color="auto" w:fill="FFFFFF"/>
+                              <w:spacing w:line="276" w:lineRule="auto"/>
+                              <w:rPr>
+                                <w:rFonts w:ascii="Consolas" w:hAnsi="Consolas"/>
+                                <w:color w:val="000000"/>
+                                <w:sz w:val="20"/>
+                                <w:lang w:eastAsia="it-CH"/>
+                              </w:rPr>
+                            </w:pPr>
+                            <w:r>
+                              <w:rPr>
+                                <w:rFonts w:ascii="Consolas" w:hAnsi="Consolas"/>
+                                <w:color w:val="000000"/>
+                                <w:sz w:val="20"/>
+                                <w:lang w:eastAsia="it-CH"/>
+                              </w:rPr>
+                              <w:t>}</w:t>
+                            </w:r>
+                          </w:p>
+                          <w:p>
+                            <w:pPr>
+                              <w:spacing w:line="276" w:lineRule="auto"/>
+                              <w:rPr>
+                                <w:sz w:val="20"/>
+                              </w:rPr>
+                            </w:pPr>
+                          </w:p>
+                        </w:txbxContent>
+                      </wps:txbx>
+                      <wps:bodyPr rot="0" spcFirstLastPara="0" vertOverflow="overflow" horzOverflow="overflow" vert="horz" wrap="square" lIns="91440" tIns="45720" rIns="91440" bIns="45720" numCol="1" spcCol="0" rtlCol="0" fromWordArt="0" anchor="t" anchorCtr="0" forceAA="0" compatLnSpc="1">
+                        <a:prstTxWarp prst="textNoShape">
+                          <a:avLst/>
+                        </a:prstTxWarp>
+                        <a:noAutofit/>
+                      </wps:bodyPr>
+                    </wps:wsp>
+                  </a:graphicData>
+                </a:graphic>
+                <wp14:sizeRelH relativeFrom="margin">
+                  <wp14:pctWidth>0</wp14:pctWidth>
+                </wp14:sizeRelH>
+                <wp14:sizeRelV relativeFrom="margin">
+                  <wp14:pctHeight>0</wp14:pctHeight>
+                </wp14:sizeRelV>
+              </wp:anchor>
+            </w:drawing>
+          </mc:Choice>
+          <mc:Fallback>
+            <w:pict>
+              <v:shape w14:anchorId="36106D19" id="Casella di testo 13" o:spid="_x0000_s1030" type="#_x0000_t202" style="position:absolute;margin-left:0;margin-top:10.45pt;width:534.05pt;height:272.95pt;z-index:251667456;visibility:visible;mso-wrap-style:square;mso-width-percent:0;mso-height-percent:0;mso-wrap-distance-left:9pt;mso-wrap-distance-top:0;mso-wrap-distance-right:9pt;mso-wrap-distance-bottom:0;mso-position-horizontal:center;mso-position-horizontal-relative:margin;mso-position-vertical:absolute;mso-position-vertical-relative:text;mso-width-percent:0;mso-height-percent:0;mso-width-relative:margin;mso-height-relative:margin;v-text-anchor:top" o:gfxdata="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" fillcolor="white [3201]" strokeweight=".5pt">
+                <v:textbox>
+                  <w:txbxContent>
+                    <w:p>
+                      <w:pPr>
+                        <w:shd w:val="clear" w:color="auto" w:fill="FFFFFF"/>
+                        <w:spacing w:line="276" w:lineRule="auto"/>
+                        <w:rPr>
+                          <w:rFonts w:ascii="Consolas" w:hAnsi="Consolas"/>
+                          <w:color w:val="000000"/>
+                          <w:sz w:val="20"/>
+                          <w:lang w:eastAsia="it-CH"/>
+                        </w:rPr>
+                      </w:pPr>
+                      <w:proofErr w:type="spellStart"/>
+                      <w:proofErr w:type="gramStart"/>
+                      <w:r>
+                        <w:rPr>
+                          <w:rFonts w:ascii="Consolas" w:hAnsi="Consolas"/>
+                          <w:color w:val="001080"/>
+                          <w:sz w:val="20"/>
+                          <w:lang w:eastAsia="it-CH"/>
+                        </w:rPr>
+                        <w:t>window</w:t>
+                      </w:r>
+                      <w:r>
+                        <w:rPr>
+                          <w:rFonts w:ascii="Consolas" w:hAnsi="Consolas"/>
+                          <w:color w:val="000000"/>
+                          <w:sz w:val="20"/>
+                          <w:lang w:eastAsia="it-CH"/>
+                        </w:rPr>
+                        <w:t>.</w:t>
+                      </w:r>
+                      <w:r>
+                        <w:rPr>
+                          <w:rFonts w:ascii="Consolas" w:hAnsi="Consolas"/>
+                          <w:color w:val="795E26"/>
+                          <w:sz w:val="20"/>
+                          <w:lang w:eastAsia="it-CH"/>
+                        </w:rPr>
+                        <w:t>onload</w:t>
+                      </w:r>
+                      <w:proofErr w:type="spellEnd"/>
+                      <w:proofErr w:type="gramEnd"/>
+                      <w:r>
+                        <w:rPr>
+                          <w:rFonts w:ascii="Consolas" w:hAnsi="Consolas"/>
+                          <w:color w:val="000000"/>
+                          <w:sz w:val="20"/>
+                          <w:lang w:eastAsia="it-CH"/>
+                        </w:rPr>
+                        <w:t xml:space="preserve"> = </w:t>
+                      </w:r>
+                      <w:proofErr w:type="spellStart"/>
+                      <w:r>
+                        <w:rPr>
+                          <w:rFonts w:ascii="Consolas" w:hAnsi="Consolas"/>
+                          <w:color w:val="0000FF"/>
+                          <w:sz w:val="20"/>
+                          <w:lang w:eastAsia="it-CH"/>
+                        </w:rPr>
+                        <w:t>function</w:t>
+                      </w:r>
+                      <w:proofErr w:type="spellEnd"/>
+                      <w:r>
+                        <w:rPr>
+                          <w:rFonts w:ascii="Consolas" w:hAnsi="Consolas"/>
+                          <w:color w:val="000000"/>
+                          <w:sz w:val="20"/>
+                          <w:lang w:eastAsia="it-CH"/>
+                        </w:rPr>
+                        <w:t>(){</w:t>
+                      </w:r>
+                    </w:p>
+                    <w:p>
+                      <w:pPr>
+                        <w:shd w:val="clear" w:color="auto" w:fill="FFFFFF"/>
+                        <w:spacing w:line="276" w:lineRule="auto"/>
+                        <w:rPr>
+                          <w:rFonts w:ascii="Consolas" w:hAnsi="Consolas"/>
+                          <w:color w:val="000000"/>
+                          <w:sz w:val="20"/>
+                          <w:lang w:eastAsia="it-CH"/>
+                        </w:rPr>
+                      </w:pPr>
+                      <w:r>
+                        <w:rPr>
+                          <w:rFonts w:ascii="Consolas" w:hAnsi="Consolas"/>
+                          <w:color w:val="000000"/>
+                          <w:sz w:val="20"/>
+                          <w:lang w:eastAsia="it-CH"/>
+                        </w:rPr>
+                        <w:t xml:space="preserve">    </w:t>
+                      </w:r>
+                      <w:proofErr w:type="spellStart"/>
+                      <w:r>
+                        <w:rPr>
+                          <w:rFonts w:ascii="Consolas" w:hAnsi="Consolas"/>
+                          <w:color w:val="0000FF"/>
+                          <w:sz w:val="20"/>
+                          <w:lang w:eastAsia="it-CH"/>
+                        </w:rPr>
+                        <w:t>let</w:t>
+                      </w:r>
+                      <w:proofErr w:type="spellEnd"/>
+                      <w:r>
+                        <w:rPr>
+                          <w:rFonts w:ascii="Consolas" w:hAnsi="Consolas"/>
+                          <w:color w:val="000000"/>
+                          <w:sz w:val="20"/>
+                          <w:lang w:eastAsia="it-CH"/>
+                        </w:rPr>
+                        <w:t xml:space="preserve"> </w:t>
+                      </w:r>
+                      <w:proofErr w:type="spellStart"/>
+                      <w:r>
+                        <w:rPr>
+                          <w:rFonts w:ascii="Consolas" w:hAnsi="Consolas"/>
+                          <w:color w:val="001080"/>
+                          <w:sz w:val="20"/>
+                          <w:lang w:eastAsia="it-CH"/>
+                        </w:rPr>
+                        <w:t>xhttp</w:t>
+                      </w:r>
+                      <w:proofErr w:type="spellEnd"/>
+                      <w:r>
+                        <w:rPr>
+                          <w:rFonts w:ascii="Consolas" w:hAnsi="Consolas"/>
+                          <w:color w:val="000000"/>
+                          <w:sz w:val="20"/>
+                          <w:lang w:eastAsia="it-CH"/>
+                        </w:rPr>
+                        <w:t xml:space="preserve"> = </w:t>
+                      </w:r>
+                      <w:r>
+                        <w:rPr>
+                          <w:rFonts w:ascii="Consolas" w:hAnsi="Consolas"/>
+                          <w:color w:val="0000FF"/>
+                          <w:sz w:val="20"/>
+                          <w:lang w:eastAsia="it-CH"/>
+                        </w:rPr>
+                        <w:t>new</w:t>
+                      </w:r>
+                      <w:r>
+                        <w:rPr>
+                          <w:rFonts w:ascii="Consolas" w:hAnsi="Consolas"/>
+                          <w:color w:val="000000"/>
+                          <w:sz w:val="20"/>
+                          <w:lang w:eastAsia="it-CH"/>
+                        </w:rPr>
+                        <w:t xml:space="preserve"> </w:t>
+                      </w:r>
+                      <w:proofErr w:type="spellStart"/>
+                      <w:proofErr w:type="gramStart"/>
+                      <w:r>
+                        <w:rPr>
+                          <w:rFonts w:ascii="Consolas" w:hAnsi="Consolas"/>
+                          <w:color w:val="267F99"/>
+                          <w:sz w:val="20"/>
+                          <w:lang w:eastAsia="it-CH"/>
+                        </w:rPr>
+                        <w:t>XMLHttpRequest</w:t>
+                      </w:r>
+                      <w:proofErr w:type="spellEnd"/>
+                      <w:r>
+                        <w:rPr>
+                          <w:rFonts w:ascii="Consolas" w:hAnsi="Consolas"/>
+                          <w:color w:val="000000"/>
+                          <w:sz w:val="20"/>
+                          <w:lang w:eastAsia="it-CH"/>
+                        </w:rPr>
+                        <w:t>(</w:t>
+                      </w:r>
+                      <w:proofErr w:type="gramEnd"/>
+                      <w:r>
+                        <w:rPr>
+                          <w:rFonts w:ascii="Consolas" w:hAnsi="Consolas"/>
+                          <w:color w:val="000000"/>
+                          <w:sz w:val="20"/>
+                          <w:lang w:eastAsia="it-CH"/>
+                        </w:rPr>
+                        <w:t>);</w:t>
+                      </w:r>
+                    </w:p>
+                    <w:p>
+                      <w:pPr>
+                        <w:shd w:val="clear" w:color="auto" w:fill="FFFFFF"/>
+                        <w:spacing w:line="276" w:lineRule="auto"/>
+                        <w:rPr>
+                          <w:rFonts w:ascii="Consolas" w:hAnsi="Consolas"/>
+                          <w:color w:val="000000"/>
+                          <w:sz w:val="20"/>
+                          <w:lang w:eastAsia="it-CH"/>
+                        </w:rPr>
+                      </w:pPr>
+                      <w:r>
+                        <w:rPr>
+                          <w:rFonts w:ascii="Consolas" w:hAnsi="Consolas"/>
+                          <w:color w:val="000000"/>
+                          <w:sz w:val="20"/>
+                          <w:lang w:eastAsia="it-CH"/>
+                        </w:rPr>
+                        <w:t xml:space="preserve">    </w:t>
+                      </w:r>
+                      <w:proofErr w:type="spellStart"/>
+                      <w:proofErr w:type="gramStart"/>
+                      <w:r>
+                        <w:rPr>
+                          <w:rFonts w:ascii="Consolas" w:hAnsi="Consolas"/>
+                          <w:color w:val="001080"/>
+                          <w:sz w:val="20"/>
+                          <w:lang w:eastAsia="it-CH"/>
+                        </w:rPr>
+                        <w:t>xhttp</w:t>
+                      </w:r>
+                      <w:r>
+                        <w:rPr>
+                          <w:rFonts w:ascii="Consolas" w:hAnsi="Consolas"/>
+                          <w:color w:val="000000"/>
+                          <w:sz w:val="20"/>
+                          <w:lang w:eastAsia="it-CH"/>
+                        </w:rPr>
+                        <w:t>.</w:t>
+                      </w:r>
+                      <w:r>
+                        <w:rPr>
+                          <w:rFonts w:ascii="Consolas" w:hAnsi="Consolas"/>
+                          <w:color w:val="795E26"/>
+                          <w:sz w:val="20"/>
+                          <w:lang w:eastAsia="it-CH"/>
+                        </w:rPr>
+                        <w:t>open</w:t>
+                      </w:r>
+                      <w:proofErr w:type="spellEnd"/>
+                      <w:proofErr w:type="gramEnd"/>
+                      <w:r>
+                        <w:rPr>
+                          <w:rFonts w:ascii="Consolas" w:hAnsi="Consolas"/>
+                          <w:color w:val="000000"/>
+                          <w:sz w:val="20"/>
+                          <w:lang w:eastAsia="it-CH"/>
+                        </w:rPr>
+                        <w:t>(</w:t>
+                      </w:r>
+                      <w:r>
+                        <w:rPr>
+                          <w:rFonts w:ascii="Consolas" w:hAnsi="Consolas"/>
+                          <w:color w:val="A31515"/>
+                          <w:sz w:val="20"/>
+                          <w:lang w:eastAsia="it-CH"/>
+                        </w:rPr>
+                        <w:t>"GET"</w:t>
+                      </w:r>
+                      <w:r>
+                        <w:rPr>
+                          <w:rFonts w:ascii="Consolas" w:hAnsi="Consolas"/>
+                          <w:color w:val="000000"/>
+                          <w:sz w:val="20"/>
+                          <w:lang w:eastAsia="it-CH"/>
+                        </w:rPr>
+                        <w:t xml:space="preserve">, </w:t>
+                      </w:r>
+                      <w:r>
+                        <w:rPr>
+                          <w:rFonts w:ascii="Consolas" w:hAnsi="Consolas"/>
+                          <w:color w:val="A31515"/>
+                          <w:sz w:val="20"/>
+                          <w:lang w:eastAsia="it-CH"/>
+                        </w:rPr>
+                        <w:t>"</w:t>
+                      </w:r>
+                      <w:proofErr w:type="spellStart"/>
+                      <w:r>
+                        <w:rPr>
+                          <w:rFonts w:ascii="Consolas" w:hAnsi="Consolas"/>
+                          <w:color w:val="A31515"/>
+                          <w:sz w:val="20"/>
+                          <w:lang w:eastAsia="it-CH"/>
+                        </w:rPr>
+                        <w:t>get-dictionary</w:t>
+                      </w:r>
+                      <w:proofErr w:type="spellEnd"/>
+                      <w:r>
+                        <w:rPr>
+                          <w:rFonts w:ascii="Consolas" w:hAnsi="Consolas"/>
+                          <w:color w:val="A31515"/>
+                          <w:sz w:val="20"/>
+                          <w:lang w:eastAsia="it-CH"/>
+                        </w:rPr>
+                        <w:t>"</w:t>
+                      </w:r>
+                      <w:r>
+                        <w:rPr>
+                          <w:rFonts w:ascii="Consolas" w:hAnsi="Consolas"/>
+                          <w:color w:val="000000"/>
+                          <w:sz w:val="20"/>
+                          <w:lang w:eastAsia="it-CH"/>
+                        </w:rPr>
+                        <w:t xml:space="preserve">); </w:t>
+                      </w:r>
+                      <w:r>
+                        <w:rPr>
+                          <w:rFonts w:ascii="Consolas" w:hAnsi="Consolas"/>
+                          <w:color w:val="008000"/>
+                          <w:sz w:val="20"/>
+                          <w:lang w:eastAsia="it-CH"/>
+                        </w:rPr>
+                        <w:t>//Richiesta del dizionario</w:t>
+                      </w:r>
+                    </w:p>
+                    <w:p>
+                      <w:pPr>
+                        <w:shd w:val="clear" w:color="auto" w:fill="FFFFFF"/>
+                        <w:spacing w:line="276" w:lineRule="auto"/>
+                        <w:rPr>
+                          <w:rFonts w:ascii="Consolas" w:hAnsi="Consolas"/>
+                          <w:color w:val="000000"/>
+                          <w:sz w:val="20"/>
+                          <w:lang w:eastAsia="it-CH"/>
+                        </w:rPr>
+                      </w:pPr>
+                      <w:r>
+                        <w:rPr>
+                          <w:rFonts w:ascii="Consolas" w:hAnsi="Consolas"/>
+                          <w:color w:val="000000"/>
+                          <w:sz w:val="20"/>
+                          <w:lang w:eastAsia="it-CH"/>
+                        </w:rPr>
+                        <w:t xml:space="preserve">    </w:t>
+                      </w:r>
+                      <w:proofErr w:type="spellStart"/>
+                      <w:proofErr w:type="gramStart"/>
+                      <w:r>
+                        <w:rPr>
+                          <w:rFonts w:ascii="Consolas" w:hAnsi="Consolas"/>
+                          <w:color w:val="001080"/>
+                          <w:sz w:val="20"/>
+                          <w:lang w:eastAsia="it-CH"/>
+                        </w:rPr>
+                        <w:t>xhttp</w:t>
+                      </w:r>
+                      <w:r>
+                        <w:rPr>
+                          <w:rFonts w:ascii="Consolas" w:hAnsi="Consolas"/>
+                          <w:color w:val="000000"/>
+                          <w:sz w:val="20"/>
+                          <w:lang w:eastAsia="it-CH"/>
+                        </w:rPr>
+                        <w:t>.</w:t>
+                      </w:r>
+                      <w:r>
+                        <w:rPr>
+                          <w:rFonts w:ascii="Consolas" w:hAnsi="Consolas"/>
+                          <w:color w:val="795E26"/>
+                          <w:sz w:val="20"/>
+                          <w:lang w:eastAsia="it-CH"/>
+                        </w:rPr>
+                        <w:t>send</w:t>
+                      </w:r>
+                      <w:proofErr w:type="spellEnd"/>
+                      <w:proofErr w:type="gramEnd"/>
+                      <w:r>
+                        <w:rPr>
+                          <w:rFonts w:ascii="Consolas" w:hAnsi="Consolas"/>
+                          <w:color w:val="000000"/>
+                          <w:sz w:val="20"/>
+                          <w:lang w:eastAsia="it-CH"/>
+                        </w:rPr>
+                        <w:t>();</w:t>
+                      </w:r>
+                    </w:p>
+                    <w:p>
+                      <w:pPr>
+                        <w:shd w:val="clear" w:color="auto" w:fill="FFFFFF"/>
+                        <w:spacing w:line="276" w:lineRule="auto"/>
+                        <w:rPr>
+                          <w:rFonts w:ascii="Consolas" w:hAnsi="Consolas"/>
+                          <w:color w:val="000000"/>
+                          <w:sz w:val="20"/>
+                          <w:lang w:eastAsia="it-CH"/>
+                        </w:rPr>
+                      </w:pPr>
+                      <w:r>
+                        <w:rPr>
+                          <w:rFonts w:ascii="Consolas" w:hAnsi="Consolas"/>
+                          <w:color w:val="000000"/>
+                          <w:sz w:val="20"/>
+                          <w:lang w:eastAsia="it-CH"/>
+                        </w:rPr>
+                        <w:t xml:space="preserve">    </w:t>
+                      </w:r>
+                      <w:proofErr w:type="spellStart"/>
+                      <w:proofErr w:type="gramStart"/>
+                      <w:r>
+                        <w:rPr>
+                          <w:rFonts w:ascii="Consolas" w:hAnsi="Consolas"/>
+                          <w:color w:val="001080"/>
+                          <w:sz w:val="20"/>
+                          <w:lang w:eastAsia="it-CH"/>
+                        </w:rPr>
+                        <w:t>xhttp</w:t>
+                      </w:r>
+                      <w:r>
+                        <w:rPr>
+                          <w:rFonts w:ascii="Consolas" w:hAnsi="Consolas"/>
+                          <w:color w:val="000000"/>
+                          <w:sz w:val="20"/>
+                          <w:lang w:eastAsia="it-CH"/>
+                        </w:rPr>
+                        <w:t>.</w:t>
+                      </w:r>
+                      <w:r>
+                        <w:rPr>
+                          <w:rFonts w:ascii="Consolas" w:hAnsi="Consolas"/>
+                          <w:color w:val="795E26"/>
+                          <w:sz w:val="20"/>
+                          <w:lang w:eastAsia="it-CH"/>
+                        </w:rPr>
+                        <w:t>onreadystatechange</w:t>
+                      </w:r>
+                      <w:proofErr w:type="spellEnd"/>
+                      <w:proofErr w:type="gramEnd"/>
+                      <w:r>
+                        <w:rPr>
+                          <w:rFonts w:ascii="Consolas" w:hAnsi="Consolas"/>
+                          <w:color w:val="000000"/>
+                          <w:sz w:val="20"/>
+                          <w:lang w:eastAsia="it-CH"/>
+                        </w:rPr>
+                        <w:t xml:space="preserve"> = </w:t>
+                      </w:r>
+                      <w:proofErr w:type="spellStart"/>
+                      <w:r>
+                        <w:rPr>
+                          <w:rFonts w:ascii="Consolas" w:hAnsi="Consolas"/>
+                          <w:color w:val="0000FF"/>
+                          <w:sz w:val="20"/>
+                          <w:lang w:eastAsia="it-CH"/>
+                        </w:rPr>
+                        <w:t>function</w:t>
+                      </w:r>
+                      <w:proofErr w:type="spellEnd"/>
+                      <w:r>
+                        <w:rPr>
+                          <w:rFonts w:ascii="Consolas" w:hAnsi="Consolas"/>
+                          <w:color w:val="000000"/>
+                          <w:sz w:val="20"/>
+                          <w:lang w:eastAsia="it-CH"/>
+                        </w:rPr>
+                        <w:t>() {</w:t>
+                      </w:r>
+                    </w:p>
+                    <w:p>
+                      <w:pPr>
+                        <w:shd w:val="clear" w:color="auto" w:fill="FFFFFF"/>
+                        <w:spacing w:line="276" w:lineRule="auto"/>
+                        <w:rPr>
+                          <w:rFonts w:ascii="Consolas" w:hAnsi="Consolas"/>
+                          <w:color w:val="000000"/>
+                          <w:sz w:val="20"/>
+                          <w:lang w:eastAsia="it-CH"/>
+                        </w:rPr>
+                      </w:pPr>
+                      <w:r>
+                        <w:rPr>
+                          <w:rFonts w:ascii="Consolas" w:hAnsi="Consolas"/>
+                          <w:color w:val="000000"/>
+                          <w:sz w:val="20"/>
+                          <w:lang w:eastAsia="it-CH"/>
+                        </w:rPr>
+                        <w:t xml:space="preserve">        </w:t>
+                      </w:r>
+                      <w:proofErr w:type="spellStart"/>
+                      <w:r>
+                        <w:rPr>
+                          <w:rFonts w:ascii="Consolas" w:hAnsi="Consolas"/>
+                          <w:color w:val="AF00DB"/>
+                          <w:sz w:val="20"/>
+                          <w:lang w:eastAsia="it-CH"/>
+                        </w:rPr>
+                        <w:t>if</w:t>
+                      </w:r>
+                      <w:proofErr w:type="spellEnd"/>
+                      <w:r>
+                        <w:rPr>
+                          <w:rFonts w:ascii="Consolas" w:hAnsi="Consolas"/>
+                          <w:color w:val="000000"/>
+                          <w:sz w:val="20"/>
+                          <w:lang w:eastAsia="it-CH"/>
+                        </w:rPr>
+                        <w:t xml:space="preserve"> (</w:t>
+                      </w:r>
+                      <w:proofErr w:type="spellStart"/>
+                      <w:proofErr w:type="gramStart"/>
+                      <w:r>
+                        <w:rPr>
+                          <w:rFonts w:ascii="Consolas" w:hAnsi="Consolas"/>
+                          <w:color w:val="0000FF"/>
+                          <w:sz w:val="20"/>
+                          <w:lang w:eastAsia="it-CH"/>
+                        </w:rPr>
+                        <w:t>this</w:t>
+                      </w:r>
+                      <w:r>
+                        <w:rPr>
+                          <w:rFonts w:ascii="Consolas" w:hAnsi="Consolas"/>
+                          <w:color w:val="000000"/>
+                          <w:sz w:val="20"/>
+                          <w:lang w:eastAsia="it-CH"/>
+                        </w:rPr>
+                        <w:t>.</w:t>
+                      </w:r>
+                      <w:r>
+                        <w:rPr>
+                          <w:rFonts w:ascii="Consolas" w:hAnsi="Consolas"/>
+                          <w:color w:val="0070C1"/>
+                          <w:sz w:val="20"/>
+                          <w:lang w:eastAsia="it-CH"/>
+                        </w:rPr>
+                        <w:t>readyState</w:t>
+                      </w:r>
+                      <w:proofErr w:type="spellEnd"/>
+                      <w:proofErr w:type="gramEnd"/>
+                      <w:r>
+                        <w:rPr>
+                          <w:rFonts w:ascii="Consolas" w:hAnsi="Consolas"/>
+                          <w:color w:val="000000"/>
+                          <w:sz w:val="20"/>
+                          <w:lang w:eastAsia="it-CH"/>
+                        </w:rPr>
+                        <w:t xml:space="preserve"> == </w:t>
+                      </w:r>
+                      <w:r>
+                        <w:rPr>
+                          <w:rFonts w:ascii="Consolas" w:hAnsi="Consolas"/>
+                          <w:color w:val="098658"/>
+                          <w:sz w:val="20"/>
+                          <w:lang w:eastAsia="it-CH"/>
+                        </w:rPr>
+                        <w:t>4</w:t>
+                      </w:r>
+                      <w:r>
+                        <w:rPr>
+                          <w:rFonts w:ascii="Consolas" w:hAnsi="Consolas"/>
+                          <w:color w:val="000000"/>
+                          <w:sz w:val="20"/>
+                          <w:lang w:eastAsia="it-CH"/>
+                        </w:rPr>
+                        <w:t>) {</w:t>
+                      </w:r>
+                    </w:p>
+                    <w:p>
+                      <w:pPr>
+                        <w:shd w:val="clear" w:color="auto" w:fill="FFFFFF"/>
+                        <w:spacing w:line="276" w:lineRule="auto"/>
+                        <w:rPr>
+                          <w:rFonts w:ascii="Consolas" w:hAnsi="Consolas"/>
+                          <w:color w:val="000000"/>
+                          <w:sz w:val="20"/>
+                          <w:lang w:eastAsia="it-CH"/>
+                        </w:rPr>
+                      </w:pPr>
+                      <w:r>
+                        <w:rPr>
+                          <w:rFonts w:ascii="Consolas" w:hAnsi="Consolas"/>
+                          <w:color w:val="000000"/>
+                          <w:sz w:val="20"/>
+                          <w:lang w:eastAsia="it-CH"/>
+                        </w:rPr>
+                        <w:t xml:space="preserve">            </w:t>
+                      </w:r>
+                      <w:proofErr w:type="spellStart"/>
+                      <w:proofErr w:type="gramStart"/>
+                      <w:r>
+                        <w:rPr>
+                          <w:rFonts w:ascii="Consolas" w:hAnsi="Consolas"/>
+                          <w:color w:val="AF00DB"/>
+                          <w:sz w:val="20"/>
+                          <w:lang w:eastAsia="it-CH"/>
+                        </w:rPr>
+                        <w:t>if</w:t>
+                      </w:r>
+                      <w:proofErr w:type="spellEnd"/>
+                      <w:r>
+                        <w:rPr>
+                          <w:rFonts w:ascii="Consolas" w:hAnsi="Consolas"/>
+                          <w:color w:val="000000"/>
+                          <w:sz w:val="20"/>
+                          <w:lang w:eastAsia="it-CH"/>
+                        </w:rPr>
+                        <w:t>(</w:t>
+                      </w:r>
+                      <w:proofErr w:type="spellStart"/>
+                      <w:proofErr w:type="gramEnd"/>
+                      <w:r>
+                        <w:rPr>
+                          <w:rFonts w:ascii="Consolas" w:hAnsi="Consolas"/>
+                          <w:color w:val="0000FF"/>
+                          <w:sz w:val="20"/>
+                          <w:lang w:eastAsia="it-CH"/>
+                        </w:rPr>
+                        <w:t>this</w:t>
+                      </w:r>
+                      <w:r>
+                        <w:rPr>
+                          <w:rFonts w:ascii="Consolas" w:hAnsi="Consolas"/>
+                          <w:color w:val="000000"/>
+                          <w:sz w:val="20"/>
+                          <w:lang w:eastAsia="it-CH"/>
+                        </w:rPr>
+                        <w:t>.</w:t>
+                      </w:r>
+                      <w:r>
+                        <w:rPr>
+                          <w:rFonts w:ascii="Consolas" w:hAnsi="Consolas"/>
+                          <w:color w:val="0070C1"/>
+                          <w:sz w:val="20"/>
+                          <w:lang w:eastAsia="it-CH"/>
+                        </w:rPr>
+                        <w:t>status</w:t>
+                      </w:r>
+                      <w:proofErr w:type="spellEnd"/>
+                      <w:r>
+                        <w:rPr>
+                          <w:rFonts w:ascii="Consolas" w:hAnsi="Consolas"/>
+                          <w:color w:val="000000"/>
+                          <w:sz w:val="20"/>
+                          <w:lang w:eastAsia="it-CH"/>
+                        </w:rPr>
+                        <w:t xml:space="preserve"> == </w:t>
+                      </w:r>
+                      <w:r>
+                        <w:rPr>
+                          <w:rFonts w:ascii="Consolas" w:hAnsi="Consolas"/>
+                          <w:color w:val="098658"/>
+                          <w:sz w:val="20"/>
+                          <w:lang w:eastAsia="it-CH"/>
+                        </w:rPr>
+                        <w:t>200</w:t>
+                      </w:r>
+                      <w:r>
+                        <w:rPr>
+                          <w:rFonts w:ascii="Consolas" w:hAnsi="Consolas"/>
+                          <w:color w:val="000000"/>
+                          <w:sz w:val="20"/>
+                          <w:lang w:eastAsia="it-CH"/>
+                        </w:rPr>
+                        <w:t>){</w:t>
+                      </w:r>
+                    </w:p>
+                    <w:p>
+                      <w:pPr>
+                        <w:shd w:val="clear" w:color="auto" w:fill="FFFFFF"/>
+                        <w:spacing w:line="276" w:lineRule="auto"/>
+                        <w:rPr>
+                          <w:rFonts w:ascii="Consolas" w:hAnsi="Consolas"/>
+                          <w:color w:val="000000"/>
+                          <w:sz w:val="20"/>
+                          <w:lang w:eastAsia="it-CH"/>
+                        </w:rPr>
+                      </w:pPr>
+                      <w:r>
+                        <w:rPr>
+                          <w:rFonts w:ascii="Consolas" w:hAnsi="Consolas"/>
+                          <w:color w:val="000000"/>
+                          <w:sz w:val="20"/>
+                          <w:lang w:eastAsia="it-CH"/>
+                        </w:rPr>
+                        <w:t xml:space="preserve">                </w:t>
+                      </w:r>
+                      <w:proofErr w:type="spellStart"/>
+                      <w:r>
+                        <w:rPr>
+                          <w:rFonts w:ascii="Consolas" w:hAnsi="Consolas"/>
+                          <w:color w:val="001080"/>
+                          <w:sz w:val="20"/>
+                          <w:lang w:eastAsia="it-CH"/>
+                        </w:rPr>
+                        <w:t>dictionary</w:t>
+                      </w:r>
+                      <w:proofErr w:type="spellEnd"/>
+                      <w:r>
+                        <w:rPr>
+                          <w:rFonts w:ascii="Consolas" w:hAnsi="Consolas"/>
+                          <w:color w:val="000000"/>
+                          <w:sz w:val="20"/>
+                          <w:lang w:eastAsia="it-CH"/>
+                        </w:rPr>
+                        <w:t xml:space="preserve"> = </w:t>
+                      </w:r>
+                      <w:proofErr w:type="gramStart"/>
+                      <w:r>
+                        <w:rPr>
+                          <w:rFonts w:ascii="Consolas" w:hAnsi="Consolas"/>
+                          <w:color w:val="0000FF"/>
+                          <w:sz w:val="20"/>
+                          <w:lang w:eastAsia="it-CH"/>
+                        </w:rPr>
+                        <w:t>this</w:t>
+                      </w:r>
+                      <w:r>
+                        <w:rPr>
+                          <w:rFonts w:ascii="Consolas" w:hAnsi="Consolas"/>
+                          <w:color w:val="000000"/>
+                          <w:sz w:val="20"/>
+                          <w:lang w:eastAsia="it-CH"/>
+                        </w:rPr>
+                        <w:t>.</w:t>
+                      </w:r>
+                      <w:r>
+                        <w:rPr>
+                          <w:rFonts w:ascii="Consolas" w:hAnsi="Consolas"/>
+                          <w:color w:val="0070C1"/>
+                          <w:sz w:val="20"/>
+                          <w:lang w:eastAsia="it-CH"/>
+                        </w:rPr>
+                        <w:t>responseXML</w:t>
+                      </w:r>
+                      <w:r>
+                        <w:rPr>
+                          <w:rFonts w:ascii="Consolas" w:hAnsi="Consolas"/>
+                          <w:color w:val="000000"/>
+                          <w:sz w:val="20"/>
+                          <w:lang w:eastAsia="it-CH"/>
+                        </w:rPr>
+                        <w:t>.</w:t>
+                      </w:r>
+                      <w:r>
+                        <w:rPr>
+                          <w:rFonts w:ascii="Consolas" w:hAnsi="Consolas"/>
+                          <w:color w:val="795E26"/>
+                          <w:sz w:val="20"/>
+                          <w:lang w:eastAsia="it-CH"/>
+                        </w:rPr>
+                        <w:t>querySelectorAll</w:t>
+                      </w:r>
+                      <w:proofErr w:type="gramEnd"/>
+                      <w:r>
+                        <w:rPr>
+                          <w:rFonts w:ascii="Consolas" w:hAnsi="Consolas"/>
+                          <w:color w:val="000000"/>
+                          <w:sz w:val="20"/>
+                          <w:lang w:eastAsia="it-CH"/>
+                        </w:rPr>
+                        <w:t>(</w:t>
+                      </w:r>
+                      <w:r>
+                        <w:rPr>
+                          <w:rFonts w:ascii="Consolas" w:hAnsi="Consolas"/>
+                          <w:color w:val="A31515"/>
+                          <w:sz w:val="20"/>
+                          <w:lang w:eastAsia="it-CH"/>
+                        </w:rPr>
+                        <w:t>'LENGTH2,LENGTH3,LENGTH4,LENGTH5,LENGTH6,LENGTH7,LENGTH8,LENGTH9,LENGTH10,LENGTH11,LENGTH12,LENGTH13,LENGTH14,LENGTH15'</w:t>
+                      </w:r>
+                      <w:r>
+                        <w:rPr>
+                          <w:rFonts w:ascii="Consolas" w:hAnsi="Consolas"/>
+                          <w:color w:val="000000"/>
+                          <w:sz w:val="20"/>
+                          <w:lang w:eastAsia="it-CH"/>
+                        </w:rPr>
+                        <w:t>);</w:t>
+                      </w:r>
+                    </w:p>
+                    <w:p>
+                      <w:pPr>
+                        <w:shd w:val="clear" w:color="auto" w:fill="FFFFFF"/>
+                        <w:spacing w:line="276" w:lineRule="auto"/>
+                        <w:rPr>
+                          <w:rFonts w:ascii="Consolas" w:hAnsi="Consolas"/>
+                          <w:color w:val="000000"/>
+                          <w:sz w:val="20"/>
+                          <w:lang w:eastAsia="it-CH"/>
+                        </w:rPr>
+                      </w:pPr>
+                      <w:r>
+                        <w:rPr>
+                          <w:rFonts w:ascii="Consolas" w:hAnsi="Consolas"/>
+                          <w:color w:val="000000"/>
+                          <w:sz w:val="20"/>
+                          <w:lang w:eastAsia="it-CH"/>
+                        </w:rPr>
+                        <w:t xml:space="preserve">                </w:t>
+                      </w:r>
+                      <w:proofErr w:type="spellStart"/>
+                      <w:proofErr w:type="gramStart"/>
+                      <w:r>
+                        <w:rPr>
+                          <w:rFonts w:ascii="Consolas" w:hAnsi="Consolas"/>
+                          <w:color w:val="795E26"/>
+                          <w:sz w:val="20"/>
+                          <w:lang w:eastAsia="it-CH"/>
+                        </w:rPr>
+                        <w:t>loadTable</w:t>
+                      </w:r>
+                      <w:proofErr w:type="spellEnd"/>
+                      <w:r>
+                        <w:rPr>
+                          <w:rFonts w:ascii="Consolas" w:hAnsi="Consolas"/>
+                          <w:color w:val="000000"/>
+                          <w:sz w:val="20"/>
+                          <w:lang w:eastAsia="it-CH"/>
+                        </w:rPr>
+                        <w:t>(</w:t>
+                      </w:r>
+                      <w:proofErr w:type="gramEnd"/>
+                      <w:r>
+                        <w:rPr>
+                          <w:rFonts w:ascii="Consolas" w:hAnsi="Consolas"/>
+                          <w:color w:val="098658"/>
+                          <w:sz w:val="20"/>
+                          <w:lang w:eastAsia="it-CH"/>
+                        </w:rPr>
+                        <w:t>100</w:t>
+                      </w:r>
+                      <w:r>
+                        <w:rPr>
+                          <w:rFonts w:ascii="Consolas" w:hAnsi="Consolas"/>
+                          <w:color w:val="000000"/>
+                          <w:sz w:val="20"/>
+                          <w:lang w:eastAsia="it-CH"/>
+                        </w:rPr>
+                        <w:t xml:space="preserve">); </w:t>
+                      </w:r>
+                      <w:r>
+                        <w:rPr>
+                          <w:rFonts w:ascii="Consolas" w:hAnsi="Consolas"/>
+                          <w:color w:val="008000"/>
+                          <w:sz w:val="20"/>
+                          <w:lang w:eastAsia="it-CH"/>
+                        </w:rPr>
+                        <w:t>//Carica le prime 100 righe della tabella</w:t>
+                      </w:r>
+                    </w:p>
+                    <w:p>
+                      <w:pPr>
+                        <w:shd w:val="clear" w:color="auto" w:fill="FFFFFF"/>
+                        <w:spacing w:line="276" w:lineRule="auto"/>
+                        <w:rPr>
+                          <w:rFonts w:ascii="Consolas" w:hAnsi="Consolas"/>
+                          <w:color w:val="000000"/>
+                          <w:sz w:val="20"/>
+                          <w:lang w:eastAsia="it-CH"/>
+                        </w:rPr>
+                      </w:pPr>
+                      <w:r>
+                        <w:rPr>
+                          <w:rFonts w:ascii="Consolas" w:hAnsi="Consolas"/>
+                          <w:color w:val="000000"/>
+                          <w:sz w:val="20"/>
+                          <w:lang w:eastAsia="it-CH"/>
+                        </w:rPr>
+                        <w:t xml:space="preserve">                </w:t>
+                      </w:r>
+                      <w:proofErr w:type="spellStart"/>
+                      <w:proofErr w:type="gramStart"/>
+                      <w:r>
+                        <w:rPr>
+                          <w:rFonts w:ascii="Consolas" w:hAnsi="Consolas"/>
+                          <w:color w:val="795E26"/>
+                          <w:sz w:val="20"/>
+                          <w:lang w:eastAsia="it-CH"/>
+                        </w:rPr>
+                        <w:t>displayTable</w:t>
+                      </w:r>
+                      <w:proofErr w:type="spellEnd"/>
+                      <w:r>
+                        <w:rPr>
+                          <w:rFonts w:ascii="Consolas" w:hAnsi="Consolas"/>
+                          <w:color w:val="000000"/>
+                          <w:sz w:val="20"/>
+                          <w:lang w:eastAsia="it-CH"/>
+                        </w:rPr>
+                        <w:t>(</w:t>
+                      </w:r>
+                      <w:proofErr w:type="gramEnd"/>
+                      <w:r>
+                        <w:rPr>
+                          <w:rFonts w:ascii="Consolas" w:hAnsi="Consolas"/>
+                          <w:color w:val="000000"/>
+                          <w:sz w:val="20"/>
+                          <w:lang w:eastAsia="it-CH"/>
+                        </w:rPr>
+                        <w:t xml:space="preserve">); </w:t>
+                      </w:r>
+                      <w:r>
+                        <w:rPr>
+                          <w:rFonts w:ascii="Consolas" w:hAnsi="Consolas"/>
+                          <w:color w:val="008000"/>
+                          <w:sz w:val="20"/>
+                          <w:lang w:eastAsia="it-CH"/>
+                        </w:rPr>
+                        <w:t>//Mostra la tabella</w:t>
+                      </w:r>
+                    </w:p>
+                    <w:p>
+                      <w:pPr>
+                        <w:shd w:val="clear" w:color="auto" w:fill="FFFFFF"/>
+                        <w:spacing w:line="276" w:lineRule="auto"/>
+                        <w:rPr>
+                          <w:rFonts w:ascii="Consolas" w:hAnsi="Consolas"/>
+                          <w:color w:val="000000"/>
+                          <w:sz w:val="20"/>
+                          <w:lang w:eastAsia="it-CH"/>
+                        </w:rPr>
+                      </w:pPr>
+                      <w:r>
+                        <w:rPr>
+                          <w:rFonts w:ascii="Consolas" w:hAnsi="Consolas"/>
+                          <w:color w:val="000000"/>
+                          <w:sz w:val="20"/>
+                          <w:lang w:eastAsia="it-CH"/>
+                        </w:rPr>
+                        <w:t xml:space="preserve">            </w:t>
+                      </w:r>
+                      <w:proofErr w:type="gramStart"/>
+                      <w:r>
+                        <w:rPr>
+                          <w:rFonts w:ascii="Consolas" w:hAnsi="Consolas"/>
+                          <w:color w:val="000000"/>
+                          <w:sz w:val="20"/>
+                          <w:lang w:eastAsia="it-CH"/>
+                        </w:rPr>
+                        <w:t>}</w:t>
+                      </w:r>
+                      <w:r>
+                        <w:rPr>
+                          <w:rFonts w:ascii="Consolas" w:hAnsi="Consolas"/>
+                          <w:color w:val="AF00DB"/>
+                          <w:sz w:val="20"/>
+                          <w:lang w:eastAsia="it-CH"/>
+                        </w:rPr>
+                        <w:t>else</w:t>
+                      </w:r>
+                      <w:proofErr w:type="gramEnd"/>
+                      <w:r>
+                        <w:rPr>
+                          <w:rFonts w:ascii="Consolas" w:hAnsi="Consolas"/>
+                          <w:color w:val="000000"/>
+                          <w:sz w:val="20"/>
+                          <w:lang w:eastAsia="it-CH"/>
+                        </w:rPr>
+                        <w:t>{</w:t>
+                      </w:r>
+                    </w:p>
+                    <w:p>
+                      <w:pPr>
+                        <w:shd w:val="clear" w:color="auto" w:fill="FFFFFF"/>
+                        <w:spacing w:line="276" w:lineRule="auto"/>
+                        <w:rPr>
+                          <w:rFonts w:ascii="Consolas" w:hAnsi="Consolas"/>
+                          <w:color w:val="000000"/>
+                          <w:sz w:val="20"/>
+                          <w:lang w:eastAsia="it-CH"/>
+                        </w:rPr>
+                      </w:pPr>
+                      <w:r>
+                        <w:rPr>
+                          <w:rFonts w:ascii="Consolas" w:hAnsi="Consolas"/>
+                          <w:color w:val="000000"/>
+                          <w:sz w:val="20"/>
+                          <w:lang w:eastAsia="it-CH"/>
+                        </w:rPr>
+                        <w:t xml:space="preserve">                </w:t>
+                      </w:r>
+                      <w:r>
+                        <w:rPr>
+                          <w:rFonts w:ascii="Consolas" w:hAnsi="Consolas"/>
+                          <w:color w:val="008000"/>
+                          <w:sz w:val="20"/>
+                          <w:lang w:eastAsia="it-CH"/>
+                        </w:rPr>
+                        <w:t>//Errore nel la richiesta del dizionario fallisca</w:t>
+                      </w:r>
+                    </w:p>
+                    <w:p>
+                      <w:pPr>
+                        <w:shd w:val="clear" w:color="auto" w:fill="FFFFFF"/>
+                        <w:spacing w:line="276" w:lineRule="auto"/>
+                        <w:rPr>
+                          <w:rFonts w:ascii="Consolas" w:hAnsi="Consolas"/>
+                          <w:color w:val="000000"/>
+                          <w:sz w:val="20"/>
+                          <w:lang w:eastAsia="it-CH"/>
+                        </w:rPr>
+                      </w:pPr>
+                      <w:r>
+                        <w:rPr>
+                          <w:rFonts w:ascii="Consolas" w:hAnsi="Consolas"/>
+                          <w:color w:val="000000"/>
+                          <w:sz w:val="20"/>
+                          <w:lang w:eastAsia="it-CH"/>
+                        </w:rPr>
+                        <w:t xml:space="preserve">                </w:t>
+                      </w:r>
+                      <w:proofErr w:type="spellStart"/>
+                      <w:proofErr w:type="gramStart"/>
+                      <w:r>
+                        <w:rPr>
+                          <w:rFonts w:ascii="Consolas" w:hAnsi="Consolas"/>
+                          <w:color w:val="795E26"/>
+                          <w:sz w:val="20"/>
+                          <w:lang w:eastAsia="it-CH"/>
+                        </w:rPr>
+                        <w:t>alert</w:t>
+                      </w:r>
+                      <w:proofErr w:type="spellEnd"/>
+                      <w:r>
+                        <w:rPr>
+                          <w:rFonts w:ascii="Consolas" w:hAnsi="Consolas"/>
+                          <w:color w:val="000000"/>
+                          <w:sz w:val="20"/>
+                          <w:lang w:eastAsia="it-CH"/>
+                        </w:rPr>
+                        <w:t>(</w:t>
+                      </w:r>
+                      <w:proofErr w:type="gramEnd"/>
+                      <w:r>
+                        <w:rPr>
+                          <w:rFonts w:ascii="Consolas" w:hAnsi="Consolas"/>
+                          <w:color w:val="A31515"/>
+                          <w:sz w:val="20"/>
+                          <w:lang w:eastAsia="it-CH"/>
+                        </w:rPr>
+                        <w:t>"Errore nel caricamento del dizionario, status code: "</w:t>
+                      </w:r>
+                      <w:r>
+                        <w:rPr>
+                          <w:rFonts w:ascii="Consolas" w:hAnsi="Consolas"/>
+                          <w:color w:val="000000"/>
+                          <w:sz w:val="20"/>
+                          <w:lang w:eastAsia="it-CH"/>
+                        </w:rPr>
+                        <w:t xml:space="preserve"> + </w:t>
+                      </w:r>
+                      <w:proofErr w:type="spellStart"/>
+                      <w:r>
+                        <w:rPr>
+                          <w:rFonts w:ascii="Consolas" w:hAnsi="Consolas"/>
+                          <w:color w:val="0000FF"/>
+                          <w:sz w:val="20"/>
+                          <w:lang w:eastAsia="it-CH"/>
+                        </w:rPr>
+                        <w:t>this</w:t>
+                      </w:r>
+                      <w:r>
+                        <w:rPr>
+                          <w:rFonts w:ascii="Consolas" w:hAnsi="Consolas"/>
+                          <w:color w:val="000000"/>
+                          <w:sz w:val="20"/>
+                          <w:lang w:eastAsia="it-CH"/>
+                        </w:rPr>
+                        <w:t>.</w:t>
+                      </w:r>
+                      <w:r>
+                        <w:rPr>
+                          <w:rFonts w:ascii="Consolas" w:hAnsi="Consolas"/>
+                          <w:color w:val="0070C1"/>
+                          <w:sz w:val="20"/>
+                          <w:lang w:eastAsia="it-CH"/>
+                        </w:rPr>
+                        <w:t>status</w:t>
+                      </w:r>
+                      <w:proofErr w:type="spellEnd"/>
+                      <w:r>
+                        <w:rPr>
+                          <w:rFonts w:ascii="Consolas" w:hAnsi="Consolas"/>
+                          <w:color w:val="000000"/>
+                          <w:sz w:val="20"/>
+                          <w:lang w:eastAsia="it-CH"/>
+                        </w:rPr>
+                        <w:t>);</w:t>
+                      </w:r>
+                    </w:p>
+                    <w:p>
+                      <w:pPr>
+                        <w:shd w:val="clear" w:color="auto" w:fill="FFFFFF"/>
+                        <w:spacing w:line="276" w:lineRule="auto"/>
+                        <w:rPr>
+                          <w:rFonts w:ascii="Consolas" w:hAnsi="Consolas"/>
+                          <w:color w:val="000000"/>
+                          <w:sz w:val="20"/>
+                          <w:lang w:eastAsia="it-CH"/>
+                        </w:rPr>
+                      </w:pPr>
+                      <w:r>
+                        <w:rPr>
+                          <w:rFonts w:ascii="Consolas" w:hAnsi="Consolas"/>
+                          <w:color w:val="000000"/>
+                          <w:sz w:val="20"/>
+                          <w:lang w:eastAsia="it-CH"/>
+                        </w:rPr>
+                        <w:t>            }</w:t>
+                      </w:r>
+                    </w:p>
+                    <w:p>
+                      <w:pPr>
+                        <w:shd w:val="clear" w:color="auto" w:fill="FFFFFF"/>
+                        <w:spacing w:line="276" w:lineRule="auto"/>
+                        <w:rPr>
+                          <w:rFonts w:ascii="Consolas" w:hAnsi="Consolas"/>
+                          <w:color w:val="000000"/>
+                          <w:sz w:val="20"/>
+                          <w:lang w:eastAsia="it-CH"/>
+                        </w:rPr>
+                      </w:pPr>
+                      <w:r>
+                        <w:rPr>
+                          <w:rFonts w:ascii="Consolas" w:hAnsi="Consolas"/>
+                          <w:color w:val="000000"/>
+                          <w:sz w:val="20"/>
+                          <w:lang w:eastAsia="it-CH"/>
+                        </w:rPr>
+                        <w:t>       }</w:t>
+                      </w:r>
+                    </w:p>
+                    <w:p>
+                      <w:pPr>
+                        <w:shd w:val="clear" w:color="auto" w:fill="FFFFFF"/>
+                        <w:spacing w:line="276" w:lineRule="auto"/>
+                        <w:rPr>
+                          <w:rFonts w:ascii="Consolas" w:hAnsi="Consolas"/>
+                          <w:color w:val="000000"/>
+                          <w:sz w:val="20"/>
+                          <w:lang w:eastAsia="it-CH"/>
+                        </w:rPr>
+                      </w:pPr>
+                      <w:r>
+                        <w:rPr>
+                          <w:rFonts w:ascii="Consolas" w:hAnsi="Consolas"/>
+                          <w:color w:val="000000"/>
+                          <w:sz w:val="20"/>
+                          <w:lang w:eastAsia="it-CH"/>
+                        </w:rPr>
+                        <w:t>    };</w:t>
+                      </w:r>
+                    </w:p>
+                    <w:p>
+                      <w:pPr>
+                        <w:shd w:val="clear" w:color="auto" w:fill="FFFFFF"/>
+                        <w:spacing w:line="276" w:lineRule="auto"/>
+                        <w:rPr>
+                          <w:rFonts w:ascii="Consolas" w:hAnsi="Consolas"/>
+                          <w:color w:val="000000"/>
+                          <w:sz w:val="20"/>
+                          <w:lang w:eastAsia="it-CH"/>
+                        </w:rPr>
+                      </w:pPr>
+                      <w:r>
+                        <w:rPr>
+                          <w:rFonts w:ascii="Consolas" w:hAnsi="Consolas"/>
+                          <w:color w:val="000000"/>
+                          <w:sz w:val="20"/>
+                          <w:lang w:eastAsia="it-CH"/>
+                        </w:rPr>
+                        <w:t>}</w:t>
+                      </w:r>
+                    </w:p>
+                    <w:p>
+                      <w:pPr>
+                        <w:spacing w:line="276" w:lineRule="auto"/>
+                        <w:rPr>
+                          <w:sz w:val="20"/>
+                        </w:rPr>
+                      </w:pPr>
+                    </w:p>
+                  </w:txbxContent>
+                </v:textbox>
+                <w10:wrap anchorx="margin"/>
+              </v:shape>
+            </w:pict>
+          </mc:Fallback>
+        </mc:AlternateContent>
+      </w:r>
+    </w:p>
+    <w:p>
+      <w:pPr>
+        <w:rPr>
+          <w:lang w:eastAsia="en-US"/>
+        </w:rPr>
+      </w:pPr>
+    </w:p>
+    <w:p>
+      <w:pPr>
+        <w:rPr>
+          <w:lang w:eastAsia="en-US"/>
+        </w:rPr>
+      </w:pPr>
+    </w:p>
+    <w:p>
+      <w:pPr>
+        <w:rPr>
+          <w:lang w:eastAsia="en-US"/>
+        </w:rPr>
+      </w:pPr>
+    </w:p>
+    <w:p>
+      <w:pPr>
+        <w:rPr>
+          <w:lang w:eastAsia="en-US"/>
+        </w:rPr>
+      </w:pPr>
+    </w:p>
+    <w:p>
+      <w:pPr>
+        <w:rPr>
+          <w:lang w:eastAsia="en-US"/>
+        </w:rPr>
+      </w:pPr>
+    </w:p>
+    <w:p>
+      <w:pPr>
+        <w:rPr>
+          <w:lang w:eastAsia="en-US"/>
+        </w:rPr>
+      </w:pPr>
+    </w:p>
+    <w:p>
+      <w:pPr>
+        <w:rPr>
+          <w:lang w:eastAsia="en-US"/>
+        </w:rPr>
+      </w:pPr>
+    </w:p>
+    <w:p>
+      <w:pPr>
+        <w:rPr>
+          <w:lang w:eastAsia="en-US"/>
+        </w:rPr>
+      </w:pPr>
+    </w:p>
+    <w:p>
+      <w:pPr>
+        <w:rPr>
+          <w:lang w:eastAsia="en-US"/>
+        </w:rPr>
+      </w:pPr>
+    </w:p>
+    <w:p>
+      <w:pPr>
+        <w:rPr>
+          <w:lang w:eastAsia="en-US"/>
+        </w:rPr>
+      </w:pPr>
+    </w:p>
+    <w:p>
+      <w:pPr>
+        <w:rPr>
+          <w:lang w:eastAsia="en-US"/>
+        </w:rPr>
+      </w:pPr>
+    </w:p>
+    <w:p>
+      <w:pPr>
+        <w:rPr>
+          <w:lang w:eastAsia="en-US"/>
+        </w:rPr>
+      </w:pPr>
+    </w:p>
+    <w:p>
+      <w:pPr>
+        <w:rPr>
+          <w:lang w:eastAsia="en-US"/>
+        </w:rPr>
+      </w:pPr>
+    </w:p>
+    <w:p>
+      <w:pPr>
+        <w:rPr>
+          <w:lang w:eastAsia="en-US"/>
+        </w:rPr>
+      </w:pPr>
+    </w:p>
+    <w:p>
+      <w:pPr>
+        <w:rPr>
+          <w:lang w:eastAsia="en-US"/>
+        </w:rPr>
+      </w:pPr>
+    </w:p>
+    <w:p>
+      <w:pPr>
+        <w:rPr>
+          <w:lang w:eastAsia="en-US"/>
+        </w:rPr>
+      </w:pPr>
+    </w:p>
+    <w:p>
+      <w:pPr>
+        <w:rPr>
+          <w:lang w:eastAsia="en-US"/>
+        </w:rPr>
+      </w:pPr>
+    </w:p>
+    <w:p>
+      <w:pPr>
+        <w:rPr>
+          <w:lang w:eastAsia="en-US"/>
+        </w:rPr>
+      </w:pPr>
+    </w:p>
+    <w:p>
+      <w:pPr>
+        <w:rPr>
+          <w:lang w:eastAsia="en-US"/>
+        </w:rPr>
+      </w:pPr>
+    </w:p>
+    <w:p>
+      <w:pPr>
+        <w:rPr>
+          <w:lang w:eastAsia="en-US"/>
+        </w:rPr>
+      </w:pPr>
+      <w:r>
+        <w:rPr>
+          <w:lang w:eastAsia="en-US"/>
+        </w:rPr>
+        <w:br w:type="page"/>
+      </w:r>
+    </w:p>
+    <w:p>
+      <w:pPr>
+        <w:rPr>
+          <w:lang w:eastAsia="en-US"/>
+        </w:rPr>
+      </w:pPr>
+    </w:p>
+    <w:p>
+      <w:pPr>
         <w:pStyle w:val="Titolo1"/>
       </w:pPr>
       <w:bookmarkStart w:id="21" w:name="_Toc461179223"/>
       <w:bookmarkStart w:id="22" w:name="_Toc124935615"/>
       <w:r>
-        <w:lastRenderedPageBreak/>
         <w:t>Test</w:t>
       </w:r>
       <w:bookmarkEnd w:id="21"/>
@@ -10009,6 +14044,7 @@
                 <w:szCs w:val="24"/>
                 <w:lang w:val="it-CH"/>
               </w:rPr>
+              <w:lastRenderedPageBreak/>
               <w:t>Prerequisiti</w:t>
             </w:r>
           </w:p>
@@ -10061,7 +14097,6 @@
                 <w:szCs w:val="24"/>
                 <w:lang w:val="it-CH"/>
               </w:rPr>
-              <w:lastRenderedPageBreak/>
               <w:t>Procedura</w:t>
             </w:r>
           </w:p>
@@ -11150,6 +15185,7 @@
                 <w:szCs w:val="24"/>
                 <w:lang w:eastAsia="en-US"/>
               </w:rPr>
+              <w:lastRenderedPageBreak/>
               <w:t>Riferimento</w:t>
             </w:r>
           </w:p>
@@ -11173,6 +15209,7 @@
                 <w:szCs w:val="24"/>
                 <w:lang w:val="it-CH"/>
               </w:rPr>
+              <w:lastRenderedPageBreak/>
               <w:t>TC-00</w:t>
             </w:r>
             <w:r>
@@ -11278,7 +15315,6 @@
                 <w:szCs w:val="24"/>
                 <w:lang w:val="it-CH"/>
               </w:rPr>
-              <w:lastRenderedPageBreak/>
               <w:t>Descrizione</w:t>
             </w:r>
           </w:p>
@@ -15852,7 +19888,7 @@
           </mc:Choice>
           <mc:Fallback>
             <w:pict>
-              <v:shape w14:anchorId="0F9A587C" id="Casella di testo 19" o:spid="_x0000_s1028" type="#_x0000_t202" style="position:absolute;margin-left:145.25pt;margin-top:158.65pt;width:405.95pt;height:40.95pt;rotation:-30;z-index:251659264;visibility:visible;mso-wrap-style:square;mso-height-percent:0;mso-wrap-distance-left:9pt;mso-wrap-distance-top:0;mso-wrap-distance-right:9pt;mso-wrap-distance-bottom:0;mso-position-horizontal:absolute;mso-position-horizontal-relative:text;mso-position-vertical:absolute;mso-position-vertical-relative:text;mso-height-percent:0;mso-height-relative:margin;v-text-anchor:top" o:gfxdata="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" fillcolor="white [3201]" strokeweight=".5pt">
+              <v:shape w14:anchorId="0F9A587C" id="Casella di testo 19" o:spid="_x0000_s1031" type="#_x0000_t202" style="position:absolute;margin-left:145.25pt;margin-top:158.65pt;width:405.95pt;height:40.95pt;rotation:-30;z-index:251659264;visibility:visible;mso-wrap-style:square;mso-height-percent:0;mso-wrap-distance-left:9pt;mso-wrap-distance-top:0;mso-wrap-distance-right:9pt;mso-wrap-distance-bottom:0;mso-position-horizontal:absolute;mso-position-horizontal-relative:text;mso-position-vertical:absolute;mso-position-vertical-relative:text;mso-height-percent:0;mso-height-relative:margin;v-text-anchor:top" o:gfxdata="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" fillcolor="white [3201]" strokeweight=".5pt">
                 <v:fill opacity="27499f"/>
                 <v:textbox>
                   <w:txbxContent>
@@ -15947,14 +19983,27 @@
       <w:r>
         <w:t xml:space="preserve">Figura </w:t>
       </w:r>
-      <w:fldSimple w:instr=" SEQ Figura \* ARABIC ">
-        <w:r>
-          <w:rPr>
-            <w:noProof/>
-          </w:rPr>
-          <w:t>8</w:t>
-        </w:r>
-      </w:fldSimple>
+      <w:r>
+        <w:fldChar w:fldCharType="begin"/>
+      </w:r>
+      <w:r>
+        <w:instrText xml:space="preserve"> SEQ Figura \* ARABIC </w:instrText>
+      </w:r>
+      <w:r>
+        <w:fldChar w:fldCharType="separate"/>
+      </w:r>
+      <w:r>
+        <w:rPr>
+          <w:noProof/>
+        </w:rPr>
+        <w:t>9</w:t>
+      </w:r>
+      <w:r>
+        <w:rPr>
+          <w:noProof/>
+        </w:rPr>
+        <w:fldChar w:fldCharType="end"/>
+      </w:r>
       <w:r>
         <w:t xml:space="preserve"> </w:t>
       </w:r>
@@ -24442,7 +28491,6 @@
   <w:style w:type="character" w:default="1" w:styleId="Carpredefinitoparagrafo">
     <w:name w:val="Default Paragraph Font"/>
     <w:uiPriority w:val="1"/>
-    <w:semiHidden/>
     <w:unhideWhenUsed/>
   </w:style>
   <w:style w:type="table" w:default="1" w:styleId="Tabellanormale">
@@ -25142,7 +29190,7 @@
 </file>
 
 <file path=customXml/itemProps1.xml><?xml version="1.0" encoding="utf-8"?>
-<ds:datastoreItem xmlns:ds="http://schemas.openxmlformats.org/officeDocument/2006/customXml" ds:itemID="{2F3FA924-0DF9-44F6-B202-CD06F52F79DA}">
+<ds:datastoreItem xmlns:ds="http://schemas.openxmlformats.org/officeDocument/2006/customXml" ds:itemID="{E09DE064-6D39-4177-9681-58E6F11663CB}">
   <ds:schemaRefs>
     <ds:schemaRef ds:uri="http://schemas.openxmlformats.org/officeDocument/2006/bibliography"/>
   </ds:schemaRefs>

</xml_diff>

<commit_message>
Continuazione algoritmo generazione griglia
</commit_message>
<xml_diff>
--- a/3_Documentazione/Documentazione_GeneratoreTrovaParole.docx
+++ b/3_Documentazione/Documentazione_GeneratoreTrovaParole.docx
@@ -8306,255 +8306,26 @@
       <w:bookmarkStart w:id="17" w:name="_Toc124935613"/>
       <w:r>
         <w:rPr>
-          <w:noProof/>
+          <w:lang w:val="it-CH"/>
         </w:rPr>
         <w:lastRenderedPageBreak/>
-        <mc:AlternateContent>
-          <mc:Choice Requires="wps">
-            <w:drawing>
-              <wp:anchor distT="0" distB="0" distL="114300" distR="114300" simplePos="0" relativeHeight="251665408" behindDoc="0" locked="0" layoutInCell="1" allowOverlap="1" wp14:anchorId="73D7B52E" wp14:editId="6203B98C">
-                <wp:simplePos x="0" y="0"/>
-                <wp:positionH relativeFrom="column">
-                  <wp:posOffset>-196850</wp:posOffset>
-                </wp:positionH>
-                <wp:positionV relativeFrom="paragraph">
-                  <wp:posOffset>3491230</wp:posOffset>
-                </wp:positionV>
-                <wp:extent cx="6513830" cy="635"/>
-                <wp:effectExtent l="0" t="0" r="0" b="0"/>
-                <wp:wrapSquare wrapText="bothSides"/>
-                <wp:docPr id="5" name="Casella di testo 5"/>
-                <wp:cNvGraphicFramePr/>
-                <a:graphic xmlns:a="http://schemas.openxmlformats.org/drawingml/2006/main">
-                  <a:graphicData uri="http://schemas.microsoft.com/office/word/2010/wordprocessingShape">
-                    <wps:wsp>
-                      <wps:cNvSpPr txBox="1"/>
-                      <wps:spPr>
-                        <a:xfrm>
-                          <a:off x="0" y="0"/>
-                          <a:ext cx="6513830" cy="635"/>
-                        </a:xfrm>
-                        <a:prstGeom prst="rect">
-                          <a:avLst/>
-                        </a:prstGeom>
-                        <a:solidFill>
-                          <a:prstClr val="white"/>
-                        </a:solidFill>
-                        <a:ln>
-                          <a:noFill/>
-                        </a:ln>
-                      </wps:spPr>
-                      <wps:txbx>
-                        <w:txbxContent>
-                          <w:p>
-                            <w:pPr>
-                              <w:pStyle w:val="Didascalia"/>
-                              <w:jc w:val="center"/>
-                              <w:rPr>
-                                <w:b/>
-                                <w:noProof/>
-                                <w:sz w:val="20"/>
-                                <w:lang w:val="it-IT"/>
-                              </w:rPr>
-                            </w:pPr>
-                            <w:r>
-                              <w:rPr>
-                                <w:sz w:val="20"/>
-                              </w:rPr>
-                              <w:t xml:space="preserve">Figura </w:t>
-                            </w:r>
-                            <w:r>
-                              <w:rPr>
-                                <w:sz w:val="20"/>
-                              </w:rPr>
-                              <w:fldChar w:fldCharType="begin"/>
-                            </w:r>
-                            <w:r>
-                              <w:rPr>
-                                <w:sz w:val="20"/>
-                              </w:rPr>
-                              <w:instrText xml:space="preserve"> SEQ Figura \* ARABIC </w:instrText>
-                            </w:r>
-                            <w:r>
-                              <w:rPr>
-                                <w:sz w:val="20"/>
-                              </w:rPr>
-                              <w:fldChar w:fldCharType="separate"/>
-                            </w:r>
-                            <w:r>
-                              <w:rPr>
-                                <w:noProof/>
-                                <w:sz w:val="20"/>
-                              </w:rPr>
-                              <w:t>5</w:t>
-                            </w:r>
-                            <w:r>
-                              <w:rPr>
-                                <w:sz w:val="20"/>
-                              </w:rPr>
-                              <w:fldChar w:fldCharType="end"/>
-                            </w:r>
-                            <w:r>
-                              <w:rPr>
-                                <w:sz w:val="20"/>
-                              </w:rPr>
-                              <w:t xml:space="preserve"> Diagramma di flusso dell'algoritmo "Generazione griglia"</w:t>
-                            </w:r>
-                          </w:p>
-                        </w:txbxContent>
-                      </wps:txbx>
-                      <wps:bodyPr rot="0" spcFirstLastPara="0" vertOverflow="overflow" horzOverflow="overflow" vert="horz" wrap="square" lIns="0" tIns="0" rIns="0" bIns="0" numCol="1" spcCol="0" rtlCol="0" fromWordArt="0" anchor="t" anchorCtr="0" forceAA="0" compatLnSpc="1">
-                        <a:prstTxWarp prst="textNoShape">
-                          <a:avLst/>
-                        </a:prstTxWarp>
-                        <a:spAutoFit/>
-                      </wps:bodyPr>
-                    </wps:wsp>
-                  </a:graphicData>
-                </a:graphic>
-              </wp:anchor>
-            </w:drawing>
-          </mc:Choice>
-          <mc:Fallback>
-            <w:pict>
-              <v:shape w14:anchorId="73D7B52E" id="Casella di testo 5" o:spid="_x0000_s1027" type="#_x0000_t202" style="position:absolute;left:0;text-align:left;margin-left:-15.5pt;margin-top:274.9pt;width:512.9pt;height:.05pt;z-index:251665408;visibility:visible;mso-wrap-style:square;mso-wrap-distance-left:9pt;mso-wrap-distance-top:0;mso-wrap-distance-right:9pt;mso-wrap-distance-bottom:0;mso-position-horizontal:absolute;mso-position-horizontal-relative:text;mso-position-vertical:absolute;mso-position-vertical-relative:text;v-text-anchor:top" o:gfxdata="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" stroked="f">
-                <v:textbox style="mso-fit-shape-to-text:t" inset="0,0,0,0">
-                  <w:txbxContent>
-                    <w:p>
-                      <w:pPr>
-                        <w:pStyle w:val="Didascalia"/>
-                        <w:jc w:val="center"/>
-                        <w:rPr>
-                          <w:b/>
-                          <w:noProof/>
-                          <w:sz w:val="20"/>
-                          <w:lang w:val="it-IT"/>
-                        </w:rPr>
-                      </w:pPr>
-                      <w:r>
-                        <w:rPr>
-                          <w:sz w:val="20"/>
-                        </w:rPr>
-                        <w:t xml:space="preserve">Figura </w:t>
-                      </w:r>
-                      <w:r>
-                        <w:rPr>
-                          <w:sz w:val="20"/>
-                        </w:rPr>
-                        <w:fldChar w:fldCharType="begin"/>
-                      </w:r>
-                      <w:r>
-                        <w:rPr>
-                          <w:sz w:val="20"/>
-                        </w:rPr>
-                        <w:instrText xml:space="preserve"> SEQ Figura \* ARABIC </w:instrText>
-                      </w:r>
-                      <w:r>
-                        <w:rPr>
-                          <w:sz w:val="20"/>
-                        </w:rPr>
-                        <w:fldChar w:fldCharType="separate"/>
-                      </w:r>
-                      <w:r>
-                        <w:rPr>
-                          <w:noProof/>
-                          <w:sz w:val="20"/>
-                        </w:rPr>
-                        <w:t>5</w:t>
-                      </w:r>
-                      <w:r>
-                        <w:rPr>
-                          <w:sz w:val="20"/>
-                        </w:rPr>
-                        <w:fldChar w:fldCharType="end"/>
-                      </w:r>
-                      <w:r>
-                        <w:rPr>
-                          <w:sz w:val="20"/>
-                        </w:rPr>
-                        <w:t xml:space="preserve"> Diagramma di flusso dell'algoritmo "Generazione griglia"</w:t>
-                      </w:r>
-                    </w:p>
-                  </w:txbxContent>
-                </v:textbox>
-                <w10:wrap type="square"/>
-              </v:shape>
-            </w:pict>
-          </mc:Fallback>
-        </mc:AlternateContent>
-      </w:r>
-      <w:r>
-        <w:rPr>
-          <w:noProof/>
-        </w:rPr>
-        <w:drawing>
-          <wp:anchor distT="0" distB="0" distL="114300" distR="114300" simplePos="0" relativeHeight="251661312" behindDoc="0" locked="0" layoutInCell="1" allowOverlap="1" wp14:anchorId="5DD7F0EA" wp14:editId="4C8FC09A">
-            <wp:simplePos x="0" y="0"/>
-            <wp:positionH relativeFrom="margin">
-              <wp:align>center</wp:align>
-            </wp:positionH>
-            <wp:positionV relativeFrom="margin">
-              <wp:posOffset>310101</wp:posOffset>
-            </wp:positionV>
-            <wp:extent cx="6513830" cy="3124200"/>
-            <wp:effectExtent l="0" t="0" r="0" b="0"/>
-            <wp:wrapSquare wrapText="bothSides"/>
-            <wp:docPr id="1" name="Elemento grafico 1"/>
-            <wp:cNvGraphicFramePr>
-              <a:graphicFrameLocks xmlns:a="http://schemas.openxmlformats.org/drawingml/2006/main" noChangeAspect="1"/>
-            </wp:cNvGraphicFramePr>
-            <a:graphic xmlns:a="http://schemas.openxmlformats.org/drawingml/2006/main">
-              <a:graphicData uri="http://schemas.openxmlformats.org/drawingml/2006/picture">
-                <pic:pic xmlns:pic="http://schemas.openxmlformats.org/drawingml/2006/picture">
-                  <pic:nvPicPr>
-                    <pic:cNvPr id="1" name=""/>
-                    <pic:cNvPicPr/>
-                  </pic:nvPicPr>
-                  <pic:blipFill rotWithShape="1">
-                    <a:blip r:embed="rId17">
-                      <a:extLst>
-                        <a:ext uri="{28A0092B-C50C-407E-A947-70E740481C1C}">
-                          <a14:useLocalDpi xmlns:a14="http://schemas.microsoft.com/office/drawing/2010/main" val="0"/>
-                        </a:ext>
-                        <a:ext uri="{96DAC541-7B7A-43D3-8B79-37D633B846F1}">
-                          <asvg:svgBlip xmlns:asvg="http://schemas.microsoft.com/office/drawing/2016/SVG/main" r:embed="rId18"/>
-                        </a:ext>
-                      </a:extLst>
-                    </a:blip>
-                    <a:srcRect l="6229" t="18377" r="2210" b="19501"/>
-                    <a:stretch/>
-                  </pic:blipFill>
-                  <pic:spPr bwMode="auto">
-                    <a:xfrm>
-                      <a:off x="0" y="0"/>
-                      <a:ext cx="6513830" cy="3124200"/>
-                    </a:xfrm>
-                    <a:prstGeom prst="rect">
-                      <a:avLst/>
-                    </a:prstGeom>
-                    <a:ln>
-                      <a:noFill/>
-                    </a:ln>
-                    <a:extLst>
-                      <a:ext uri="{53640926-AAD7-44D8-BBD7-CCE9431645EC}">
-                        <a14:shadowObscured xmlns:a14="http://schemas.microsoft.com/office/drawing/2010/main"/>
-                      </a:ext>
-                    </a:extLst>
-                  </pic:spPr>
-                </pic:pic>
-              </a:graphicData>
-            </a:graphic>
-          </wp:anchor>
-        </w:drawing>
-      </w:r>
-      <w:r>
-        <w:rPr>
-          <w:lang w:val="it-CH"/>
-        </w:rPr>
         <w:t>Design procedurale</w:t>
       </w:r>
       <w:bookmarkEnd w:id="16"/>
       <w:bookmarkEnd w:id="17"/>
+    </w:p>
+    <w:p>
+      <w:r>
+        <w:t xml:space="preserve">Il diagramma di flusso è disponibile nella sezione degli allegati (Activity </w:t>
+      </w:r>
+      <w:proofErr w:type="spellStart"/>
+      <w:r>
+        <w:t>Diagram</w:t>
+      </w:r>
+      <w:proofErr w:type="spellEnd"/>
+      <w:r>
+        <w:t xml:space="preserve"> - generazione).</w:t>
+      </w:r>
     </w:p>
     <w:p/>
     <w:p>
@@ -8655,7 +8426,7 @@
                     <pic:cNvPicPr/>
                   </pic:nvPicPr>
                   <pic:blipFill>
-                    <a:blip r:embed="rId19"/>
+                    <a:blip r:embed="rId17"/>
                     <a:stretch>
                       <a:fillRect/>
                     </a:stretch>
@@ -8772,7 +8543,7 @@
                     <pic:cNvPicPr/>
                   </pic:nvPicPr>
                   <pic:blipFill>
-                    <a:blip r:embed="rId20"/>
+                    <a:blip r:embed="rId18"/>
                     <a:stretch>
                       <a:fillRect/>
                     </a:stretch>
@@ -9022,7 +8793,7 @@
           </mc:Choice>
           <mc:Fallback>
             <w:pict>
-              <v:shape w14:anchorId="1567E16D" id="Casella di testo 14" o:spid="_x0000_s1028" type="#_x0000_t202" style="position:absolute;margin-left:108.2pt;margin-top:185.95pt;width:264.2pt;height:.05pt;z-index:251669504;visibility:visible;mso-wrap-style:square;mso-wrap-distance-left:9pt;mso-wrap-distance-top:0;mso-wrap-distance-right:9pt;mso-wrap-distance-bottom:0;mso-position-horizontal:absolute;mso-position-horizontal-relative:text;mso-position-vertical:absolute;mso-position-vertical-relative:text;v-text-anchor:top" o:gfxdata="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" stroked="f">
+              <v:shape w14:anchorId="1567E16D" id="Casella di testo 14" o:spid="_x0000_s1027" type="#_x0000_t202" style="position:absolute;margin-left:108.2pt;margin-top:185.95pt;width:264.2pt;height:.05pt;z-index:251669504;visibility:visible;mso-wrap-style:square;mso-wrap-distance-left:9pt;mso-wrap-distance-top:0;mso-wrap-distance-right:9pt;mso-wrap-distance-bottom:0;mso-position-horizontal:absolute;mso-position-horizontal-relative:text;mso-position-vertical:absolute;mso-position-vertical-relative:text;v-text-anchor:top" o:gfxdata="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" stroked="f">
                 <v:textbox style="mso-fit-shape-to-text:t" inset="0,0,0,0">
                   <w:txbxContent>
                     <w:p>
@@ -9643,7 +9414,7 @@
           </mc:Choice>
           <mc:Fallback>
             <w:pict>
-              <v:shape w14:anchorId="3A7ABF37" id="Casella di testo 12" o:spid="_x0000_s1029" type="#_x0000_t202" style="position:absolute;margin-left:0;margin-top:51.35pt;width:264.2pt;height:174.05pt;z-index:251666432;visibility:visible;mso-wrap-style:square;mso-height-percent:0;mso-wrap-distance-left:9pt;mso-wrap-distance-top:0;mso-wrap-distance-right:9pt;mso-wrap-distance-bottom:0;mso-position-horizontal:center;mso-position-horizontal-relative:margin;mso-position-vertical:absolute;mso-position-vertical-relative:margin;mso-height-percent:0;mso-height-relative:margin;v-text-anchor:top" o:gfxdata="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" fillcolor="white [3201]" strokeweight=".5pt">
+              <v:shape w14:anchorId="3A7ABF37" id="Casella di testo 12" o:spid="_x0000_s1028" type="#_x0000_t202" style="position:absolute;margin-left:0;margin-top:51.35pt;width:264.2pt;height:174.05pt;z-index:251666432;visibility:visible;mso-wrap-style:square;mso-height-percent:0;mso-wrap-distance-left:9pt;mso-wrap-distance-top:0;mso-wrap-distance-right:9pt;mso-wrap-distance-bottom:0;mso-position-horizontal:center;mso-position-horizontal-relative:margin;mso-position-vertical:absolute;mso-position-vertical-relative:margin;mso-height-percent:0;mso-height-relative:margin;v-text-anchor:top" o:gfxdata="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" fillcolor="white [3201]" strokeweight=".5pt">
                 <v:textbox>
                   <w:txbxContent>
                     <w:p>
@@ -10331,6 +10102,8 @@
       <w:r>
         <w:t>Il codice seguente si trova nel file “load-dictionary.js” e viene utilizzato per eseguire quanto descritto nel precedente paragrafo.</w:t>
       </w:r>
+      <w:bookmarkStart w:id="20" w:name="_GoBack"/>
+      <w:bookmarkEnd w:id="20"/>
     </w:p>
     <w:p>
       <w:pPr>
@@ -10346,16 +10119,16 @@
         <mc:AlternateContent>
           <mc:Choice Requires="wps">
             <w:drawing>
-              <wp:anchor distT="0" distB="0" distL="114300" distR="114300" simplePos="0" relativeHeight="251667456" behindDoc="0" locked="0" layoutInCell="1" allowOverlap="1" wp14:anchorId="36106D19" wp14:editId="5FFC5EDE">
+              <wp:anchor distT="0" distB="0" distL="114300" distR="114300" simplePos="0" relativeHeight="251667456" behindDoc="0" locked="0" layoutInCell="1" allowOverlap="1" wp14:anchorId="36106D19" wp14:editId="4830FE8A">
                 <wp:simplePos x="0" y="0"/>
                 <wp:positionH relativeFrom="margin">
                   <wp:align>center</wp:align>
                 </wp:positionH>
                 <wp:positionV relativeFrom="paragraph">
-                  <wp:posOffset>132659</wp:posOffset>
+                  <wp:posOffset>87906</wp:posOffset>
                 </wp:positionV>
-                <wp:extent cx="6782435" cy="3363401"/>
-                <wp:effectExtent l="0" t="0" r="18415" b="27940"/>
+                <wp:extent cx="6392848" cy="3363401"/>
+                <wp:effectExtent l="0" t="0" r="27305" b="27940"/>
                 <wp:wrapNone/>
                 <wp:docPr id="13" name="Casella di testo 13"/>
                 <wp:cNvGraphicFramePr/>
@@ -10366,7 +10139,7 @@
                       <wps:spPr>
                         <a:xfrm>
                           <a:off x="0" y="0"/>
-                          <a:ext cx="6782435" cy="3363401"/>
+                          <a:ext cx="6392848" cy="3363401"/>
                         </a:xfrm>
                         <a:prstGeom prst="rect">
                           <a:avLst/>
@@ -11070,6 +10843,19 @@
                               </w:rPr>
                               <w:t xml:space="preserve"> = </w:t>
                             </w:r>
+                          </w:p>
+                          <w:p>
+                            <w:pPr>
+                              <w:shd w:val="clear" w:color="auto" w:fill="FFFFFF"/>
+                              <w:spacing w:line="276" w:lineRule="auto"/>
+                              <w:ind w:left="1416"/>
+                              <w:rPr>
+                                <w:rFonts w:ascii="Consolas" w:hAnsi="Consolas"/>
+                                <w:color w:val="000000"/>
+                                <w:sz w:val="20"/>
+                                <w:lang w:eastAsia="it-CH"/>
+                              </w:rPr>
+                            </w:pPr>
                             <w:proofErr w:type="gramStart"/>
                             <w:r>
                               <w:rPr>
@@ -11353,7 +11139,25 @@
                                 <w:sz w:val="20"/>
                                 <w:lang w:eastAsia="it-CH"/>
                               </w:rPr>
-                              <w:t>//Errore nel la richiesta del dizionario fallisca</w:t>
+                              <w:t xml:space="preserve">//Errore nel </w:t>
+                            </w:r>
+                            <w:r>
+                              <w:rPr>
+                                <w:rFonts w:ascii="Consolas" w:hAnsi="Consolas"/>
+                                <w:color w:val="008000"/>
+                                <w:sz w:val="20"/>
+                                <w:lang w:eastAsia="it-CH"/>
+                              </w:rPr>
+                              <w:t xml:space="preserve">caso </w:t>
+                            </w:r>
+                            <w:r>
+                              <w:rPr>
+                                <w:rFonts w:ascii="Consolas" w:hAnsi="Consolas"/>
+                                <w:color w:val="008000"/>
+                                <w:sz w:val="20"/>
+                                <w:lang w:eastAsia="it-CH"/>
+                              </w:rPr>
+                              <w:t>la richiesta del dizionario fallisca</w:t>
                             </w:r>
                           </w:p>
                           <w:p>
@@ -11405,7 +11209,25 @@
                                 <w:sz w:val="20"/>
                                 <w:lang w:eastAsia="it-CH"/>
                               </w:rPr>
-                              <w:t>"Errore nel caricamento del dizionario, status code: "</w:t>
+                              <w:t xml:space="preserve">"Errore nel caricamento del dizionario, </w:t>
+                            </w:r>
+                            <w:r>
+                              <w:rPr>
+                                <w:rFonts w:ascii="Consolas" w:hAnsi="Consolas"/>
+                                <w:color w:val="A31515"/>
+                                <w:sz w:val="20"/>
+                                <w:lang w:eastAsia="it-CH"/>
+                              </w:rPr>
+                              <w:t>codice</w:t>
+                            </w:r>
+                            <w:r>
+                              <w:rPr>
+                                <w:rFonts w:ascii="Consolas" w:hAnsi="Consolas"/>
+                                <w:color w:val="A31515"/>
+                                <w:sz w:val="20"/>
+                                <w:lang w:eastAsia="it-CH"/>
+                              </w:rPr>
+                              <w:t>: "</w:t>
                             </w:r>
                             <w:r>
                               <w:rPr>
@@ -11569,7 +11391,7 @@
           </mc:Choice>
           <mc:Fallback>
             <w:pict>
-              <v:shape w14:anchorId="36106D19" id="Casella di testo 13" o:spid="_x0000_s1030" type="#_x0000_t202" style="position:absolute;margin-left:0;margin-top:10.45pt;width:534.05pt;height:264.85pt;z-index:251667456;visibility:visible;mso-wrap-style:square;mso-width-percent:0;mso-height-percent:0;mso-wrap-distance-left:9pt;mso-wrap-distance-top:0;mso-wrap-distance-right:9pt;mso-wrap-distance-bottom:0;mso-position-horizontal:center;mso-position-horizontal-relative:margin;mso-position-vertical:absolute;mso-position-vertical-relative:text;mso-width-percent:0;mso-height-percent:0;mso-width-relative:margin;mso-height-relative:margin;v-text-anchor:top" o:gfxdata="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" fillcolor="white [3201]" strokeweight=".5pt">
+              <v:shape w14:anchorId="36106D19" id="Casella di testo 13" o:spid="_x0000_s1029" type="#_x0000_t202" style="position:absolute;margin-left:0;margin-top:6.9pt;width:503.35pt;height:264.85pt;z-index:251667456;visibility:visible;mso-wrap-style:square;mso-width-percent:0;mso-height-percent:0;mso-wrap-distance-left:9pt;mso-wrap-distance-top:0;mso-wrap-distance-right:9pt;mso-wrap-distance-bottom:0;mso-position-horizontal:center;mso-position-horizontal-relative:margin;mso-position-vertical:absolute;mso-position-vertical-relative:text;mso-width-percent:0;mso-height-percent:0;mso-width-relative:margin;mso-height-relative:margin;v-text-anchor:top" o:gfxdata="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" fillcolor="white [3201]" strokeweight=".5pt">
                 <v:textbox>
                   <w:txbxContent>
                     <w:p>
@@ -12260,6 +12082,19 @@
                         </w:rPr>
                         <w:t xml:space="preserve"> = </w:t>
                       </w:r>
+                    </w:p>
+                    <w:p>
+                      <w:pPr>
+                        <w:shd w:val="clear" w:color="auto" w:fill="FFFFFF"/>
+                        <w:spacing w:line="276" w:lineRule="auto"/>
+                        <w:ind w:left="1416"/>
+                        <w:rPr>
+                          <w:rFonts w:ascii="Consolas" w:hAnsi="Consolas"/>
+                          <w:color w:val="000000"/>
+                          <w:sz w:val="20"/>
+                          <w:lang w:eastAsia="it-CH"/>
+                        </w:rPr>
+                      </w:pPr>
                       <w:proofErr w:type="gramStart"/>
                       <w:r>
                         <w:rPr>
@@ -12543,7 +12378,25 @@
                           <w:sz w:val="20"/>
                           <w:lang w:eastAsia="it-CH"/>
                         </w:rPr>
-                        <w:t>//Errore nel la richiesta del dizionario fallisca</w:t>
+                        <w:t xml:space="preserve">//Errore nel </w:t>
+                      </w:r>
+                      <w:r>
+                        <w:rPr>
+                          <w:rFonts w:ascii="Consolas" w:hAnsi="Consolas"/>
+                          <w:color w:val="008000"/>
+                          <w:sz w:val="20"/>
+                          <w:lang w:eastAsia="it-CH"/>
+                        </w:rPr>
+                        <w:t xml:space="preserve">caso </w:t>
+                      </w:r>
+                      <w:r>
+                        <w:rPr>
+                          <w:rFonts w:ascii="Consolas" w:hAnsi="Consolas"/>
+                          <w:color w:val="008000"/>
+                          <w:sz w:val="20"/>
+                          <w:lang w:eastAsia="it-CH"/>
+                        </w:rPr>
+                        <w:t>la richiesta del dizionario fallisca</w:t>
                       </w:r>
                     </w:p>
                     <w:p>
@@ -12595,7 +12448,25 @@
                           <w:sz w:val="20"/>
                           <w:lang w:eastAsia="it-CH"/>
                         </w:rPr>
-                        <w:t>"Errore nel caricamento del dizionario, status code: "</w:t>
+                        <w:t xml:space="preserve">"Errore nel caricamento del dizionario, </w:t>
+                      </w:r>
+                      <w:r>
+                        <w:rPr>
+                          <w:rFonts w:ascii="Consolas" w:hAnsi="Consolas"/>
+                          <w:color w:val="A31515"/>
+                          <w:sz w:val="20"/>
+                          <w:lang w:eastAsia="it-CH"/>
+                        </w:rPr>
+                        <w:t>codice</w:t>
+                      </w:r>
+                      <w:r>
+                        <w:rPr>
+                          <w:rFonts w:ascii="Consolas" w:hAnsi="Consolas"/>
+                          <w:color w:val="A31515"/>
+                          <w:sz w:val="20"/>
+                          <w:lang w:eastAsia="it-CH"/>
+                        </w:rPr>
+                        <w:t>: "</w:t>
                       </w:r>
                       <w:r>
                         <w:rPr>
@@ -12982,7 +12853,7 @@
           </mc:Choice>
           <mc:Fallback>
             <w:pict>
-              <v:shape w14:anchorId="6AF7E182" id="Casella di testo 2" o:spid="_x0000_s1031" type="#_x0000_t202" style="position:absolute;margin-left:0;margin-top:15.8pt;width:534.05pt;height:.05pt;z-index:251671552;visibility:visible;mso-wrap-style:square;mso-wrap-distance-left:9pt;mso-wrap-distance-top:0;mso-wrap-distance-right:9pt;mso-wrap-distance-bottom:0;mso-position-horizontal:center;mso-position-horizontal-relative:margin;mso-position-vertical:absolute;mso-position-vertical-relative:text;v-text-anchor:top" o:gfxdata="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" stroked="f">
+              <v:shape w14:anchorId="6AF7E182" id="Casella di testo 2" o:spid="_x0000_s1030" type="#_x0000_t202" style="position:absolute;margin-left:0;margin-top:15.8pt;width:534.05pt;height:.05pt;z-index:251671552;visibility:visible;mso-wrap-style:square;mso-wrap-distance-left:9pt;mso-wrap-distance-top:0;mso-wrap-distance-right:9pt;mso-wrap-distance-bottom:0;mso-position-horizontal:center;mso-position-horizontal-relative:margin;mso-position-vertical:absolute;mso-position-vertical-relative:text;v-text-anchor:top" o:gfxdata="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" stroked="f">
                 <v:textbox style="mso-fit-shape-to-text:t" inset="0,0,0,0">
                   <w:txbxContent>
                     <w:p>
@@ -13067,8 +12938,6 @@
         </w:rPr>
         <w:br w:type="page"/>
       </w:r>
-      <w:bookmarkStart w:id="20" w:name="_GoBack"/>
-      <w:bookmarkEnd w:id="20"/>
     </w:p>
     <w:p>
       <w:pPr>
@@ -19962,10 +19831,10 @@
     <w:p>
       <w:pPr>
         <w:sectPr>
-          <w:headerReference w:type="default" r:id="rId21"/>
-          <w:footerReference w:type="default" r:id="rId22"/>
-          <w:headerReference w:type="first" r:id="rId23"/>
-          <w:footerReference w:type="first" r:id="rId24"/>
+          <w:headerReference w:type="default" r:id="rId19"/>
+          <w:footerReference w:type="default" r:id="rId20"/>
+          <w:headerReference w:type="first" r:id="rId21"/>
+          <w:footerReference w:type="first" r:id="rId22"/>
           <w:pgSz w:w="11906" w:h="16838"/>
           <w:pgMar w:top="1985" w:right="1134" w:bottom="1418" w:left="1134" w:header="567" w:footer="567" w:gutter="0"/>
           <w:cols w:space="720"/>
@@ -20064,7 +19933,7 @@
           </mc:Choice>
           <mc:Fallback>
             <w:pict>
-              <v:shape w14:anchorId="0F9A587C" id="Casella di testo 19" o:spid="_x0000_s1032" type="#_x0000_t202" style="position:absolute;margin-left:145.25pt;margin-top:158.65pt;width:405.95pt;height:40.95pt;rotation:-30;z-index:251659264;visibility:visible;mso-wrap-style:square;mso-height-percent:0;mso-wrap-distance-left:9pt;mso-wrap-distance-top:0;mso-wrap-distance-right:9pt;mso-wrap-distance-bottom:0;mso-position-horizontal:absolute;mso-position-horizontal-relative:text;mso-position-vertical:absolute;mso-position-vertical-relative:text;mso-height-percent:0;mso-height-relative:margin;v-text-anchor:top" o:gfxdata="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" fillcolor="white [3201]" strokeweight=".5pt">
+              <v:shape w14:anchorId="0F9A587C" id="Casella di testo 19" o:spid="_x0000_s1031" type="#_x0000_t202" style="position:absolute;margin-left:145.25pt;margin-top:158.65pt;width:405.95pt;height:40.95pt;rotation:-30;z-index:251659264;visibility:visible;mso-wrap-style:square;mso-height-percent:0;mso-wrap-distance-left:9pt;mso-wrap-distance-top:0;mso-wrap-distance-right:9pt;mso-wrap-distance-bottom:0;mso-position-horizontal:absolute;mso-position-horizontal-relative:text;mso-position-vertical:absolute;mso-position-vertical-relative:text;mso-height-percent:0;mso-height-relative:margin;v-text-anchor:top" o:gfxdata="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" fillcolor="white [3201]" strokeweight=".5pt">
                 <v:fill opacity="27499f"/>
                 <v:textbox>
                   <w:txbxContent>
@@ -20113,7 +19982,7 @@
                     </pic:cNvPicPr>
                   </pic:nvPicPr>
                   <pic:blipFill>
-                    <a:blip r:embed="rId25" cstate="print">
+                    <a:blip r:embed="rId23" cstate="print">
                       <a:extLst>
                         <a:ext uri="{28A0092B-C50C-407E-A947-70E740481C1C}">
                           <a14:useLocalDpi xmlns:a14="http://schemas.microsoft.com/office/drawing/2010/main" val="0"/>
@@ -20159,14 +20028,27 @@
       <w:r>
         <w:t xml:space="preserve">Figura </w:t>
       </w:r>
-      <w:fldSimple w:instr=" SEQ Figura \* ARABIC ">
-        <w:r>
-          <w:rPr>
-            <w:noProof/>
-          </w:rPr>
-          <w:t>10</w:t>
-        </w:r>
-      </w:fldSimple>
+      <w:r>
+        <w:fldChar w:fldCharType="begin"/>
+      </w:r>
+      <w:r>
+        <w:instrText xml:space="preserve"> SEQ Figura \* ARABIC </w:instrText>
+      </w:r>
+      <w:r>
+        <w:fldChar w:fldCharType="separate"/>
+      </w:r>
+      <w:r>
+        <w:rPr>
+          <w:noProof/>
+        </w:rPr>
+        <w:t>10</w:t>
+      </w:r>
+      <w:r>
+        <w:rPr>
+          <w:noProof/>
+        </w:rPr>
+        <w:fldChar w:fldCharType="end"/>
+      </w:r>
       <w:r>
         <w:t xml:space="preserve"> </w:t>
       </w:r>
@@ -20187,8 +20069,8 @@
     <w:p>
       <w:pPr>
         <w:sectPr>
-          <w:headerReference w:type="first" r:id="rId26"/>
-          <w:footerReference w:type="first" r:id="rId27"/>
+          <w:headerReference w:type="first" r:id="rId24"/>
+          <w:footerReference w:type="first" r:id="rId25"/>
           <w:pgSz w:w="16838" w:h="11906" w:orient="landscape"/>
           <w:pgMar w:top="720" w:right="720" w:bottom="720" w:left="720" w:header="567" w:footer="567" w:gutter="0"/>
           <w:cols w:space="720"/>
@@ -20549,21 +20431,7 @@
         <w:rPr>
           <w:i/>
         </w:rPr>
-        <w:t xml:space="preserve">IEEE </w:t>
-      </w:r>
-      <w:proofErr w:type="spellStart"/>
-      <w:r>
-        <w:rPr>
-          <w:i/>
-        </w:rPr>
-        <w:t>Standards</w:t>
-      </w:r>
-      <w:proofErr w:type="spellEnd"/>
-      <w:r>
-        <w:rPr>
-          <w:i/>
-        </w:rPr>
-        <w:t xml:space="preserve"> Style Manual</w:t>
+        <w:t>IEEE Standards Style Manual</w:t>
       </w:r>
       <w:r>
         <w:t>, 07-06-2008.</w:t>
@@ -21267,8 +21135,8 @@
       </w:pPr>
     </w:p>
     <w:sectPr>
-      <w:headerReference w:type="first" r:id="rId28"/>
-      <w:footerReference w:type="first" r:id="rId29"/>
+      <w:headerReference w:type="first" r:id="rId26"/>
+      <w:footerReference w:type="first" r:id="rId27"/>
       <w:pgSz w:w="11906" w:h="16838"/>
       <w:pgMar w:top="1985" w:right="1134" w:bottom="1418" w:left="1134" w:header="567" w:footer="567" w:gutter="0"/>
       <w:cols w:space="720"/>
@@ -21822,7 +21690,7 @@
         <w:noProof/>
         <w:sz w:val="20"/>
       </w:rPr>
-      <w:t>13.10.2023</w:t>
+      <w:t>14.10.2023</w:t>
     </w:r>
     <w:r>
       <w:rPr>
@@ -29354,7 +29222,7 @@
 </file>
 
 <file path=customXml/itemProps1.xml><?xml version="1.0" encoding="utf-8"?>
-<ds:datastoreItem xmlns:ds="http://schemas.openxmlformats.org/officeDocument/2006/customXml" ds:itemID="{98C2114B-1BF8-4830-A046-9432F76BFC91}">
+<ds:datastoreItem xmlns:ds="http://schemas.openxmlformats.org/officeDocument/2006/customXml" ds:itemID="{713B431D-1E49-4465-A42F-2E3712E486C6}">
   <ds:schemaRefs>
     <ds:schemaRef ds:uri="http://schemas.openxmlformats.org/officeDocument/2006/bibliography"/>
   </ds:schemaRefs>

</xml_diff>